<commit_message>
Backend optimised. Single mongoose connection with trigger. Give error if no database connection
</commit_message>
<xml_diff>
--- a/development history.docx
+++ b/development history.docx
@@ -4,6 +4,418 @@
   <w:body>
     <w:p>
       <w:pPr>
+        <w:ind w:left="360"/>
+        <w:rPr>
+          <w:rFonts w:ascii="Times New Roman" w:hAnsi="Times New Roman" w:cs="Times New Roman"/>
+          <w:b/>
+          <w:bCs/>
+          <w:sz w:val="24"/>
+          <w:szCs w:val="24"/>
+        </w:rPr>
+      </w:pPr>
+      <w:r>
+        <w:rPr>
+          <w:rFonts w:ascii="Times New Roman" w:hAnsi="Times New Roman" w:cs="Times New Roman"/>
+          <w:b/>
+          <w:bCs/>
+          <w:sz w:val="24"/>
+          <w:szCs w:val="24"/>
+        </w:rPr>
+        <w:t>Modules added:</w:t>
+      </w:r>
+    </w:p>
+    <w:p>
+      <w:pPr>
+        <w:pStyle w:val="ListParagraph"/>
+        <w:numPr>
+          <w:ilvl w:val="0"/>
+          <w:numId w:val="5"/>
+        </w:numPr>
+        <w:rPr>
+          <w:rFonts w:ascii="Times New Roman" w:hAnsi="Times New Roman" w:cs="Times New Roman"/>
+          <w:sz w:val="24"/>
+          <w:szCs w:val="24"/>
+        </w:rPr>
+      </w:pPr>
+      <w:r>
+        <w:rPr>
+          <w:rFonts w:ascii="Times New Roman" w:hAnsi="Times New Roman" w:cs="Times New Roman"/>
+          <w:sz w:val="24"/>
+          <w:szCs w:val="24"/>
+        </w:rPr>
+        <w:t>Added “loadash” module for functionality o</w:t>
+      </w:r>
+      <w:r>
+        <w:rPr>
+          <w:rFonts w:ascii="Times New Roman" w:hAnsi="Times New Roman" w:cs="Times New Roman"/>
+          <w:sz w:val="24"/>
+          <w:szCs w:val="24"/>
+        </w:rPr>
+        <w:t>n</w:t>
+      </w:r>
+      <w:r>
+        <w:rPr>
+          <w:rFonts w:ascii="Times New Roman" w:hAnsi="Times New Roman" w:cs="Times New Roman"/>
+          <w:sz w:val="24"/>
+          <w:szCs w:val="24"/>
+        </w:rPr>
+        <w:t xml:space="preserve"> object array</w:t>
+      </w:r>
+    </w:p>
+    <w:p>
+      <w:pPr>
+        <w:pStyle w:val="ListParagraph"/>
+        <w:numPr>
+          <w:ilvl w:val="0"/>
+          <w:numId w:val="5"/>
+        </w:numPr>
+        <w:rPr>
+          <w:rFonts w:ascii="Times New Roman" w:hAnsi="Times New Roman" w:cs="Times New Roman"/>
+          <w:sz w:val="24"/>
+          <w:szCs w:val="24"/>
+        </w:rPr>
+      </w:pPr>
+      <w:r>
+        <w:rPr>
+          <w:rFonts w:ascii="Times New Roman" w:hAnsi="Times New Roman" w:cs="Times New Roman"/>
+          <w:sz w:val="24"/>
+          <w:szCs w:val="24"/>
+        </w:rPr>
+        <w:t>Added “node-</w:t>
+      </w:r>
+      <w:proofErr w:type="spellStart"/>
+      <w:r>
+        <w:rPr>
+          <w:rFonts w:ascii="Times New Roman" w:hAnsi="Times New Roman" w:cs="Times New Roman"/>
+          <w:sz w:val="24"/>
+          <w:szCs w:val="24"/>
+        </w:rPr>
+        <w:t>cron</w:t>
+      </w:r>
+      <w:proofErr w:type="spellEnd"/>
+      <w:r>
+        <w:rPr>
+          <w:rFonts w:ascii="Times New Roman" w:hAnsi="Times New Roman" w:cs="Times New Roman"/>
+          <w:sz w:val="24"/>
+          <w:szCs w:val="24"/>
+        </w:rPr>
+        <w:t>” module for scheduling</w:t>
+      </w:r>
+    </w:p>
+    <w:p>
+      <w:pPr>
+        <w:pStyle w:val="ListParagraph"/>
+        <w:numPr>
+          <w:ilvl w:val="0"/>
+          <w:numId w:val="5"/>
+        </w:numPr>
+        <w:rPr>
+          <w:rFonts w:ascii="Times New Roman" w:hAnsi="Times New Roman" w:cs="Times New Roman"/>
+          <w:sz w:val="24"/>
+          <w:szCs w:val="24"/>
+        </w:rPr>
+      </w:pPr>
+      <w:r>
+        <w:rPr>
+          <w:rFonts w:ascii="Times New Roman" w:hAnsi="Times New Roman" w:cs="Times New Roman"/>
+          <w:sz w:val="24"/>
+          <w:szCs w:val="24"/>
+        </w:rPr>
+        <w:t xml:space="preserve">Added “node-fetch” module for fetching data from </w:t>
+      </w:r>
+      <w:proofErr w:type="spellStart"/>
+      <w:r>
+        <w:rPr>
+          <w:rFonts w:ascii="Times New Roman" w:hAnsi="Times New Roman" w:cs="Times New Roman"/>
+          <w:sz w:val="24"/>
+          <w:szCs w:val="24"/>
+        </w:rPr>
+        <w:t>CricAPI</w:t>
+      </w:r>
+      <w:proofErr w:type="spellEnd"/>
+    </w:p>
+    <w:p>
+      <w:pPr>
+        <w:pStyle w:val="ListParagraph"/>
+        <w:ind w:left="1440"/>
+        <w:rPr>
+          <w:rFonts w:ascii="Times New Roman" w:hAnsi="Times New Roman" w:cs="Times New Roman"/>
+          <w:sz w:val="24"/>
+          <w:szCs w:val="24"/>
+        </w:rPr>
+      </w:pPr>
+    </w:p>
+    <w:p>
+      <w:pPr>
+        <w:ind w:left="360"/>
+        <w:rPr>
+          <w:rFonts w:ascii="Times New Roman" w:hAnsi="Times New Roman" w:cs="Times New Roman"/>
+          <w:b/>
+          <w:bCs/>
+          <w:sz w:val="24"/>
+          <w:szCs w:val="24"/>
+        </w:rPr>
+      </w:pPr>
+      <w:r>
+        <w:rPr>
+          <w:rFonts w:ascii="Times New Roman" w:hAnsi="Times New Roman" w:cs="Times New Roman"/>
+          <w:b/>
+          <w:bCs/>
+          <w:sz w:val="24"/>
+          <w:szCs w:val="24"/>
+        </w:rPr>
+        <w:t>Date:  15-Aug-2020</w:t>
+      </w:r>
+      <w:r>
+        <w:rPr>
+          <w:rFonts w:ascii="Times New Roman" w:hAnsi="Times New Roman" w:cs="Times New Roman"/>
+          <w:b/>
+          <w:bCs/>
+          <w:sz w:val="24"/>
+          <w:szCs w:val="24"/>
+        </w:rPr>
+        <w:t xml:space="preserve"> and later</w:t>
+      </w:r>
+      <w:r>
+        <w:rPr>
+          <w:rFonts w:ascii="Times New Roman" w:hAnsi="Times New Roman" w:cs="Times New Roman"/>
+          <w:b/>
+          <w:bCs/>
+          <w:sz w:val="24"/>
+          <w:szCs w:val="24"/>
+        </w:rPr>
+        <w:t>:</w:t>
+      </w:r>
+    </w:p>
+    <w:p>
+      <w:pPr>
+        <w:pStyle w:val="ListParagraph"/>
+        <w:numPr>
+          <w:ilvl w:val="0"/>
+          <w:numId w:val="5"/>
+        </w:numPr>
+        <w:rPr>
+          <w:rFonts w:ascii="Times New Roman" w:hAnsi="Times New Roman" w:cs="Times New Roman"/>
+          <w:sz w:val="24"/>
+          <w:szCs w:val="24"/>
+        </w:rPr>
+      </w:pPr>
+      <w:r>
+        <w:rPr>
+          <w:rFonts w:ascii="Times New Roman" w:hAnsi="Times New Roman" w:cs="Times New Roman"/>
+          <w:sz w:val="24"/>
+          <w:szCs w:val="24"/>
+        </w:rPr>
+        <w:t>Common mongoose connection with trigger when connected and disconnected in app.js. “db_connection” global variable available to check if connection exists as true/false. All route modules will user this to check for connection</w:t>
+      </w:r>
+    </w:p>
+    <w:p>
+      <w:pPr>
+        <w:pStyle w:val="ListParagraph"/>
+        <w:numPr>
+          <w:ilvl w:val="0"/>
+          <w:numId w:val="5"/>
+        </w:numPr>
+        <w:rPr>
+          <w:rFonts w:ascii="Times New Roman" w:hAnsi="Times New Roman" w:cs="Times New Roman"/>
+          <w:sz w:val="24"/>
+          <w:szCs w:val="24"/>
+        </w:rPr>
+      </w:pPr>
+      <w:r>
+        <w:rPr>
+          <w:rFonts w:ascii="Times New Roman" w:hAnsi="Times New Roman" w:cs="Times New Roman"/>
+          <w:sz w:val="24"/>
+          <w:szCs w:val="24"/>
+        </w:rPr>
+        <w:t>Give error status 400 if connection not available</w:t>
+      </w:r>
+    </w:p>
+    <w:p>
+      <w:pPr>
+        <w:pStyle w:val="ListParagraph"/>
+        <w:numPr>
+          <w:ilvl w:val="0"/>
+          <w:numId w:val="5"/>
+        </w:numPr>
+        <w:rPr>
+          <w:rFonts w:ascii="Times New Roman" w:hAnsi="Times New Roman" w:cs="Times New Roman"/>
+          <w:sz w:val="24"/>
+          <w:szCs w:val="24"/>
+        </w:rPr>
+      </w:pPr>
+      <w:r>
+        <w:rPr>
+          <w:rFonts w:ascii="Times New Roman" w:hAnsi="Times New Roman" w:cs="Times New Roman"/>
+          <w:sz w:val="24"/>
+          <w:szCs w:val="24"/>
+        </w:rPr>
+        <w:t xml:space="preserve">Heavily optimised for time </w:t>
+      </w:r>
+      <w:r>
+        <w:rPr>
+          <w:rFonts w:ascii="Times New Roman" w:hAnsi="Times New Roman" w:cs="Times New Roman"/>
+          <w:sz w:val="24"/>
+          <w:szCs w:val="24"/>
+        </w:rPr>
+        <w:t>performance</w:t>
+      </w:r>
+      <w:r>
+        <w:rPr>
+          <w:rFonts w:ascii="Times New Roman" w:hAnsi="Times New Roman" w:cs="Times New Roman"/>
+          <w:sz w:val="24"/>
+          <w:szCs w:val="24"/>
+        </w:rPr>
+        <w:t>.</w:t>
+      </w:r>
+    </w:p>
+    <w:p>
+      <w:pPr>
+        <w:pStyle w:val="ListParagraph"/>
+        <w:numPr>
+          <w:ilvl w:val="0"/>
+          <w:numId w:val="5"/>
+        </w:numPr>
+        <w:rPr>
+          <w:rFonts w:ascii="Times New Roman" w:hAnsi="Times New Roman" w:cs="Times New Roman"/>
+          <w:sz w:val="24"/>
+          <w:szCs w:val="24"/>
+          <w:highlight w:val="yellow"/>
+        </w:rPr>
+      </w:pPr>
+      <w:r>
+        <w:rPr>
+          <w:rFonts w:ascii="Times New Roman" w:hAnsi="Times New Roman" w:cs="Times New Roman"/>
+          <w:sz w:val="24"/>
+          <w:szCs w:val="24"/>
+          <w:highlight w:val="yellow"/>
+        </w:rPr>
+        <w:t>Noticed that Connection to MongoDB t</w:t>
+      </w:r>
+      <w:r>
+        <w:rPr>
+          <w:rFonts w:ascii="Times New Roman" w:hAnsi="Times New Roman" w:cs="Times New Roman"/>
+          <w:sz w:val="24"/>
+          <w:szCs w:val="24"/>
+          <w:highlight w:val="yellow"/>
+        </w:rPr>
+        <w:t>aken 5-10 seconds. This need</w:t>
+      </w:r>
+      <w:r>
+        <w:rPr>
+          <w:rFonts w:ascii="Times New Roman" w:hAnsi="Times New Roman" w:cs="Times New Roman"/>
+          <w:sz w:val="24"/>
+          <w:szCs w:val="24"/>
+          <w:highlight w:val="yellow"/>
+        </w:rPr>
+        <w:t xml:space="preserve"> to be</w:t>
+      </w:r>
+      <w:r>
+        <w:rPr>
+          <w:rFonts w:ascii="Times New Roman" w:hAnsi="Times New Roman" w:cs="Times New Roman"/>
+          <w:sz w:val="24"/>
+          <w:szCs w:val="24"/>
+          <w:highlight w:val="yellow"/>
+        </w:rPr>
+        <w:t xml:space="preserve"> investigated.</w:t>
+      </w:r>
+    </w:p>
+    <w:p>
+      <w:pPr>
+        <w:pStyle w:val="ListParagraph"/>
+        <w:numPr>
+          <w:ilvl w:val="0"/>
+          <w:numId w:val="15"/>
+        </w:numPr>
+        <w:rPr>
+          <w:rFonts w:ascii="Times New Roman" w:hAnsi="Times New Roman" w:cs="Times New Roman"/>
+          <w:sz w:val="24"/>
+          <w:szCs w:val="24"/>
+          <w:highlight w:val="yellow"/>
+        </w:rPr>
+      </w:pPr>
+      <w:proofErr w:type="spellStart"/>
+      <w:r>
+        <w:rPr>
+          <w:rFonts w:ascii="Times New Roman" w:hAnsi="Times New Roman" w:cs="Times New Roman"/>
+          <w:sz w:val="24"/>
+          <w:szCs w:val="24"/>
+          <w:highlight w:val="yellow"/>
+        </w:rPr>
+        <w:t>async</w:t>
+      </w:r>
+      <w:proofErr w:type="spellEnd"/>
+      <w:r>
+        <w:rPr>
+          <w:rFonts w:ascii="Times New Roman" w:hAnsi="Times New Roman" w:cs="Times New Roman"/>
+          <w:sz w:val="24"/>
+          <w:szCs w:val="24"/>
+          <w:highlight w:val="yellow"/>
+        </w:rPr>
+        <w:t xml:space="preserve"> handler for mongoose “connected” and “disconnected” added</w:t>
+      </w:r>
+    </w:p>
+    <w:p>
+      <w:pPr>
+        <w:pStyle w:val="ListParagraph"/>
+        <w:numPr>
+          <w:ilvl w:val="0"/>
+          <w:numId w:val="15"/>
+        </w:numPr>
+        <w:rPr>
+          <w:rFonts w:ascii="Times New Roman" w:hAnsi="Times New Roman" w:cs="Times New Roman"/>
+          <w:sz w:val="24"/>
+          <w:szCs w:val="24"/>
+          <w:highlight w:val="yellow"/>
+        </w:rPr>
+      </w:pPr>
+      <w:r>
+        <w:rPr>
+          <w:rFonts w:ascii="Times New Roman" w:hAnsi="Times New Roman" w:cs="Times New Roman"/>
+          <w:sz w:val="24"/>
+          <w:szCs w:val="24"/>
+          <w:highlight w:val="yellow"/>
+        </w:rPr>
+        <w:t>The above two handler update “db_connection”</w:t>
+      </w:r>
+    </w:p>
+    <w:p>
+      <w:pPr>
+        <w:pStyle w:val="ListParagraph"/>
+        <w:numPr>
+          <w:ilvl w:val="0"/>
+          <w:numId w:val="15"/>
+        </w:numPr>
+        <w:rPr>
+          <w:rFonts w:ascii="Times New Roman" w:hAnsi="Times New Roman" w:cs="Times New Roman"/>
+          <w:sz w:val="24"/>
+          <w:szCs w:val="24"/>
+          <w:highlight w:val="yellow"/>
+        </w:rPr>
+      </w:pPr>
+      <w:r>
+        <w:rPr>
+          <w:rFonts w:ascii="Times New Roman" w:hAnsi="Times New Roman" w:cs="Times New Roman"/>
+          <w:sz w:val="24"/>
+          <w:szCs w:val="24"/>
+          <w:highlight w:val="yellow"/>
+        </w:rPr>
+        <w:t>It has been noticed that  “connected” gets triggered after 10-15 seconds</w:t>
+      </w:r>
+    </w:p>
+    <w:p>
+      <w:pPr>
+        <w:pStyle w:val="ListParagraph"/>
+        <w:ind w:left="1440"/>
+        <w:rPr>
+          <w:rFonts w:ascii="Times New Roman" w:hAnsi="Times New Roman" w:cs="Times New Roman"/>
+          <w:sz w:val="24"/>
+          <w:szCs w:val="24"/>
+        </w:rPr>
+      </w:pPr>
+    </w:p>
+    <w:p>
+      <w:pPr>
         <w:pStyle w:val="ListParagraph"/>
         <w:numPr>
           <w:ilvl w:val="0"/>
@@ -35,7 +447,7 @@
           <w:sz w:val="24"/>
           <w:szCs w:val="24"/>
         </w:rPr>
-        <w:t xml:space="preserve"> </w:t>
+        <w:t xml:space="preserve">provided </w:t>
       </w:r>
       <w:r>
         <w:rPr>
@@ -55,17 +467,7 @@
           <w:sz w:val="24"/>
           <w:szCs w:val="24"/>
         </w:rPr>
-        <w:t xml:space="preserve">match </w:t>
-      </w:r>
-      <w:r>
-        <w:rPr>
-          <w:rFonts w:ascii="Times New Roman" w:hAnsi="Times New Roman" w:cs="Times New Roman"/>
-          <w:b/>
-          <w:bCs/>
-          <w:sz w:val="24"/>
-          <w:szCs w:val="24"/>
-        </w:rPr>
-        <w:t xml:space="preserve"> module</w:t>
+        <w:t>match module</w:t>
       </w:r>
     </w:p>
     <w:p>
@@ -97,7 +499,7 @@
           <w:sz w:val="24"/>
           <w:szCs w:val="24"/>
         </w:rPr>
-        <w:t>All teams</w:t>
+        <w:t>All matches</w:t>
       </w:r>
     </w:p>
     <w:p>
@@ -160,7 +562,31 @@
           <w:sz w:val="24"/>
           <w:szCs w:val="24"/>
         </w:rPr>
-        <w:t>Of given  team with others</w:t>
+        <w:t>Match of</w:t>
+      </w:r>
+      <w:r>
+        <w:rPr>
+          <w:rFonts w:ascii="Times New Roman" w:hAnsi="Times New Roman" w:cs="Times New Roman"/>
+          <w:sz w:val="24"/>
+          <w:szCs w:val="24"/>
+        </w:rPr>
+        <w:t xml:space="preserve"> </w:t>
+      </w:r>
+      <w:r>
+        <w:rPr>
+          <w:rFonts w:ascii="Times New Roman" w:hAnsi="Times New Roman" w:cs="Times New Roman"/>
+          <w:sz w:val="24"/>
+          <w:szCs w:val="24"/>
+        </w:rPr>
+        <w:t xml:space="preserve">a given </w:t>
+      </w:r>
+      <w:r>
+        <w:rPr>
+          <w:rFonts w:ascii="Times New Roman" w:hAnsi="Times New Roman" w:cs="Times New Roman"/>
+          <w:sz w:val="24"/>
+          <w:szCs w:val="24"/>
+        </w:rPr>
+        <w:t>team with others</w:t>
       </w:r>
     </w:p>
     <w:p>
@@ -220,7 +646,15 @@
           <w:sz w:val="24"/>
           <w:szCs w:val="24"/>
         </w:rPr>
-        <w:t>Between two  teams</w:t>
+        <w:t>Match b</w:t>
+      </w:r>
+      <w:r>
+        <w:rPr>
+          <w:rFonts w:ascii="Times New Roman" w:hAnsi="Times New Roman" w:cs="Times New Roman"/>
+          <w:sz w:val="24"/>
+          <w:szCs w:val="24"/>
+        </w:rPr>
+        <w:t>etween two  teams</w:t>
       </w:r>
     </w:p>
     <w:p>
@@ -255,6 +689,100 @@
     </w:p>
     <w:p>
       <w:pPr>
+        <w:pStyle w:val="ListParagraph"/>
+        <w:numPr>
+          <w:ilvl w:val="0"/>
+          <w:numId w:val="2"/>
+        </w:numPr>
+        <w:rPr>
+          <w:rFonts w:ascii="Times New Roman" w:hAnsi="Times New Roman" w:cs="Times New Roman"/>
+          <w:sz w:val="24"/>
+          <w:szCs w:val="24"/>
+        </w:rPr>
+      </w:pPr>
+      <w:r>
+        <w:rPr>
+          <w:rFonts w:ascii="Times New Roman" w:hAnsi="Times New Roman" w:cs="Times New Roman"/>
+          <w:sz w:val="24"/>
+          <w:szCs w:val="24"/>
+        </w:rPr>
+        <w:t>Match on given date</w:t>
+      </w:r>
+    </w:p>
+    <w:p>
+      <w:pPr>
+        <w:pStyle w:val="ListParagraph"/>
+        <w:ind w:left="1080"/>
+        <w:rPr>
+          <w:rFonts w:ascii="Times New Roman" w:hAnsi="Times New Roman" w:cs="Times New Roman"/>
+          <w:sz w:val="24"/>
+          <w:szCs w:val="24"/>
+        </w:rPr>
+      </w:pPr>
+    </w:p>
+    <w:p>
+      <w:pPr>
+        <w:pStyle w:val="ListParagraph"/>
+        <w:ind w:left="1080"/>
+        <w:rPr>
+          <w:rFonts w:ascii="Times New Roman" w:hAnsi="Times New Roman" w:cs="Times New Roman"/>
+          <w:sz w:val="24"/>
+          <w:szCs w:val="24"/>
+        </w:rPr>
+      </w:pPr>
+      <w:r>
+        <w:rPr>
+          <w:rFonts w:ascii="Times New Roman" w:hAnsi="Times New Roman" w:cs="Times New Roman"/>
+          <w:sz w:val="24"/>
+          <w:szCs w:val="24"/>
+        </w:rPr>
+        <w:t>/match/date/&lt;date&gt;</w:t>
+      </w:r>
+    </w:p>
+    <w:p>
+      <w:pPr>
+        <w:pStyle w:val="ListParagraph"/>
+        <w:ind w:left="1080"/>
+        <w:rPr>
+          <w:rFonts w:ascii="Times New Roman" w:hAnsi="Times New Roman" w:cs="Times New Roman"/>
+          <w:sz w:val="24"/>
+          <w:szCs w:val="24"/>
+        </w:rPr>
+      </w:pPr>
+    </w:p>
+    <w:p>
+      <w:pPr>
+        <w:pStyle w:val="ListParagraph"/>
+        <w:ind w:left="1080"/>
+        <w:rPr>
+          <w:rFonts w:ascii="Times New Roman" w:hAnsi="Times New Roman" w:cs="Times New Roman"/>
+          <w:sz w:val="24"/>
+          <w:szCs w:val="24"/>
+        </w:rPr>
+      </w:pPr>
+      <w:r>
+        <w:rPr>
+          <w:rFonts w:ascii="Times New Roman" w:hAnsi="Times New Roman" w:cs="Times New Roman"/>
+          <w:sz w:val="24"/>
+          <w:szCs w:val="24"/>
+        </w:rPr>
+        <w:t>e.g. /match/date/2020-09-11</w:t>
+      </w:r>
+    </w:p>
+    <w:p>
+      <w:pPr>
+        <w:pStyle w:val="ListParagraph"/>
+        <w:ind w:left="1080"/>
+        <w:rPr>
+          <w:rFonts w:ascii="Times New Roman" w:hAnsi="Times New Roman" w:cs="Times New Roman"/>
+          <w:sz w:val="24"/>
+          <w:szCs w:val="24"/>
+        </w:rPr>
+      </w:pPr>
+    </w:p>
+    <w:p>
+      <w:pPr>
+        <w:pStyle w:val="ListParagraph"/>
         <w:ind w:left="1080"/>
         <w:rPr>
           <w:rFonts w:ascii="Times New Roman" w:hAnsi="Times New Roman" w:cs="Times New Roman"/>
@@ -316,33 +844,15 @@
           <w:sz w:val="24"/>
           <w:szCs w:val="24"/>
         </w:rPr>
-        <w:t>Installed “</w:t>
-      </w:r>
-      <w:proofErr w:type="spellStart"/>
-      <w:r>
-        <w:rPr>
-          <w:rFonts w:ascii="Times New Roman" w:hAnsi="Times New Roman" w:cs="Times New Roman"/>
-          <w:sz w:val="24"/>
-          <w:szCs w:val="24"/>
-        </w:rPr>
-        <w:t>lo</w:t>
-      </w:r>
-      <w:r>
-        <w:rPr>
-          <w:rFonts w:ascii="Times New Roman" w:hAnsi="Times New Roman" w:cs="Times New Roman"/>
-          <w:sz w:val="24"/>
-          <w:szCs w:val="24"/>
-        </w:rPr>
-        <w:t>adash</w:t>
-      </w:r>
-      <w:proofErr w:type="spellEnd"/>
-      <w:r>
-        <w:rPr>
-          <w:rFonts w:ascii="Times New Roman" w:hAnsi="Times New Roman" w:cs="Times New Roman"/>
-          <w:sz w:val="24"/>
-          <w:szCs w:val="24"/>
-        </w:rPr>
-        <w:t xml:space="preserve">” module in backend. Very </w:t>
+        <w:t>Installed “lo</w:t>
+      </w:r>
+      <w:r>
+        <w:rPr>
+          <w:rFonts w:ascii="Times New Roman" w:hAnsi="Times New Roman" w:cs="Times New Roman"/>
+          <w:sz w:val="24"/>
+          <w:szCs w:val="24"/>
+        </w:rPr>
+        <w:t xml:space="preserve">adash” module in backend. Very </w:t>
       </w:r>
       <w:r>
         <w:rPr>
@@ -412,6 +922,530 @@
           <w:sz w:val="24"/>
           <w:szCs w:val="24"/>
         </w:rPr>
+        <w:t>All users</w:t>
+      </w:r>
+    </w:p>
+    <w:p>
+      <w:pPr>
+        <w:pStyle w:val="ListParagraph"/>
+        <w:ind w:left="1080"/>
+        <w:rPr>
+          <w:rFonts w:ascii="Times New Roman" w:hAnsi="Times New Roman" w:cs="Times New Roman"/>
+          <w:sz w:val="24"/>
+          <w:szCs w:val="24"/>
+        </w:rPr>
+      </w:pPr>
+    </w:p>
+    <w:p>
+      <w:pPr>
+        <w:pStyle w:val="ListParagraph"/>
+        <w:ind w:left="1080"/>
+        <w:rPr>
+          <w:rFonts w:ascii="Times New Roman" w:hAnsi="Times New Roman" w:cs="Times New Roman"/>
+          <w:sz w:val="24"/>
+          <w:szCs w:val="24"/>
+        </w:rPr>
+      </w:pPr>
+      <w:r>
+        <w:rPr>
+          <w:rFonts w:ascii="Times New Roman" w:hAnsi="Times New Roman" w:cs="Times New Roman"/>
+          <w:sz w:val="24"/>
+          <w:szCs w:val="24"/>
+        </w:rPr>
+        <w:lastRenderedPageBreak/>
+        <w:t>/user</w:t>
+      </w:r>
+    </w:p>
+    <w:p>
+      <w:pPr>
+        <w:pStyle w:val="ListParagraph"/>
+        <w:ind w:left="1080"/>
+        <w:rPr>
+          <w:rFonts w:ascii="Times New Roman" w:hAnsi="Times New Roman" w:cs="Times New Roman"/>
+          <w:sz w:val="24"/>
+          <w:szCs w:val="24"/>
+        </w:rPr>
+      </w:pPr>
+    </w:p>
+    <w:p>
+      <w:pPr>
+        <w:pStyle w:val="ListParagraph"/>
+        <w:numPr>
+          <w:ilvl w:val="0"/>
+          <w:numId w:val="3"/>
+        </w:numPr>
+        <w:rPr>
+          <w:rFonts w:ascii="Times New Roman" w:hAnsi="Times New Roman" w:cs="Times New Roman"/>
+          <w:sz w:val="24"/>
+          <w:szCs w:val="24"/>
+        </w:rPr>
+      </w:pPr>
+      <w:r>
+        <w:rPr>
+          <w:rFonts w:ascii="Times New Roman" w:hAnsi="Times New Roman" w:cs="Times New Roman"/>
+          <w:sz w:val="24"/>
+          <w:szCs w:val="24"/>
+        </w:rPr>
+        <w:t>Users of group (currently only Group 1 supported)</w:t>
+      </w:r>
+    </w:p>
+    <w:p>
+      <w:pPr>
+        <w:pStyle w:val="ListParagraph"/>
+        <w:ind w:left="1080"/>
+        <w:rPr>
+          <w:rFonts w:ascii="Times New Roman" w:hAnsi="Times New Roman" w:cs="Times New Roman"/>
+          <w:sz w:val="24"/>
+          <w:szCs w:val="24"/>
+        </w:rPr>
+      </w:pPr>
+      <w:r>
+        <w:rPr>
+          <w:rFonts w:ascii="Times New Roman" w:hAnsi="Times New Roman" w:cs="Times New Roman"/>
+          <w:sz w:val="24"/>
+          <w:szCs w:val="24"/>
+        </w:rPr>
+        <w:t>/user/group   or /user/group/1</w:t>
+      </w:r>
+    </w:p>
+    <w:p>
+      <w:pPr>
+        <w:pStyle w:val="ListParagraph"/>
+        <w:ind w:left="1080"/>
+        <w:rPr>
+          <w:rFonts w:ascii="Times New Roman" w:hAnsi="Times New Roman" w:cs="Times New Roman"/>
+          <w:sz w:val="24"/>
+          <w:szCs w:val="24"/>
+        </w:rPr>
+      </w:pPr>
+    </w:p>
+    <w:p>
+      <w:pPr>
+        <w:pStyle w:val="ListParagraph"/>
+        <w:numPr>
+          <w:ilvl w:val="0"/>
+          <w:numId w:val="3"/>
+        </w:numPr>
+        <w:rPr>
+          <w:rFonts w:ascii="Times New Roman" w:hAnsi="Times New Roman" w:cs="Times New Roman"/>
+          <w:sz w:val="24"/>
+          <w:szCs w:val="24"/>
+        </w:rPr>
+      </w:pPr>
+      <w:r>
+        <w:rPr>
+          <w:rFonts w:ascii="Times New Roman" w:hAnsi="Times New Roman" w:cs="Times New Roman"/>
+          <w:sz w:val="24"/>
+          <w:szCs w:val="24"/>
+        </w:rPr>
+        <w:t>Login, Signup and password reset</w:t>
+      </w:r>
+    </w:p>
+    <w:p>
+      <w:pPr>
+        <w:pStyle w:val="ListParagraph"/>
+        <w:ind w:left="1080"/>
+        <w:rPr>
+          <w:rFonts w:ascii="Times New Roman" w:hAnsi="Times New Roman" w:cs="Times New Roman"/>
+          <w:sz w:val="24"/>
+          <w:szCs w:val="24"/>
+        </w:rPr>
+      </w:pPr>
+    </w:p>
+    <w:p>
+      <w:pPr>
+        <w:pStyle w:val="ListParagraph"/>
+        <w:ind w:left="1080"/>
+        <w:rPr>
+          <w:rFonts w:ascii="Times New Roman" w:hAnsi="Times New Roman" w:cs="Times New Roman"/>
+          <w:sz w:val="24"/>
+          <w:szCs w:val="24"/>
+        </w:rPr>
+      </w:pPr>
+      <w:r>
+        <w:rPr>
+          <w:rFonts w:ascii="Times New Roman" w:hAnsi="Times New Roman" w:cs="Times New Roman"/>
+          <w:sz w:val="24"/>
+          <w:szCs w:val="24"/>
+        </w:rPr>
+        <w:t>/user/login/username/password</w:t>
+      </w:r>
+    </w:p>
+    <w:p>
+      <w:pPr>
+        <w:pStyle w:val="ListParagraph"/>
+        <w:ind w:left="1080"/>
+        <w:rPr>
+          <w:rFonts w:ascii="Times New Roman" w:hAnsi="Times New Roman" w:cs="Times New Roman"/>
+          <w:sz w:val="24"/>
+          <w:szCs w:val="24"/>
+        </w:rPr>
+      </w:pPr>
+      <w:r>
+        <w:rPr>
+          <w:rFonts w:ascii="Times New Roman" w:hAnsi="Times New Roman" w:cs="Times New Roman"/>
+          <w:sz w:val="24"/>
+          <w:szCs w:val="24"/>
+        </w:rPr>
+        <w:t>/user/sign/username/password</w:t>
+      </w:r>
+    </w:p>
+    <w:p>
+      <w:pPr>
+        <w:pStyle w:val="ListParagraph"/>
+        <w:ind w:left="1080"/>
+        <w:rPr>
+          <w:rFonts w:ascii="Times New Roman" w:hAnsi="Times New Roman" w:cs="Times New Roman"/>
+          <w:sz w:val="24"/>
+          <w:szCs w:val="24"/>
+        </w:rPr>
+      </w:pPr>
+      <w:r>
+        <w:rPr>
+          <w:rFonts w:ascii="Times New Roman" w:hAnsi="Times New Roman" w:cs="Times New Roman"/>
+          <w:sz w:val="24"/>
+          <w:szCs w:val="24"/>
+        </w:rPr>
+        <w:t>/user/reset/username/password</w:t>
+      </w:r>
+    </w:p>
+    <w:p>
+      <w:pPr>
+        <w:pStyle w:val="ListParagraph"/>
+        <w:ind w:left="1080"/>
+        <w:rPr>
+          <w:rFonts w:ascii="Times New Roman" w:hAnsi="Times New Roman" w:cs="Times New Roman"/>
+          <w:sz w:val="24"/>
+          <w:szCs w:val="24"/>
+        </w:rPr>
+      </w:pPr>
+    </w:p>
+    <w:p>
+      <w:pPr>
+        <w:pStyle w:val="ListParagraph"/>
+        <w:numPr>
+          <w:ilvl w:val="0"/>
+          <w:numId w:val="3"/>
+        </w:numPr>
+        <w:rPr>
+          <w:rFonts w:ascii="Times New Roman" w:hAnsi="Times New Roman" w:cs="Times New Roman"/>
+          <w:sz w:val="24"/>
+          <w:szCs w:val="24"/>
+        </w:rPr>
+      </w:pPr>
+      <w:r>
+        <w:rPr>
+          <w:rFonts w:ascii="Times New Roman" w:hAnsi="Times New Roman" w:cs="Times New Roman"/>
+          <w:sz w:val="24"/>
+          <w:szCs w:val="24"/>
+        </w:rPr>
+        <w:t>Set captain</w:t>
+      </w:r>
+      <w:r>
+        <w:rPr>
+          <w:rFonts w:ascii="Times New Roman" w:hAnsi="Times New Roman" w:cs="Times New Roman"/>
+          <w:sz w:val="24"/>
+          <w:szCs w:val="24"/>
+        </w:rPr>
+        <w:t xml:space="preserve"> </w:t>
+      </w:r>
+      <w:bookmarkStart w:id="0" w:name="_GoBack"/>
+      <w:bookmarkEnd w:id="0"/>
+    </w:p>
+    <w:p>
+      <w:pPr>
+        <w:rPr>
+          <w:rFonts w:ascii="Times New Roman" w:hAnsi="Times New Roman" w:cs="Times New Roman"/>
+          <w:sz w:val="24"/>
+          <w:szCs w:val="24"/>
+        </w:rPr>
+      </w:pPr>
+    </w:p>
+    <w:p>
+      <w:pPr>
+        <w:ind w:left="1080"/>
+        <w:rPr>
+          <w:rFonts w:ascii="Times New Roman" w:hAnsi="Times New Roman" w:cs="Times New Roman"/>
+          <w:sz w:val="24"/>
+          <w:szCs w:val="24"/>
+        </w:rPr>
+      </w:pPr>
+      <w:r>
+        <w:rPr>
+          <w:rFonts w:ascii="Times New Roman" w:hAnsi="Times New Roman" w:cs="Times New Roman"/>
+          <w:sz w:val="24"/>
+          <w:szCs w:val="24"/>
+        </w:rPr>
+        <w:t>/user/captain/</w:t>
+      </w:r>
+      <w:proofErr w:type="spellStart"/>
+      <w:r>
+        <w:rPr>
+          <w:rFonts w:ascii="Times New Roman" w:hAnsi="Times New Roman" w:cs="Times New Roman"/>
+          <w:sz w:val="24"/>
+          <w:szCs w:val="24"/>
+        </w:rPr>
+        <w:t>userId</w:t>
+      </w:r>
+      <w:proofErr w:type="spellEnd"/>
+      <w:r>
+        <w:rPr>
+          <w:rFonts w:ascii="Times New Roman" w:hAnsi="Times New Roman" w:cs="Times New Roman"/>
+          <w:sz w:val="24"/>
+          <w:szCs w:val="24"/>
+        </w:rPr>
+        <w:t>/</w:t>
+      </w:r>
+      <w:proofErr w:type="spellStart"/>
+      <w:r>
+        <w:rPr>
+          <w:rFonts w:ascii="Times New Roman" w:hAnsi="Times New Roman" w:cs="Times New Roman"/>
+          <w:sz w:val="24"/>
+          <w:szCs w:val="24"/>
+        </w:rPr>
+        <w:t>PlayerId</w:t>
+      </w:r>
+      <w:proofErr w:type="spellEnd"/>
+    </w:p>
+    <w:p>
+      <w:pPr>
+        <w:ind w:left="1080"/>
+        <w:rPr>
+          <w:rFonts w:ascii="Times New Roman" w:hAnsi="Times New Roman" w:cs="Times New Roman"/>
+          <w:sz w:val="24"/>
+          <w:szCs w:val="24"/>
+        </w:rPr>
+      </w:pPr>
+    </w:p>
+    <w:p>
+      <w:pPr>
+        <w:pStyle w:val="ListParagraph"/>
+        <w:numPr>
+          <w:ilvl w:val="0"/>
+          <w:numId w:val="3"/>
+        </w:numPr>
+        <w:rPr>
+          <w:rFonts w:ascii="Times New Roman" w:hAnsi="Times New Roman" w:cs="Times New Roman"/>
+          <w:sz w:val="24"/>
+          <w:szCs w:val="24"/>
+        </w:rPr>
+      </w:pPr>
+      <w:r>
+        <w:rPr>
+          <w:rFonts w:ascii="Times New Roman" w:hAnsi="Times New Roman" w:cs="Times New Roman"/>
+          <w:sz w:val="24"/>
+          <w:szCs w:val="24"/>
+        </w:rPr>
+        <w:t>Set Vice Captain</w:t>
+      </w:r>
+    </w:p>
+    <w:p>
+      <w:pPr>
+        <w:ind w:left="1080"/>
+        <w:rPr>
+          <w:rFonts w:ascii="Times New Roman" w:hAnsi="Times New Roman" w:cs="Times New Roman"/>
+          <w:sz w:val="24"/>
+          <w:szCs w:val="24"/>
+        </w:rPr>
+      </w:pPr>
+      <w:r>
+        <w:rPr>
+          <w:rFonts w:ascii="Times New Roman" w:hAnsi="Times New Roman" w:cs="Times New Roman"/>
+          <w:sz w:val="24"/>
+          <w:szCs w:val="24"/>
+        </w:rPr>
+        <w:t>/user/</w:t>
+      </w:r>
+      <w:proofErr w:type="spellStart"/>
+      <w:r>
+        <w:rPr>
+          <w:rFonts w:ascii="Times New Roman" w:hAnsi="Times New Roman" w:cs="Times New Roman"/>
+          <w:sz w:val="24"/>
+          <w:szCs w:val="24"/>
+        </w:rPr>
+        <w:t>vicecaptain</w:t>
+      </w:r>
+      <w:proofErr w:type="spellEnd"/>
+      <w:r>
+        <w:rPr>
+          <w:rFonts w:ascii="Times New Roman" w:hAnsi="Times New Roman" w:cs="Times New Roman"/>
+          <w:sz w:val="24"/>
+          <w:szCs w:val="24"/>
+        </w:rPr>
+        <w:t>/</w:t>
+      </w:r>
+      <w:proofErr w:type="spellStart"/>
+      <w:r>
+        <w:rPr>
+          <w:rFonts w:ascii="Times New Roman" w:hAnsi="Times New Roman" w:cs="Times New Roman"/>
+          <w:sz w:val="24"/>
+          <w:szCs w:val="24"/>
+        </w:rPr>
+        <w:t>userId</w:t>
+      </w:r>
+      <w:proofErr w:type="spellEnd"/>
+      <w:r>
+        <w:rPr>
+          <w:rFonts w:ascii="Times New Roman" w:hAnsi="Times New Roman" w:cs="Times New Roman"/>
+          <w:sz w:val="24"/>
+          <w:szCs w:val="24"/>
+        </w:rPr>
+        <w:t>/</w:t>
+      </w:r>
+      <w:proofErr w:type="spellStart"/>
+      <w:r>
+        <w:rPr>
+          <w:rFonts w:ascii="Times New Roman" w:hAnsi="Times New Roman" w:cs="Times New Roman"/>
+          <w:sz w:val="24"/>
+          <w:szCs w:val="24"/>
+        </w:rPr>
+        <w:t>PlayerId</w:t>
+      </w:r>
+      <w:proofErr w:type="spellEnd"/>
+    </w:p>
+    <w:p>
+      <w:pPr>
+        <w:ind w:left="1080"/>
+        <w:rPr>
+          <w:rFonts w:ascii="Times New Roman" w:hAnsi="Times New Roman" w:cs="Times New Roman"/>
+          <w:sz w:val="24"/>
+          <w:szCs w:val="24"/>
+        </w:rPr>
+      </w:pPr>
+    </w:p>
+    <w:p>
+      <w:pPr>
+        <w:ind w:left="1080"/>
+        <w:rPr>
+          <w:rFonts w:ascii="Times New Roman" w:hAnsi="Times New Roman" w:cs="Times New Roman"/>
+          <w:sz w:val="24"/>
+          <w:szCs w:val="24"/>
+        </w:rPr>
+      </w:pPr>
+      <w:r>
+        <w:rPr>
+          <w:rFonts w:ascii="Times New Roman" w:hAnsi="Times New Roman" w:cs="Times New Roman"/>
+          <w:b/>
+          <w:bCs/>
+          <w:sz w:val="24"/>
+          <w:szCs w:val="24"/>
+          <w:u w:val="single"/>
+        </w:rPr>
+        <w:t>Note:</w:t>
+      </w:r>
+      <w:r>
+        <w:rPr>
+          <w:rFonts w:ascii="Times New Roman" w:hAnsi="Times New Roman" w:cs="Times New Roman"/>
+          <w:sz w:val="24"/>
+          <w:szCs w:val="24"/>
+        </w:rPr>
+        <w:t xml:space="preserve"> captain / vice-captain can be selected only once and should be selected before 19</w:t>
+      </w:r>
+      <w:r>
+        <w:rPr>
+          <w:rFonts w:ascii="Times New Roman" w:hAnsi="Times New Roman" w:cs="Times New Roman"/>
+          <w:sz w:val="24"/>
+          <w:szCs w:val="24"/>
+          <w:vertAlign w:val="superscript"/>
+        </w:rPr>
+        <w:t>th</w:t>
+      </w:r>
+      <w:r>
+        <w:rPr>
+          <w:rFonts w:ascii="Times New Roman" w:hAnsi="Times New Roman" w:cs="Times New Roman"/>
+          <w:sz w:val="24"/>
+          <w:szCs w:val="24"/>
+        </w:rPr>
+        <w:t xml:space="preserve"> Sep 2020 (IPL start date)</w:t>
+      </w:r>
+    </w:p>
+    <w:p>
+      <w:pPr>
+        <w:pStyle w:val="ListParagraph"/>
+        <w:numPr>
+          <w:ilvl w:val="0"/>
+          <w:numId w:val="3"/>
+        </w:numPr>
+        <w:rPr>
+          <w:rFonts w:ascii="Times New Roman" w:hAnsi="Times New Roman" w:cs="Times New Roman"/>
+          <w:sz w:val="24"/>
+          <w:szCs w:val="24"/>
+        </w:rPr>
+      </w:pPr>
+      <w:r>
+        <w:rPr>
+          <w:rFonts w:ascii="Times New Roman" w:hAnsi="Times New Roman" w:cs="Times New Roman"/>
+          <w:sz w:val="24"/>
+          <w:szCs w:val="24"/>
+        </w:rPr>
+        <w:t>Balance amount available to user for auction</w:t>
+      </w:r>
+      <w:r>
+        <w:rPr>
+          <w:rFonts w:ascii="Times New Roman" w:hAnsi="Times New Roman" w:cs="Times New Roman"/>
+          <w:sz w:val="24"/>
+          <w:szCs w:val="24"/>
+        </w:rPr>
+        <w:t xml:space="preserve"> (only group 1)</w:t>
+      </w:r>
+    </w:p>
+    <w:p>
+      <w:pPr>
+        <w:ind w:left="1080"/>
+        <w:rPr>
+          <w:rFonts w:ascii="Times New Roman" w:hAnsi="Times New Roman" w:cs="Times New Roman"/>
+          <w:sz w:val="24"/>
+          <w:szCs w:val="24"/>
+        </w:rPr>
+      </w:pPr>
+      <w:r>
+        <w:rPr>
+          <w:rFonts w:ascii="Times New Roman" w:hAnsi="Times New Roman" w:cs="Times New Roman"/>
+          <w:sz w:val="24"/>
+          <w:szCs w:val="24"/>
+        </w:rPr>
+        <w:t>/user/balance/</w:t>
+      </w:r>
+      <w:proofErr w:type="spellStart"/>
+      <w:r>
+        <w:rPr>
+          <w:rFonts w:ascii="Times New Roman" w:hAnsi="Times New Roman" w:cs="Times New Roman"/>
+          <w:sz w:val="24"/>
+          <w:szCs w:val="24"/>
+        </w:rPr>
+        <w:t>userId</w:t>
+      </w:r>
+      <w:proofErr w:type="spellEnd"/>
+    </w:p>
+    <w:p>
+      <w:pPr>
+        <w:pStyle w:val="ListParagraph"/>
+        <w:rPr>
+          <w:rFonts w:ascii="Times New Roman" w:hAnsi="Times New Roman" w:cs="Times New Roman"/>
+          <w:sz w:val="24"/>
+          <w:szCs w:val="24"/>
+        </w:rPr>
+      </w:pPr>
+    </w:p>
+    <w:p>
+      <w:pPr>
+        <w:pStyle w:val="ListParagraph"/>
+        <w:numPr>
+          <w:ilvl w:val="0"/>
+          <w:numId w:val="3"/>
+        </w:numPr>
+        <w:rPr>
+          <w:rFonts w:ascii="Times New Roman" w:hAnsi="Times New Roman" w:cs="Times New Roman"/>
+          <w:sz w:val="24"/>
+          <w:szCs w:val="24"/>
+        </w:rPr>
+      </w:pPr>
+      <w:r>
+        <w:rPr>
+          <w:rFonts w:ascii="Times New Roman" w:hAnsi="Times New Roman" w:cs="Times New Roman"/>
+          <w:sz w:val="24"/>
+          <w:szCs w:val="24"/>
+        </w:rPr>
         <w:t>My teams (players purchased by user)</w:t>
       </w:r>
     </w:p>
@@ -457,7 +1491,15 @@
           <w:sz w:val="24"/>
           <w:szCs w:val="24"/>
         </w:rPr>
-        <w:t>uid</w:t>
+        <w:t>userI</w:t>
+      </w:r>
+      <w:r>
+        <w:rPr>
+          <w:rFonts w:ascii="Times New Roman" w:hAnsi="Times New Roman" w:cs="Times New Roman"/>
+          <w:sz w:val="24"/>
+          <w:szCs w:val="24"/>
+        </w:rPr>
+        <w:t>d</w:t>
       </w:r>
       <w:proofErr w:type="spellEnd"/>
       <w:r>
@@ -503,24 +1545,14 @@
         </w:rPr>
         <w:t xml:space="preserve">Example: Players purchased by user </w:t>
       </w:r>
-      <w:proofErr w:type="gramStart"/>
-      <w:r>
-        <w:rPr>
-          <w:rFonts w:ascii="Times New Roman" w:hAnsi="Times New Roman" w:cs="Times New Roman"/>
-          <w:sz w:val="24"/>
-          <w:szCs w:val="24"/>
-        </w:rPr>
-        <w:t xml:space="preserve">4 </w:t>
-      </w:r>
-      <w:r>
-        <w:rPr>
-          <w:rFonts w:ascii="Times New Roman" w:hAnsi="Times New Roman" w:cs="Times New Roman"/>
-          <w:sz w:val="24"/>
-          <w:szCs w:val="24"/>
-        </w:rPr>
-        <w:t xml:space="preserve"> (</w:t>
-      </w:r>
-      <w:proofErr w:type="gramEnd"/>
+      <w:r>
+        <w:rPr>
+          <w:rFonts w:ascii="Times New Roman" w:hAnsi="Times New Roman" w:cs="Times New Roman"/>
+          <w:sz w:val="24"/>
+          <w:szCs w:val="24"/>
+        </w:rPr>
+        <w:t>4 (</w:t>
+      </w:r>
       <w:r>
         <w:rPr>
           <w:rFonts w:ascii="Times New Roman" w:hAnsi="Times New Roman" w:cs="Times New Roman"/>
@@ -545,7 +1577,15 @@
           <w:sz w:val="24"/>
           <w:szCs w:val="24"/>
         </w:rPr>
-        <w:t>/4  )</w:t>
+        <w:t>/</w:t>
+      </w:r>
+      <w:r>
+        <w:rPr>
+          <w:rFonts w:ascii="Times New Roman" w:hAnsi="Times New Roman" w:cs="Times New Roman"/>
+          <w:sz w:val="24"/>
+          <w:szCs w:val="24"/>
+        </w:rPr>
+        <w:t>4)</w:t>
       </w:r>
     </w:p>
     <w:p>
@@ -919,23 +1959,21 @@
         </w:rPr>
         <w:t xml:space="preserve"> (</w:t>
       </w:r>
-      <w:proofErr w:type="gramStart"/>
-      <w:r>
-        <w:rPr>
-          <w:rFonts w:ascii="Times New Roman" w:hAnsi="Times New Roman" w:cs="Times New Roman"/>
-          <w:sz w:val="24"/>
-          <w:szCs w:val="24"/>
-        </w:rPr>
-        <w:t>command  /</w:t>
-      </w:r>
-      <w:proofErr w:type="gramEnd"/>
-      <w:r>
-        <w:rPr>
-          <w:rFonts w:ascii="Times New Roman" w:hAnsi="Times New Roman" w:cs="Times New Roman"/>
-          <w:sz w:val="24"/>
-          <w:szCs w:val="24"/>
-        </w:rPr>
-        <w:t>user/all )</w:t>
+      <w:r>
+        <w:rPr>
+          <w:rFonts w:ascii="Times New Roman" w:hAnsi="Times New Roman" w:cs="Times New Roman"/>
+          <w:sz w:val="24"/>
+          <w:szCs w:val="24"/>
+        </w:rPr>
+        <w:t>command /user/all</w:t>
+      </w:r>
+      <w:r>
+        <w:rPr>
+          <w:rFonts w:ascii="Times New Roman" w:hAnsi="Times New Roman" w:cs="Times New Roman"/>
+          <w:sz w:val="24"/>
+          <w:szCs w:val="24"/>
+        </w:rPr>
+        <w:t>)</w:t>
       </w:r>
     </w:p>
     <w:p>
@@ -1106,6 +2144,7 @@
           <w:sz w:val="20"/>
           <w:lang w:eastAsia="en-IN"/>
         </w:rPr>
+        <w:lastRenderedPageBreak/>
         <w:tab/>
       </w:r>
       <w:r>
@@ -1505,15 +2544,23 @@
           <w:sz w:val="24"/>
           <w:szCs w:val="24"/>
         </w:rPr>
-        <w:t>user id of user who</w:t>
-      </w:r>
-      <w:r>
-        <w:rPr>
-          <w:rFonts w:ascii="Times New Roman" w:hAnsi="Times New Roman" w:cs="Times New Roman"/>
-          <w:sz w:val="24"/>
-          <w:szCs w:val="24"/>
-        </w:rPr>
-        <w:t xml:space="preserve"> is group </w:t>
+        <w:t xml:space="preserve">user Id of </w:t>
+      </w:r>
+      <w:r>
+        <w:rPr>
+          <w:rFonts w:ascii="Times New Roman" w:hAnsi="Times New Roman" w:cs="Times New Roman"/>
+          <w:sz w:val="24"/>
+          <w:szCs w:val="24"/>
+        </w:rPr>
+        <w:t xml:space="preserve"> </w:t>
+      </w:r>
+      <w:r>
+        <w:rPr>
+          <w:rFonts w:ascii="Times New Roman" w:hAnsi="Times New Roman" w:cs="Times New Roman"/>
+          <w:sz w:val="24"/>
+          <w:szCs w:val="24"/>
+        </w:rPr>
+        <w:t xml:space="preserve">group </w:t>
       </w:r>
       <w:r>
         <w:rPr>
@@ -1584,7 +2631,15 @@
           <w:szCs w:val="24"/>
         </w:rPr>
         <w:tab/>
-        <w:t xml:space="preserve">(provided user record of </w:t>
+        <w:t>(provides</w:t>
+      </w:r>
+      <w:r>
+        <w:rPr>
+          <w:rFonts w:ascii="Times New Roman" w:hAnsi="Times New Roman" w:cs="Times New Roman"/>
+          <w:sz w:val="24"/>
+          <w:szCs w:val="24"/>
+        </w:rPr>
+        <w:t xml:space="preserve"> user record of </w:t>
       </w:r>
       <w:r>
         <w:rPr>
@@ -1743,6 +2798,42 @@
     <w:p>
       <w:pPr>
         <w:pStyle w:val="ListParagraph"/>
+        <w:numPr>
+          <w:ilvl w:val="0"/>
+          <w:numId w:val="1"/>
+        </w:numPr>
+        <w:rPr>
+          <w:rFonts w:ascii="Times New Roman" w:hAnsi="Times New Roman" w:cs="Times New Roman"/>
+          <w:b/>
+          <w:bCs/>
+          <w:sz w:val="24"/>
+          <w:szCs w:val="24"/>
+        </w:rPr>
+      </w:pPr>
+      <w:r>
+        <w:rPr>
+          <w:rFonts w:ascii="Times New Roman" w:hAnsi="Times New Roman" w:cs="Times New Roman"/>
+          <w:b/>
+          <w:bCs/>
+          <w:sz w:val="24"/>
+          <w:szCs w:val="24"/>
+        </w:rPr>
+        <w:t xml:space="preserve">Support in </w:t>
+      </w:r>
+      <w:r>
+        <w:rPr>
+          <w:rFonts w:ascii="Times New Roman" w:hAnsi="Times New Roman" w:cs="Times New Roman"/>
+          <w:b/>
+          <w:bCs/>
+          <w:sz w:val="24"/>
+          <w:szCs w:val="24"/>
+        </w:rPr>
+        <w:t>auction module</w:t>
+      </w:r>
+    </w:p>
+    <w:p>
+      <w:pPr>
+        <w:pStyle w:val="ListParagraph"/>
         <w:ind w:left="1080"/>
         <w:rPr>
           <w:rFonts w:ascii="Times New Roman" w:hAnsi="Times New Roman" w:cs="Times New Roman"/>
@@ -1750,8 +2841,2160 @@
           <w:szCs w:val="24"/>
         </w:rPr>
       </w:pPr>
-      <w:bookmarkStart w:id="0" w:name="_GoBack"/>
-      <w:bookmarkEnd w:id="0"/>
+    </w:p>
+    <w:p>
+      <w:pPr>
+        <w:pStyle w:val="ListParagraph"/>
+        <w:numPr>
+          <w:ilvl w:val="0"/>
+          <w:numId w:val="6"/>
+        </w:numPr>
+        <w:rPr>
+          <w:rFonts w:ascii="Times New Roman" w:hAnsi="Times New Roman" w:cs="Times New Roman"/>
+          <w:sz w:val="24"/>
+          <w:szCs w:val="24"/>
+        </w:rPr>
+      </w:pPr>
+      <w:r>
+        <w:rPr>
+          <w:rFonts w:ascii="Times New Roman" w:hAnsi="Times New Roman" w:cs="Times New Roman"/>
+          <w:sz w:val="24"/>
+          <w:szCs w:val="24"/>
+        </w:rPr>
+        <w:t>Add auction of player</w:t>
+      </w:r>
+    </w:p>
+    <w:p>
+      <w:pPr>
+        <w:ind w:left="1080"/>
+        <w:rPr>
+          <w:rFonts w:ascii="Times New Roman" w:hAnsi="Times New Roman" w:cs="Times New Roman"/>
+          <w:sz w:val="24"/>
+          <w:szCs w:val="24"/>
+        </w:rPr>
+      </w:pPr>
+      <w:r>
+        <w:rPr>
+          <w:rFonts w:ascii="Times New Roman" w:hAnsi="Times New Roman" w:cs="Times New Roman"/>
+          <w:sz w:val="24"/>
+          <w:szCs w:val="24"/>
+        </w:rPr>
+        <w:t>/auction/add/1/</w:t>
+      </w:r>
+      <w:proofErr w:type="spellStart"/>
+      <w:r>
+        <w:rPr>
+          <w:rFonts w:ascii="Times New Roman" w:hAnsi="Times New Roman" w:cs="Times New Roman"/>
+          <w:sz w:val="24"/>
+          <w:szCs w:val="24"/>
+        </w:rPr>
+        <w:t>userId</w:t>
+      </w:r>
+      <w:proofErr w:type="spellEnd"/>
+      <w:r>
+        <w:rPr>
+          <w:rFonts w:ascii="Times New Roman" w:hAnsi="Times New Roman" w:cs="Times New Roman"/>
+          <w:sz w:val="24"/>
+          <w:szCs w:val="24"/>
+        </w:rPr>
+        <w:t>/</w:t>
+      </w:r>
+      <w:proofErr w:type="spellStart"/>
+      <w:r>
+        <w:rPr>
+          <w:rFonts w:ascii="Times New Roman" w:hAnsi="Times New Roman" w:cs="Times New Roman"/>
+          <w:sz w:val="24"/>
+          <w:szCs w:val="24"/>
+        </w:rPr>
+        <w:t>playerId</w:t>
+      </w:r>
+      <w:proofErr w:type="spellEnd"/>
+      <w:r>
+        <w:rPr>
+          <w:rFonts w:ascii="Times New Roman" w:hAnsi="Times New Roman" w:cs="Times New Roman"/>
+          <w:sz w:val="24"/>
+          <w:szCs w:val="24"/>
+        </w:rPr>
+        <w:t>/</w:t>
+      </w:r>
+      <w:proofErr w:type="spellStart"/>
+      <w:r>
+        <w:rPr>
+          <w:rFonts w:ascii="Times New Roman" w:hAnsi="Times New Roman" w:cs="Times New Roman"/>
+          <w:sz w:val="24"/>
+          <w:szCs w:val="24"/>
+        </w:rPr>
+        <w:t>bidAmount</w:t>
+      </w:r>
+      <w:proofErr w:type="spellEnd"/>
+    </w:p>
+    <w:p>
+      <w:pPr>
+        <w:ind w:left="1080"/>
+        <w:rPr>
+          <w:rFonts w:ascii="Times New Roman" w:hAnsi="Times New Roman" w:cs="Times New Roman"/>
+          <w:sz w:val="24"/>
+          <w:szCs w:val="24"/>
+        </w:rPr>
+      </w:pPr>
+    </w:p>
+    <w:p>
+      <w:pPr>
+        <w:ind w:left="1080"/>
+        <w:rPr>
+          <w:rFonts w:ascii="Times New Roman" w:hAnsi="Times New Roman" w:cs="Times New Roman"/>
+          <w:sz w:val="24"/>
+          <w:szCs w:val="24"/>
+        </w:rPr>
+      </w:pPr>
+      <w:r>
+        <w:rPr>
+          <w:rFonts w:ascii="Times New Roman" w:hAnsi="Times New Roman" w:cs="Times New Roman"/>
+          <w:sz w:val="24"/>
+          <w:szCs w:val="24"/>
+        </w:rPr>
+        <w:t>Auction will be permitted only if user has balance more than</w:t>
+      </w:r>
+      <w:r>
+        <w:rPr>
+          <w:rFonts w:ascii="Times New Roman" w:hAnsi="Times New Roman" w:cs="Times New Roman"/>
+          <w:sz w:val="24"/>
+          <w:szCs w:val="24"/>
+        </w:rPr>
+        <w:t xml:space="preserve"> </w:t>
+      </w:r>
+      <w:r>
+        <w:rPr>
+          <w:rFonts w:ascii="Times New Roman" w:hAnsi="Times New Roman" w:cs="Times New Roman"/>
+          <w:sz w:val="24"/>
+          <w:szCs w:val="24"/>
+        </w:rPr>
+        <w:t>“</w:t>
+      </w:r>
+      <w:proofErr w:type="spellStart"/>
+      <w:r>
+        <w:rPr>
+          <w:rFonts w:ascii="Times New Roman" w:hAnsi="Times New Roman" w:cs="Times New Roman"/>
+          <w:sz w:val="24"/>
+          <w:szCs w:val="24"/>
+        </w:rPr>
+        <w:t>bidAmount</w:t>
+      </w:r>
+      <w:proofErr w:type="spellEnd"/>
+      <w:r>
+        <w:rPr>
+          <w:rFonts w:ascii="Times New Roman" w:hAnsi="Times New Roman" w:cs="Times New Roman"/>
+          <w:sz w:val="24"/>
+          <w:szCs w:val="24"/>
+        </w:rPr>
+        <w:t>”.</w:t>
+      </w:r>
+    </w:p>
+    <w:p>
+      <w:pPr>
+        <w:ind w:left="1080"/>
+        <w:rPr>
+          <w:rFonts w:ascii="Times New Roman" w:hAnsi="Times New Roman" w:cs="Times New Roman"/>
+          <w:sz w:val="24"/>
+          <w:szCs w:val="24"/>
+        </w:rPr>
+      </w:pPr>
+    </w:p>
+    <w:p>
+      <w:pPr>
+        <w:pStyle w:val="ListParagraph"/>
+        <w:numPr>
+          <w:ilvl w:val="0"/>
+          <w:numId w:val="6"/>
+        </w:numPr>
+        <w:rPr>
+          <w:rFonts w:ascii="Times New Roman" w:hAnsi="Times New Roman" w:cs="Times New Roman"/>
+          <w:sz w:val="24"/>
+          <w:szCs w:val="24"/>
+        </w:rPr>
+      </w:pPr>
+      <w:r>
+        <w:rPr>
+          <w:rFonts w:ascii="Times New Roman" w:hAnsi="Times New Roman" w:cs="Times New Roman"/>
+          <w:sz w:val="24"/>
+          <w:szCs w:val="24"/>
+        </w:rPr>
+        <w:t xml:space="preserve">Show details of players purchased by </w:t>
+      </w:r>
+      <w:r>
+        <w:rPr>
+          <w:rFonts w:ascii="Times New Roman" w:hAnsi="Times New Roman" w:cs="Times New Roman"/>
+          <w:sz w:val="24"/>
+          <w:szCs w:val="24"/>
+        </w:rPr>
+        <w:t xml:space="preserve">(all </w:t>
+      </w:r>
+      <w:r>
+        <w:rPr>
+          <w:rFonts w:ascii="Times New Roman" w:hAnsi="Times New Roman" w:cs="Times New Roman"/>
+          <w:sz w:val="24"/>
+          <w:szCs w:val="24"/>
+        </w:rPr>
+        <w:t>users</w:t>
+      </w:r>
+      <w:r>
+        <w:rPr>
+          <w:rFonts w:ascii="Times New Roman" w:hAnsi="Times New Roman" w:cs="Times New Roman"/>
+          <w:sz w:val="24"/>
+          <w:szCs w:val="24"/>
+        </w:rPr>
+        <w:t>)</w:t>
+      </w:r>
+    </w:p>
+    <w:p>
+      <w:pPr>
+        <w:rPr>
+          <w:rFonts w:ascii="Times New Roman" w:hAnsi="Times New Roman" w:cs="Times New Roman"/>
+          <w:sz w:val="24"/>
+          <w:szCs w:val="24"/>
+        </w:rPr>
+      </w:pPr>
+    </w:p>
+    <w:p>
+      <w:pPr>
+        <w:ind w:left="1080"/>
+        <w:rPr>
+          <w:rFonts w:ascii="Times New Roman" w:hAnsi="Times New Roman" w:cs="Times New Roman"/>
+          <w:sz w:val="24"/>
+          <w:szCs w:val="24"/>
+        </w:rPr>
+      </w:pPr>
+      <w:r>
+        <w:rPr>
+          <w:rFonts w:ascii="Times New Roman" w:hAnsi="Times New Roman" w:cs="Times New Roman"/>
+          <w:sz w:val="24"/>
+          <w:szCs w:val="24"/>
+        </w:rPr>
+        <w:t>/auction</w:t>
+      </w:r>
+    </w:p>
+    <w:p>
+      <w:pPr>
+        <w:ind w:left="1080"/>
+        <w:rPr>
+          <w:rFonts w:ascii="Times New Roman" w:hAnsi="Times New Roman" w:cs="Times New Roman"/>
+          <w:sz w:val="24"/>
+          <w:szCs w:val="24"/>
+        </w:rPr>
+      </w:pPr>
+    </w:p>
+    <w:p>
+      <w:pPr>
+        <w:pStyle w:val="ListParagraph"/>
+        <w:numPr>
+          <w:ilvl w:val="0"/>
+          <w:numId w:val="1"/>
+        </w:numPr>
+        <w:rPr>
+          <w:rFonts w:ascii="Times New Roman" w:hAnsi="Times New Roman" w:cs="Times New Roman"/>
+          <w:b/>
+          <w:bCs/>
+          <w:sz w:val="24"/>
+          <w:szCs w:val="24"/>
+        </w:rPr>
+      </w:pPr>
+      <w:r>
+        <w:rPr>
+          <w:rFonts w:ascii="Times New Roman" w:hAnsi="Times New Roman" w:cs="Times New Roman"/>
+          <w:b/>
+          <w:bCs/>
+          <w:sz w:val="24"/>
+          <w:szCs w:val="24"/>
+        </w:rPr>
+        <w:t xml:space="preserve">Support </w:t>
+      </w:r>
+      <w:r>
+        <w:rPr>
+          <w:rFonts w:ascii="Times New Roman" w:hAnsi="Times New Roman" w:cs="Times New Roman"/>
+          <w:b/>
+          <w:bCs/>
+          <w:sz w:val="24"/>
+          <w:szCs w:val="24"/>
+        </w:rPr>
+        <w:t xml:space="preserve">provided </w:t>
+      </w:r>
+      <w:r>
+        <w:rPr>
+          <w:rFonts w:ascii="Times New Roman" w:hAnsi="Times New Roman" w:cs="Times New Roman"/>
+          <w:b/>
+          <w:bCs/>
+          <w:sz w:val="24"/>
+          <w:szCs w:val="24"/>
+        </w:rPr>
+        <w:t xml:space="preserve">in </w:t>
+      </w:r>
+      <w:r>
+        <w:rPr>
+          <w:rFonts w:ascii="Times New Roman" w:hAnsi="Times New Roman" w:cs="Times New Roman"/>
+          <w:b/>
+          <w:bCs/>
+          <w:sz w:val="24"/>
+          <w:szCs w:val="24"/>
+        </w:rPr>
+        <w:t>player</w:t>
+      </w:r>
+      <w:r>
+        <w:rPr>
+          <w:rFonts w:ascii="Times New Roman" w:hAnsi="Times New Roman" w:cs="Times New Roman"/>
+          <w:b/>
+          <w:bCs/>
+          <w:sz w:val="24"/>
+          <w:szCs w:val="24"/>
+        </w:rPr>
+        <w:t xml:space="preserve"> module</w:t>
+      </w:r>
+    </w:p>
+    <w:p>
+      <w:pPr>
+        <w:ind w:left="1080"/>
+        <w:rPr>
+          <w:rFonts w:ascii="Times New Roman" w:hAnsi="Times New Roman" w:cs="Times New Roman"/>
+          <w:sz w:val="24"/>
+          <w:szCs w:val="24"/>
+        </w:rPr>
+      </w:pPr>
+    </w:p>
+    <w:p>
+      <w:pPr>
+        <w:pStyle w:val="ListParagraph"/>
+        <w:numPr>
+          <w:ilvl w:val="0"/>
+          <w:numId w:val="8"/>
+        </w:numPr>
+        <w:rPr>
+          <w:rFonts w:ascii="Times New Roman" w:hAnsi="Times New Roman" w:cs="Times New Roman"/>
+          <w:sz w:val="24"/>
+          <w:szCs w:val="24"/>
+        </w:rPr>
+      </w:pPr>
+      <w:r>
+        <w:rPr>
+          <w:rFonts w:ascii="Times New Roman" w:hAnsi="Times New Roman" w:cs="Times New Roman"/>
+          <w:sz w:val="24"/>
+          <w:szCs w:val="24"/>
+        </w:rPr>
+        <w:t>Show all players</w:t>
+      </w:r>
+    </w:p>
+    <w:p>
+      <w:pPr>
+        <w:pStyle w:val="ListParagraph"/>
+        <w:ind w:left="1080"/>
+        <w:rPr>
+          <w:rFonts w:ascii="Times New Roman" w:hAnsi="Times New Roman" w:cs="Times New Roman"/>
+          <w:sz w:val="24"/>
+          <w:szCs w:val="24"/>
+        </w:rPr>
+      </w:pPr>
+    </w:p>
+    <w:p>
+      <w:pPr>
+        <w:pStyle w:val="ListParagraph"/>
+        <w:ind w:left="1080"/>
+        <w:rPr>
+          <w:rFonts w:ascii="Times New Roman" w:hAnsi="Times New Roman" w:cs="Times New Roman"/>
+          <w:sz w:val="24"/>
+          <w:szCs w:val="24"/>
+        </w:rPr>
+      </w:pPr>
+      <w:r>
+        <w:rPr>
+          <w:rFonts w:ascii="Times New Roman" w:hAnsi="Times New Roman" w:cs="Times New Roman"/>
+          <w:sz w:val="24"/>
+          <w:szCs w:val="24"/>
+        </w:rPr>
+        <w:t>/player</w:t>
+      </w:r>
+    </w:p>
+    <w:p>
+      <w:pPr>
+        <w:pStyle w:val="ListParagraph"/>
+        <w:ind w:left="1080"/>
+        <w:rPr>
+          <w:rFonts w:ascii="Times New Roman" w:hAnsi="Times New Roman" w:cs="Times New Roman"/>
+          <w:sz w:val="24"/>
+          <w:szCs w:val="24"/>
+        </w:rPr>
+      </w:pPr>
+    </w:p>
+    <w:p>
+      <w:pPr>
+        <w:pStyle w:val="ListParagraph"/>
+        <w:numPr>
+          <w:ilvl w:val="0"/>
+          <w:numId w:val="8"/>
+        </w:numPr>
+        <w:rPr>
+          <w:rFonts w:ascii="Times New Roman" w:hAnsi="Times New Roman" w:cs="Times New Roman"/>
+          <w:sz w:val="24"/>
+          <w:szCs w:val="24"/>
+        </w:rPr>
+      </w:pPr>
+      <w:r>
+        <w:rPr>
+          <w:rFonts w:ascii="Times New Roman" w:hAnsi="Times New Roman" w:cs="Times New Roman"/>
+          <w:sz w:val="24"/>
+          <w:szCs w:val="24"/>
+        </w:rPr>
+        <w:t>Show all sold players</w:t>
+      </w:r>
+    </w:p>
+    <w:p>
+      <w:pPr>
+        <w:ind w:left="1080"/>
+        <w:rPr>
+          <w:rFonts w:ascii="Times New Roman" w:hAnsi="Times New Roman" w:cs="Times New Roman"/>
+          <w:sz w:val="24"/>
+          <w:szCs w:val="24"/>
+        </w:rPr>
+      </w:pPr>
+      <w:r>
+        <w:rPr>
+          <w:rFonts w:ascii="Times New Roman" w:hAnsi="Times New Roman" w:cs="Times New Roman"/>
+          <w:sz w:val="24"/>
+          <w:szCs w:val="24"/>
+        </w:rPr>
+        <w:lastRenderedPageBreak/>
+        <w:t>/player/sold</w:t>
+      </w:r>
+    </w:p>
+    <w:p>
+      <w:pPr>
+        <w:ind w:left="1080"/>
+        <w:rPr>
+          <w:rFonts w:ascii="Times New Roman" w:hAnsi="Times New Roman" w:cs="Times New Roman"/>
+          <w:sz w:val="24"/>
+          <w:szCs w:val="24"/>
+        </w:rPr>
+      </w:pPr>
+    </w:p>
+    <w:p>
+      <w:pPr>
+        <w:pStyle w:val="ListParagraph"/>
+        <w:numPr>
+          <w:ilvl w:val="0"/>
+          <w:numId w:val="8"/>
+        </w:numPr>
+        <w:rPr>
+          <w:rFonts w:ascii="Times New Roman" w:hAnsi="Times New Roman" w:cs="Times New Roman"/>
+          <w:sz w:val="24"/>
+          <w:szCs w:val="24"/>
+        </w:rPr>
+      </w:pPr>
+      <w:r>
+        <w:rPr>
+          <w:rFonts w:ascii="Times New Roman" w:hAnsi="Times New Roman" w:cs="Times New Roman"/>
+          <w:sz w:val="24"/>
+          <w:szCs w:val="24"/>
+        </w:rPr>
+        <w:t>Show all unsold players</w:t>
+      </w:r>
+    </w:p>
+    <w:p>
+      <w:pPr>
+        <w:rPr>
+          <w:rFonts w:ascii="Times New Roman" w:hAnsi="Times New Roman" w:cs="Times New Roman"/>
+          <w:sz w:val="24"/>
+          <w:szCs w:val="24"/>
+        </w:rPr>
+      </w:pPr>
+    </w:p>
+    <w:p>
+      <w:pPr>
+        <w:ind w:left="1080"/>
+        <w:rPr>
+          <w:rFonts w:ascii="Times New Roman" w:hAnsi="Times New Roman" w:cs="Times New Roman"/>
+          <w:sz w:val="24"/>
+          <w:szCs w:val="24"/>
+        </w:rPr>
+      </w:pPr>
+      <w:r>
+        <w:rPr>
+          <w:rFonts w:ascii="Times New Roman" w:hAnsi="Times New Roman" w:cs="Times New Roman"/>
+          <w:sz w:val="24"/>
+          <w:szCs w:val="24"/>
+        </w:rPr>
+        <w:t>/player/unsold</w:t>
+      </w:r>
+    </w:p>
+    <w:p>
+      <w:pPr>
+        <w:ind w:left="1080"/>
+        <w:rPr>
+          <w:rFonts w:ascii="Times New Roman" w:hAnsi="Times New Roman" w:cs="Times New Roman"/>
+          <w:sz w:val="24"/>
+          <w:szCs w:val="24"/>
+        </w:rPr>
+      </w:pPr>
+    </w:p>
+    <w:p>
+      <w:pPr>
+        <w:pStyle w:val="ListParagraph"/>
+        <w:numPr>
+          <w:ilvl w:val="0"/>
+          <w:numId w:val="8"/>
+        </w:numPr>
+        <w:rPr>
+          <w:rFonts w:ascii="Times New Roman" w:hAnsi="Times New Roman" w:cs="Times New Roman"/>
+          <w:sz w:val="24"/>
+          <w:szCs w:val="24"/>
+        </w:rPr>
+      </w:pPr>
+      <w:r>
+        <w:rPr>
+          <w:rFonts w:ascii="Times New Roman" w:hAnsi="Times New Roman" w:cs="Times New Roman"/>
+          <w:sz w:val="24"/>
+          <w:szCs w:val="24"/>
+        </w:rPr>
+        <w:t>Player available</w:t>
+      </w:r>
+    </w:p>
+    <w:p>
+      <w:pPr>
+        <w:rPr>
+          <w:rFonts w:ascii="Times New Roman" w:hAnsi="Times New Roman" w:cs="Times New Roman"/>
+          <w:sz w:val="24"/>
+          <w:szCs w:val="24"/>
+        </w:rPr>
+      </w:pPr>
+    </w:p>
+    <w:p>
+      <w:pPr>
+        <w:ind w:left="1080"/>
+        <w:rPr>
+          <w:rFonts w:ascii="Times New Roman" w:hAnsi="Times New Roman" w:cs="Times New Roman"/>
+          <w:sz w:val="24"/>
+          <w:szCs w:val="24"/>
+        </w:rPr>
+      </w:pPr>
+      <w:r>
+        <w:rPr>
+          <w:rFonts w:ascii="Times New Roman" w:hAnsi="Times New Roman" w:cs="Times New Roman"/>
+          <w:sz w:val="24"/>
+          <w:szCs w:val="24"/>
+        </w:rPr>
+        <w:t>/player/available/</w:t>
+      </w:r>
+      <w:proofErr w:type="spellStart"/>
+      <w:r>
+        <w:rPr>
+          <w:rFonts w:ascii="Times New Roman" w:hAnsi="Times New Roman" w:cs="Times New Roman"/>
+          <w:sz w:val="24"/>
+          <w:szCs w:val="24"/>
+        </w:rPr>
+        <w:t>playerId</w:t>
+      </w:r>
+      <w:proofErr w:type="spellEnd"/>
+    </w:p>
+    <w:p>
+      <w:pPr>
+        <w:ind w:left="1080"/>
+        <w:rPr>
+          <w:rFonts w:ascii="Times New Roman" w:hAnsi="Times New Roman" w:cs="Times New Roman"/>
+          <w:sz w:val="24"/>
+          <w:szCs w:val="24"/>
+        </w:rPr>
+      </w:pPr>
+    </w:p>
+    <w:p>
+      <w:pPr>
+        <w:ind w:left="1080"/>
+        <w:rPr>
+          <w:rFonts w:ascii="Times New Roman" w:hAnsi="Times New Roman" w:cs="Times New Roman"/>
+          <w:sz w:val="24"/>
+          <w:szCs w:val="24"/>
+        </w:rPr>
+      </w:pPr>
+      <w:r>
+        <w:rPr>
+          <w:rFonts w:ascii="Times New Roman" w:hAnsi="Times New Roman" w:cs="Times New Roman"/>
+          <w:sz w:val="24"/>
+          <w:szCs w:val="24"/>
+        </w:rPr>
+        <w:t>Returns true if available (not yet sold) else false</w:t>
+      </w:r>
+    </w:p>
+    <w:p>
+      <w:pPr>
+        <w:ind w:left="1080"/>
+        <w:rPr>
+          <w:rFonts w:ascii="Times New Roman" w:hAnsi="Times New Roman" w:cs="Times New Roman"/>
+          <w:sz w:val="24"/>
+          <w:szCs w:val="24"/>
+        </w:rPr>
+      </w:pPr>
+    </w:p>
+    <w:p>
+      <w:pPr>
+        <w:pStyle w:val="ListParagraph"/>
+        <w:numPr>
+          <w:ilvl w:val="0"/>
+          <w:numId w:val="1"/>
+        </w:numPr>
+        <w:rPr>
+          <w:rFonts w:ascii="Times New Roman" w:hAnsi="Times New Roman" w:cs="Times New Roman"/>
+          <w:b/>
+          <w:bCs/>
+          <w:sz w:val="24"/>
+          <w:szCs w:val="24"/>
+        </w:rPr>
+      </w:pPr>
+      <w:r>
+        <w:rPr>
+          <w:rFonts w:ascii="Times New Roman" w:hAnsi="Times New Roman" w:cs="Times New Roman"/>
+          <w:b/>
+          <w:bCs/>
+          <w:sz w:val="24"/>
+          <w:szCs w:val="24"/>
+        </w:rPr>
+        <w:t xml:space="preserve">Support </w:t>
+      </w:r>
+      <w:r>
+        <w:rPr>
+          <w:rFonts w:ascii="Times New Roman" w:hAnsi="Times New Roman" w:cs="Times New Roman"/>
+          <w:b/>
+          <w:bCs/>
+          <w:sz w:val="24"/>
+          <w:szCs w:val="24"/>
+        </w:rPr>
+        <w:t xml:space="preserve">provided </w:t>
+      </w:r>
+      <w:r>
+        <w:rPr>
+          <w:rFonts w:ascii="Times New Roman" w:hAnsi="Times New Roman" w:cs="Times New Roman"/>
+          <w:b/>
+          <w:bCs/>
+          <w:sz w:val="24"/>
+          <w:szCs w:val="24"/>
+        </w:rPr>
+        <w:t xml:space="preserve">in </w:t>
+      </w:r>
+      <w:r>
+        <w:rPr>
+          <w:rFonts w:ascii="Times New Roman" w:hAnsi="Times New Roman" w:cs="Times New Roman"/>
+          <w:b/>
+          <w:bCs/>
+          <w:sz w:val="24"/>
+          <w:szCs w:val="24"/>
+        </w:rPr>
+        <w:t xml:space="preserve">Statistics (STAT) </w:t>
+      </w:r>
+      <w:r>
+        <w:rPr>
+          <w:rFonts w:ascii="Times New Roman" w:hAnsi="Times New Roman" w:cs="Times New Roman"/>
+          <w:b/>
+          <w:bCs/>
+          <w:sz w:val="24"/>
+          <w:szCs w:val="24"/>
+        </w:rPr>
+        <w:t xml:space="preserve"> module</w:t>
+      </w:r>
+    </w:p>
+    <w:p>
+      <w:pPr>
+        <w:pStyle w:val="ListParagraph"/>
+        <w:ind w:left="1080"/>
+        <w:rPr>
+          <w:rFonts w:ascii="Times New Roman" w:hAnsi="Times New Roman" w:cs="Times New Roman"/>
+          <w:sz w:val="24"/>
+          <w:szCs w:val="24"/>
+        </w:rPr>
+      </w:pPr>
+    </w:p>
+    <w:p>
+      <w:pPr>
+        <w:pStyle w:val="ListParagraph"/>
+        <w:ind w:left="1080"/>
+        <w:rPr>
+          <w:rFonts w:ascii="Times New Roman" w:hAnsi="Times New Roman" w:cs="Times New Roman"/>
+          <w:sz w:val="24"/>
+          <w:szCs w:val="24"/>
+        </w:rPr>
+      </w:pPr>
+    </w:p>
+    <w:p>
+      <w:pPr>
+        <w:pStyle w:val="ListParagraph"/>
+        <w:numPr>
+          <w:ilvl w:val="0"/>
+          <w:numId w:val="10"/>
+        </w:numPr>
+        <w:rPr>
+          <w:rFonts w:ascii="Times New Roman" w:hAnsi="Times New Roman" w:cs="Times New Roman"/>
+          <w:sz w:val="24"/>
+          <w:szCs w:val="24"/>
+        </w:rPr>
+      </w:pPr>
+      <w:r>
+        <w:rPr>
+          <w:rFonts w:ascii="Times New Roman" w:hAnsi="Times New Roman" w:cs="Times New Roman"/>
+          <w:sz w:val="24"/>
+          <w:szCs w:val="24"/>
+        </w:rPr>
+        <w:t>Points scored by each user (based on player performance)</w:t>
+      </w:r>
+    </w:p>
+    <w:p>
+      <w:pPr>
+        <w:ind w:left="1080"/>
+        <w:rPr>
+          <w:rFonts w:ascii="Times New Roman" w:hAnsi="Times New Roman" w:cs="Times New Roman"/>
+          <w:sz w:val="24"/>
+          <w:szCs w:val="24"/>
+        </w:rPr>
+      </w:pPr>
+      <w:r>
+        <w:rPr>
+          <w:rFonts w:ascii="Times New Roman" w:hAnsi="Times New Roman" w:cs="Times New Roman"/>
+          <w:sz w:val="24"/>
+          <w:szCs w:val="24"/>
+        </w:rPr>
+        <w:t>/stat</w:t>
+      </w:r>
+    </w:p>
+    <w:p>
+      <w:pPr>
+        <w:ind w:left="1080"/>
+        <w:rPr>
+          <w:rFonts w:ascii="Times New Roman" w:hAnsi="Times New Roman" w:cs="Times New Roman"/>
+          <w:sz w:val="24"/>
+          <w:szCs w:val="24"/>
+        </w:rPr>
+      </w:pPr>
+      <w:proofErr w:type="spellStart"/>
+      <w:r>
+        <w:rPr>
+          <w:rFonts w:ascii="Times New Roman" w:hAnsi="Times New Roman" w:cs="Times New Roman"/>
+          <w:sz w:val="24"/>
+          <w:szCs w:val="24"/>
+        </w:rPr>
+        <w:t>Dispa</w:t>
+      </w:r>
+      <w:proofErr w:type="spellEnd"/>
+    </w:p>
+    <w:p>
+      <w:pPr>
+        <w:pStyle w:val="ListParagraph"/>
+        <w:ind w:left="1080"/>
+        <w:rPr>
+          <w:rFonts w:ascii="Times New Roman" w:hAnsi="Times New Roman" w:cs="Times New Roman"/>
+          <w:sz w:val="24"/>
+          <w:szCs w:val="24"/>
+        </w:rPr>
+      </w:pPr>
+    </w:p>
+    <w:p>
+      <w:pPr>
+        <w:pStyle w:val="ListParagraph"/>
+        <w:numPr>
+          <w:ilvl w:val="0"/>
+          <w:numId w:val="10"/>
+        </w:numPr>
+        <w:rPr>
+          <w:rFonts w:ascii="Times New Roman" w:hAnsi="Times New Roman" w:cs="Times New Roman"/>
+          <w:sz w:val="24"/>
+          <w:szCs w:val="24"/>
+        </w:rPr>
+      </w:pPr>
+      <w:r>
+        <w:rPr>
+          <w:rFonts w:ascii="Times New Roman" w:hAnsi="Times New Roman" w:cs="Times New Roman"/>
+          <w:sz w:val="24"/>
+          <w:szCs w:val="24"/>
+        </w:rPr>
+        <w:t>Points scored by each user (based on player performance)</w:t>
+      </w:r>
+    </w:p>
+    <w:p>
+      <w:pPr>
+        <w:ind w:left="1080"/>
+        <w:rPr>
+          <w:rFonts w:ascii="Times New Roman" w:hAnsi="Times New Roman" w:cs="Times New Roman"/>
+          <w:sz w:val="24"/>
+          <w:szCs w:val="24"/>
+        </w:rPr>
+      </w:pPr>
+      <w:r>
+        <w:rPr>
+          <w:rFonts w:ascii="Times New Roman" w:hAnsi="Times New Roman" w:cs="Times New Roman"/>
+          <w:sz w:val="24"/>
+          <w:szCs w:val="24"/>
+        </w:rPr>
+        <w:t>/stat/score</w:t>
+      </w:r>
+    </w:p>
+    <w:p>
+      <w:pPr>
+        <w:ind w:left="1080"/>
+        <w:rPr>
+          <w:rFonts w:ascii="Times New Roman" w:hAnsi="Times New Roman" w:cs="Times New Roman"/>
+          <w:sz w:val="24"/>
+          <w:szCs w:val="24"/>
+        </w:rPr>
+      </w:pPr>
+    </w:p>
+    <w:p>
+      <w:pPr>
+        <w:ind w:left="1080"/>
+        <w:rPr>
+          <w:rFonts w:ascii="Times New Roman" w:hAnsi="Times New Roman" w:cs="Times New Roman"/>
+          <w:sz w:val="24"/>
+          <w:szCs w:val="24"/>
+        </w:rPr>
+      </w:pPr>
+      <w:r>
+        <w:rPr>
+          <w:rFonts w:ascii="Times New Roman" w:hAnsi="Times New Roman" w:cs="Times New Roman"/>
+          <w:sz w:val="24"/>
+          <w:szCs w:val="24"/>
+        </w:rPr>
+        <w:t>Sample output</w:t>
+      </w:r>
+    </w:p>
+    <w:p>
+      <w:pPr>
+        <w:tabs>
+          <w:tab w:val="left" w:pos="916"/>
+          <w:tab w:val="left" w:pos="1832"/>
+          <w:tab w:val="left" w:pos="2748"/>
+          <w:tab w:val="left" w:pos="3664"/>
+          <w:tab w:val="left" w:pos="4580"/>
+          <w:tab w:val="left" w:pos="5496"/>
+          <w:tab w:val="left" w:pos="6412"/>
+          <w:tab w:val="left" w:pos="7328"/>
+          <w:tab w:val="left" w:pos="8244"/>
+          <w:tab w:val="left" w:pos="9160"/>
+          <w:tab w:val="left" w:pos="10076"/>
+          <w:tab w:val="left" w:pos="10992"/>
+          <w:tab w:val="left" w:pos="11908"/>
+          <w:tab w:val="left" w:pos="12824"/>
+          <w:tab w:val="left" w:pos="13740"/>
+          <w:tab w:val="left" w:pos="14656"/>
+        </w:tabs>
+        <w:spacing w:after="0" w:line="240" w:lineRule="auto"/>
+        <w:rPr>
+          <w:rFonts w:ascii="Courier New" w:eastAsia="Times New Roman" w:hAnsi="Courier New" w:cs="Courier New"/>
+          <w:color w:val="000000"/>
+          <w:sz w:val="20"/>
+          <w:lang w:eastAsia="en-IN"/>
+        </w:rPr>
+      </w:pPr>
+      <w:r>
+        <w:rPr>
+          <w:rFonts w:ascii="Courier New" w:eastAsia="Times New Roman" w:hAnsi="Courier New" w:cs="Courier New"/>
+          <w:b/>
+          <w:bCs/>
+          <w:color w:val="000000"/>
+          <w:sz w:val="20"/>
+          <w:lang w:eastAsia="en-IN"/>
+        </w:rPr>
+        <w:t>[{"</w:t>
+      </w:r>
+      <w:r>
+        <w:rPr>
+          <w:rFonts w:ascii="Courier New" w:eastAsia="Times New Roman" w:hAnsi="Courier New" w:cs="Courier New"/>
+          <w:b/>
+          <w:bCs/>
+          <w:color w:val="000000"/>
+          <w:sz w:val="20"/>
+          <w:highlight w:val="yellow"/>
+          <w:lang w:eastAsia="en-IN"/>
+        </w:rPr>
+        <w:t>uid":8</w:t>
+      </w:r>
+      <w:r>
+        <w:rPr>
+          <w:rFonts w:ascii="Courier New" w:eastAsia="Times New Roman" w:hAnsi="Courier New" w:cs="Courier New"/>
+          <w:color w:val="000000"/>
+          <w:sz w:val="20"/>
+          <w:lang w:eastAsia="en-IN"/>
+        </w:rPr>
+        <w:t>,"</w:t>
+      </w:r>
+      <w:r>
+        <w:rPr>
+          <w:rFonts w:ascii="Courier New" w:eastAsia="Times New Roman" w:hAnsi="Courier New" w:cs="Courier New"/>
+          <w:color w:val="000000"/>
+          <w:sz w:val="20"/>
+          <w:highlight w:val="green"/>
+          <w:lang w:eastAsia="en-IN"/>
+        </w:rPr>
+        <w:t>pid":28081</w:t>
+      </w:r>
+      <w:r>
+        <w:rPr>
+          <w:rFonts w:ascii="Courier New" w:eastAsia="Times New Roman" w:hAnsi="Courier New" w:cs="Courier New"/>
+          <w:color w:val="000000"/>
+          <w:sz w:val="20"/>
+          <w:lang w:eastAsia="en-IN"/>
+        </w:rPr>
+        <w:t>,"</w:t>
+      </w:r>
+      <w:r>
+        <w:rPr>
+          <w:rFonts w:ascii="Courier New" w:eastAsia="Times New Roman" w:hAnsi="Courier New" w:cs="Courier New"/>
+          <w:color w:val="000000"/>
+          <w:sz w:val="20"/>
+          <w:highlight w:val="magenta"/>
+          <w:lang w:eastAsia="en-IN"/>
+        </w:rPr>
+        <w:t>totalScore":0</w:t>
+      </w:r>
+      <w:r>
+        <w:rPr>
+          <w:rFonts w:ascii="Courier New" w:eastAsia="Times New Roman" w:hAnsi="Courier New" w:cs="Courier New"/>
+          <w:color w:val="000000"/>
+          <w:sz w:val="20"/>
+          <w:lang w:eastAsia="en-IN"/>
+        </w:rPr>
+        <w:t>,"stat":[]},</w:t>
+      </w:r>
+    </w:p>
+    <w:p>
+      <w:pPr>
+        <w:tabs>
+          <w:tab w:val="left" w:pos="916"/>
+          <w:tab w:val="left" w:pos="1832"/>
+          <w:tab w:val="left" w:pos="2748"/>
+          <w:tab w:val="left" w:pos="3664"/>
+          <w:tab w:val="left" w:pos="4580"/>
+          <w:tab w:val="left" w:pos="5496"/>
+          <w:tab w:val="left" w:pos="6412"/>
+          <w:tab w:val="left" w:pos="7328"/>
+          <w:tab w:val="left" w:pos="8244"/>
+          <w:tab w:val="left" w:pos="9160"/>
+          <w:tab w:val="left" w:pos="10076"/>
+          <w:tab w:val="left" w:pos="10992"/>
+          <w:tab w:val="left" w:pos="11908"/>
+          <w:tab w:val="left" w:pos="12824"/>
+          <w:tab w:val="left" w:pos="13740"/>
+          <w:tab w:val="left" w:pos="14656"/>
+        </w:tabs>
+        <w:spacing w:after="0" w:line="240" w:lineRule="auto"/>
+        <w:rPr>
+          <w:rFonts w:ascii="Courier New" w:eastAsia="Times New Roman" w:hAnsi="Courier New" w:cs="Courier New"/>
+          <w:color w:val="000000"/>
+          <w:sz w:val="20"/>
+          <w:lang w:eastAsia="en-IN"/>
+        </w:rPr>
+      </w:pPr>
+      <w:r>
+        <w:rPr>
+          <w:rFonts w:ascii="Courier New" w:eastAsia="Times New Roman" w:hAnsi="Courier New" w:cs="Courier New"/>
+          <w:color w:val="000000"/>
+          <w:sz w:val="20"/>
+          <w:lang w:eastAsia="en-IN"/>
+        </w:rPr>
+        <w:t xml:space="preserve"> </w:t>
+      </w:r>
+      <w:r>
+        <w:rPr>
+          <w:rFonts w:ascii="Courier New" w:eastAsia="Times New Roman" w:hAnsi="Courier New" w:cs="Courier New"/>
+          <w:b/>
+          <w:bCs/>
+          <w:color w:val="000000"/>
+          <w:sz w:val="20"/>
+          <w:lang w:eastAsia="en-IN"/>
+        </w:rPr>
+        <w:t>{"uid":4</w:t>
+      </w:r>
+      <w:r>
+        <w:rPr>
+          <w:rFonts w:ascii="Courier New" w:eastAsia="Times New Roman" w:hAnsi="Courier New" w:cs="Courier New"/>
+          <w:color w:val="000000"/>
+          <w:sz w:val="20"/>
+          <w:lang w:eastAsia="en-IN"/>
+        </w:rPr>
+        <w:t>,"pid":927119,"totalScore":0,"stat":[]},</w:t>
+      </w:r>
+    </w:p>
+    <w:p>
+      <w:pPr>
+        <w:tabs>
+          <w:tab w:val="left" w:pos="916"/>
+          <w:tab w:val="left" w:pos="1832"/>
+          <w:tab w:val="left" w:pos="2748"/>
+          <w:tab w:val="left" w:pos="3664"/>
+          <w:tab w:val="left" w:pos="4580"/>
+          <w:tab w:val="left" w:pos="5496"/>
+          <w:tab w:val="left" w:pos="6412"/>
+          <w:tab w:val="left" w:pos="7328"/>
+          <w:tab w:val="left" w:pos="8244"/>
+          <w:tab w:val="left" w:pos="9160"/>
+          <w:tab w:val="left" w:pos="10076"/>
+          <w:tab w:val="left" w:pos="10992"/>
+          <w:tab w:val="left" w:pos="11908"/>
+          <w:tab w:val="left" w:pos="12824"/>
+          <w:tab w:val="left" w:pos="13740"/>
+          <w:tab w:val="left" w:pos="14656"/>
+        </w:tabs>
+        <w:spacing w:after="0" w:line="240" w:lineRule="auto"/>
+        <w:rPr>
+          <w:rFonts w:ascii="Courier New" w:eastAsia="Times New Roman" w:hAnsi="Courier New" w:cs="Courier New"/>
+          <w:color w:val="000000"/>
+          <w:sz w:val="20"/>
+          <w:lang w:eastAsia="en-IN"/>
+        </w:rPr>
+      </w:pPr>
+      <w:r>
+        <w:rPr>
+          <w:rFonts w:ascii="Courier New" w:eastAsia="Times New Roman" w:hAnsi="Courier New" w:cs="Courier New"/>
+          <w:color w:val="000000"/>
+          <w:sz w:val="20"/>
+          <w:lang w:eastAsia="en-IN"/>
+        </w:rPr>
+        <w:t xml:space="preserve"> </w:t>
+      </w:r>
+      <w:r>
+        <w:rPr>
+          <w:rFonts w:ascii="Courier New" w:eastAsia="Times New Roman" w:hAnsi="Courier New" w:cs="Courier New"/>
+          <w:color w:val="000000"/>
+          <w:sz w:val="20"/>
+          <w:lang w:eastAsia="en-IN"/>
+        </w:rPr>
+        <w:t>{"</w:t>
+      </w:r>
+      <w:r>
+        <w:rPr>
+          <w:rFonts w:ascii="Courier New" w:eastAsia="Times New Roman" w:hAnsi="Courier New" w:cs="Courier New"/>
+          <w:b/>
+          <w:bCs/>
+          <w:color w:val="000000"/>
+          <w:sz w:val="20"/>
+          <w:lang w:eastAsia="en-IN"/>
+        </w:rPr>
+        <w:t>uid":4</w:t>
+      </w:r>
+      <w:r>
+        <w:rPr>
+          <w:rFonts w:ascii="Courier New" w:eastAsia="Times New Roman" w:hAnsi="Courier New" w:cs="Courier New"/>
+          <w:color w:val="000000"/>
+          <w:sz w:val="20"/>
+          <w:lang w:eastAsia="en-IN"/>
+        </w:rPr>
+        <w:t>,"pid":30045,"totalScore":0,"stat":[]},</w:t>
+      </w:r>
+    </w:p>
+    <w:p>
+      <w:pPr>
+        <w:tabs>
+          <w:tab w:val="left" w:pos="916"/>
+          <w:tab w:val="left" w:pos="1832"/>
+          <w:tab w:val="left" w:pos="2748"/>
+          <w:tab w:val="left" w:pos="3664"/>
+          <w:tab w:val="left" w:pos="4580"/>
+          <w:tab w:val="left" w:pos="5496"/>
+          <w:tab w:val="left" w:pos="6412"/>
+          <w:tab w:val="left" w:pos="7328"/>
+          <w:tab w:val="left" w:pos="8244"/>
+          <w:tab w:val="left" w:pos="9160"/>
+          <w:tab w:val="left" w:pos="10076"/>
+          <w:tab w:val="left" w:pos="10992"/>
+          <w:tab w:val="left" w:pos="11908"/>
+          <w:tab w:val="left" w:pos="12824"/>
+          <w:tab w:val="left" w:pos="13740"/>
+          <w:tab w:val="left" w:pos="14656"/>
+        </w:tabs>
+        <w:spacing w:after="0" w:line="240" w:lineRule="auto"/>
+        <w:rPr>
+          <w:rFonts w:ascii="Courier New" w:eastAsia="Times New Roman" w:hAnsi="Courier New" w:cs="Courier New"/>
+          <w:color w:val="000000"/>
+          <w:sz w:val="20"/>
+          <w:lang w:eastAsia="en-IN"/>
+        </w:rPr>
+      </w:pPr>
+      <w:r>
+        <w:rPr>
+          <w:rFonts w:ascii="Courier New" w:eastAsia="Times New Roman" w:hAnsi="Courier New" w:cs="Courier New"/>
+          <w:color w:val="000000"/>
+          <w:sz w:val="20"/>
+          <w:lang w:eastAsia="en-IN"/>
+        </w:rPr>
+        <w:t xml:space="preserve"> </w:t>
+      </w:r>
+      <w:r>
+        <w:rPr>
+          <w:rFonts w:ascii="Courier New" w:eastAsia="Times New Roman" w:hAnsi="Courier New" w:cs="Courier New"/>
+          <w:color w:val="000000"/>
+          <w:sz w:val="20"/>
+          <w:lang w:eastAsia="en-IN"/>
+        </w:rPr>
+        <w:t>{</w:t>
+      </w:r>
+      <w:r>
+        <w:rPr>
+          <w:rFonts w:ascii="Courier New" w:eastAsia="Times New Roman" w:hAnsi="Courier New" w:cs="Courier New"/>
+          <w:b/>
+          <w:bCs/>
+          <w:color w:val="000000"/>
+          <w:sz w:val="20"/>
+          <w:lang w:eastAsia="en-IN"/>
+        </w:rPr>
+        <w:t>"uid":6</w:t>
+      </w:r>
+      <w:r>
+        <w:rPr>
+          <w:rFonts w:ascii="Courier New" w:eastAsia="Times New Roman" w:hAnsi="Courier New" w:cs="Courier New"/>
+          <w:color w:val="000000"/>
+          <w:sz w:val="20"/>
+          <w:lang w:eastAsia="en-IN"/>
+        </w:rPr>
+        <w:t>,"pid":7656,"totalScore":0,"stat":[]},</w:t>
+      </w:r>
+    </w:p>
+    <w:p>
+      <w:pPr>
+        <w:tabs>
+          <w:tab w:val="left" w:pos="916"/>
+          <w:tab w:val="left" w:pos="1832"/>
+          <w:tab w:val="left" w:pos="2748"/>
+          <w:tab w:val="left" w:pos="3664"/>
+          <w:tab w:val="left" w:pos="4580"/>
+          <w:tab w:val="left" w:pos="5496"/>
+          <w:tab w:val="left" w:pos="6412"/>
+          <w:tab w:val="left" w:pos="7328"/>
+          <w:tab w:val="left" w:pos="8244"/>
+          <w:tab w:val="left" w:pos="9160"/>
+          <w:tab w:val="left" w:pos="10076"/>
+          <w:tab w:val="left" w:pos="10992"/>
+          <w:tab w:val="left" w:pos="11908"/>
+          <w:tab w:val="left" w:pos="12824"/>
+          <w:tab w:val="left" w:pos="13740"/>
+          <w:tab w:val="left" w:pos="14656"/>
+        </w:tabs>
+        <w:spacing w:after="0" w:line="240" w:lineRule="auto"/>
+        <w:rPr>
+          <w:rFonts w:ascii="Courier New" w:eastAsia="Times New Roman" w:hAnsi="Courier New" w:cs="Courier New"/>
+          <w:color w:val="000000"/>
+          <w:sz w:val="20"/>
+          <w:lang w:eastAsia="en-IN"/>
+        </w:rPr>
+      </w:pPr>
+      <w:r>
+        <w:rPr>
+          <w:rFonts w:ascii="Courier New" w:eastAsia="Times New Roman" w:hAnsi="Courier New" w:cs="Courier New"/>
+          <w:color w:val="000000"/>
+          <w:sz w:val="20"/>
+          <w:lang w:eastAsia="en-IN"/>
+        </w:rPr>
+        <w:t>{"</w:t>
+      </w:r>
+      <w:r>
+        <w:rPr>
+          <w:rFonts w:ascii="Courier New" w:eastAsia="Times New Roman" w:hAnsi="Courier New" w:cs="Courier New"/>
+          <w:b/>
+          <w:bCs/>
+          <w:color w:val="000000"/>
+          <w:sz w:val="20"/>
+          <w:lang w:eastAsia="en-IN"/>
+        </w:rPr>
+        <w:t>uid":6</w:t>
+      </w:r>
+      <w:r>
+        <w:rPr>
+          <w:rFonts w:ascii="Courier New" w:eastAsia="Times New Roman" w:hAnsi="Courier New" w:cs="Courier New"/>
+          <w:color w:val="000000"/>
+          <w:sz w:val="20"/>
+          <w:lang w:eastAsia="en-IN"/>
+        </w:rPr>
+        <w:t>,"pid":823509,"totalScore":0</w:t>
+      </w:r>
+      <w:r>
+        <w:rPr>
+          <w:rFonts w:ascii="Courier New" w:eastAsia="Times New Roman" w:hAnsi="Courier New" w:cs="Courier New"/>
+          <w:color w:val="000000"/>
+          <w:sz w:val="20"/>
+          <w:highlight w:val="cyan"/>
+          <w:lang w:eastAsia="en-IN"/>
+        </w:rPr>
+        <w:t>,"stat":[{"_id":"5f428926f9917f1bc0d5fc23","mid":1227872,"pid":823509,"score":0,"inning":0,"playerName":"GD Phillips  ","run":0,"four":0,"six":0,"fifty":0,"hundred":0,"ballsPlayed":7,"wicket":0,"wicket3":0,"wicket5":0,"hattrick":0,"maiden":0,"oversBowled":0,"manOfTheMatch":false,"__v":0}</w:t>
+      </w:r>
+      <w:r>
+        <w:rPr>
+          <w:rFonts w:ascii="Courier New" w:eastAsia="Times New Roman" w:hAnsi="Courier New" w:cs="Courier New"/>
+          <w:color w:val="000000"/>
+          <w:sz w:val="20"/>
+          <w:lang w:eastAsia="en-IN"/>
+        </w:rPr>
+        <w:t>]},</w:t>
+      </w:r>
+    </w:p>
+    <w:p>
+      <w:pPr>
+        <w:tabs>
+          <w:tab w:val="left" w:pos="916"/>
+          <w:tab w:val="left" w:pos="1832"/>
+          <w:tab w:val="left" w:pos="2748"/>
+          <w:tab w:val="left" w:pos="3664"/>
+          <w:tab w:val="left" w:pos="4580"/>
+          <w:tab w:val="left" w:pos="5496"/>
+          <w:tab w:val="left" w:pos="6412"/>
+          <w:tab w:val="left" w:pos="7328"/>
+          <w:tab w:val="left" w:pos="8244"/>
+          <w:tab w:val="left" w:pos="9160"/>
+          <w:tab w:val="left" w:pos="10076"/>
+          <w:tab w:val="left" w:pos="10992"/>
+          <w:tab w:val="left" w:pos="11908"/>
+          <w:tab w:val="left" w:pos="12824"/>
+          <w:tab w:val="left" w:pos="13740"/>
+          <w:tab w:val="left" w:pos="14656"/>
+        </w:tabs>
+        <w:spacing w:after="0" w:line="240" w:lineRule="auto"/>
+        <w:rPr>
+          <w:rFonts w:ascii="Courier New" w:eastAsia="Times New Roman" w:hAnsi="Courier New" w:cs="Courier New"/>
+          <w:color w:val="000000"/>
+          <w:sz w:val="20"/>
+          <w:lang w:eastAsia="en-IN"/>
+        </w:rPr>
+      </w:pPr>
+      <w:r>
+        <w:rPr>
+          <w:rFonts w:ascii="Courier New" w:eastAsia="Times New Roman" w:hAnsi="Courier New" w:cs="Courier New"/>
+          <w:b/>
+          <w:bCs/>
+          <w:color w:val="000000"/>
+          <w:sz w:val="20"/>
+          <w:lang w:eastAsia="en-IN"/>
+        </w:rPr>
+        <w:t>{"uid":11</w:t>
+      </w:r>
+      <w:r>
+        <w:rPr>
+          <w:rFonts w:ascii="Courier New" w:eastAsia="Times New Roman" w:hAnsi="Courier New" w:cs="Courier New"/>
+          <w:color w:val="000000"/>
+          <w:sz w:val="20"/>
+          <w:lang w:eastAsia="en-IN"/>
+        </w:rPr>
+        <w:t>,"pid":230558,"totalScore":9,"stat":[{"_id":"5f428926f9917f1bc0d5fbe1","mid":1227873,"pid":230558,"score":9,"inning":0,"playerName":"SP Narine","run":8,"four":1,"six":0,"fifty":0,"hundred":0,"ballsPlayed":16,"wicket":0,"wicket3":0,"wicket5":0,"hattrick":0,"maiden":0,"oversBowled":0,"manOfTheMatch":false,"__v":0}]}]</w:t>
+      </w:r>
+    </w:p>
+    <w:p>
+      <w:pPr>
+        <w:ind w:left="1080"/>
+        <w:rPr>
+          <w:rFonts w:ascii="Times New Roman" w:hAnsi="Times New Roman" w:cs="Times New Roman"/>
+          <w:sz w:val="24"/>
+          <w:szCs w:val="24"/>
+        </w:rPr>
+      </w:pPr>
+    </w:p>
+    <w:p>
+      <w:pPr>
+        <w:ind w:left="142"/>
+        <w:rPr>
+          <w:rFonts w:ascii="Times New Roman" w:hAnsi="Times New Roman" w:cs="Times New Roman"/>
+          <w:sz w:val="24"/>
+          <w:szCs w:val="24"/>
+        </w:rPr>
+      </w:pPr>
+      <w:r>
+        <w:rPr>
+          <w:rFonts w:ascii="Times New Roman" w:hAnsi="Times New Roman" w:cs="Times New Roman"/>
+          <w:sz w:val="24"/>
+          <w:szCs w:val="24"/>
+        </w:rPr>
+        <w:t>Will provide records of all the players purchased by user.</w:t>
+      </w:r>
+    </w:p>
+    <w:p>
+      <w:pPr>
+        <w:pStyle w:val="ListParagraph"/>
+        <w:numPr>
+          <w:ilvl w:val="0"/>
+          <w:numId w:val="11"/>
+        </w:numPr>
+        <w:ind w:left="142" w:firstLine="0"/>
+        <w:rPr>
+          <w:rFonts w:ascii="Times New Roman" w:hAnsi="Times New Roman" w:cs="Times New Roman"/>
+          <w:sz w:val="24"/>
+          <w:szCs w:val="24"/>
+          <w:highlight w:val="yellow"/>
+        </w:rPr>
+      </w:pPr>
+      <w:proofErr w:type="spellStart"/>
+      <w:r>
+        <w:rPr>
+          <w:rFonts w:ascii="Times New Roman" w:hAnsi="Times New Roman" w:cs="Times New Roman"/>
+          <w:sz w:val="24"/>
+          <w:szCs w:val="24"/>
+          <w:highlight w:val="yellow"/>
+        </w:rPr>
+        <w:lastRenderedPageBreak/>
+        <w:t>uid</w:t>
+      </w:r>
+      <w:proofErr w:type="spellEnd"/>
+      <w:r>
+        <w:rPr>
+          <w:rFonts w:ascii="Times New Roman" w:hAnsi="Times New Roman" w:cs="Times New Roman"/>
+          <w:sz w:val="24"/>
+          <w:szCs w:val="24"/>
+          <w:highlight w:val="yellow"/>
+        </w:rPr>
+        <w:tab/>
+      </w:r>
+      <w:r>
+        <w:rPr>
+          <w:rFonts w:ascii="Times New Roman" w:hAnsi="Times New Roman" w:cs="Times New Roman"/>
+          <w:sz w:val="24"/>
+          <w:szCs w:val="24"/>
+          <w:highlight w:val="yellow"/>
+        </w:rPr>
+        <w:tab/>
+      </w:r>
+      <w:r>
+        <w:rPr>
+          <w:highlight w:val="yellow"/>
+        </w:rPr>
+        <w:sym w:font="Wingdings" w:char="F0E0"/>
+      </w:r>
+      <w:r>
+        <w:rPr>
+          <w:rFonts w:ascii="Times New Roman" w:hAnsi="Times New Roman" w:cs="Times New Roman"/>
+          <w:sz w:val="24"/>
+          <w:szCs w:val="24"/>
+          <w:highlight w:val="yellow"/>
+        </w:rPr>
+        <w:t xml:space="preserve"> User Id</w:t>
+      </w:r>
+    </w:p>
+    <w:p>
+      <w:pPr>
+        <w:pStyle w:val="ListParagraph"/>
+        <w:numPr>
+          <w:ilvl w:val="0"/>
+          <w:numId w:val="11"/>
+        </w:numPr>
+        <w:ind w:left="142" w:firstLine="0"/>
+        <w:rPr>
+          <w:rFonts w:ascii="Times New Roman" w:hAnsi="Times New Roman" w:cs="Times New Roman"/>
+          <w:sz w:val="24"/>
+          <w:szCs w:val="24"/>
+          <w:highlight w:val="green"/>
+        </w:rPr>
+      </w:pPr>
+      <w:proofErr w:type="spellStart"/>
+      <w:r>
+        <w:rPr>
+          <w:rFonts w:ascii="Times New Roman" w:hAnsi="Times New Roman" w:cs="Times New Roman"/>
+          <w:sz w:val="24"/>
+          <w:szCs w:val="24"/>
+          <w:highlight w:val="green"/>
+        </w:rPr>
+        <w:t>pid</w:t>
+      </w:r>
+      <w:proofErr w:type="spellEnd"/>
+      <w:r>
+        <w:rPr>
+          <w:rFonts w:ascii="Times New Roman" w:hAnsi="Times New Roman" w:cs="Times New Roman"/>
+          <w:sz w:val="24"/>
+          <w:szCs w:val="24"/>
+          <w:highlight w:val="green"/>
+        </w:rPr>
+        <w:t xml:space="preserve"> </w:t>
+      </w:r>
+      <w:r>
+        <w:rPr>
+          <w:rFonts w:ascii="Times New Roman" w:hAnsi="Times New Roman" w:cs="Times New Roman"/>
+          <w:sz w:val="24"/>
+          <w:szCs w:val="24"/>
+          <w:highlight w:val="green"/>
+        </w:rPr>
+        <w:tab/>
+      </w:r>
+      <w:r>
+        <w:rPr>
+          <w:rFonts w:ascii="Times New Roman" w:hAnsi="Times New Roman" w:cs="Times New Roman"/>
+          <w:sz w:val="24"/>
+          <w:szCs w:val="24"/>
+          <w:highlight w:val="green"/>
+        </w:rPr>
+        <w:tab/>
+      </w:r>
+      <w:r>
+        <w:rPr>
+          <w:rFonts w:ascii="Times New Roman" w:hAnsi="Times New Roman" w:cs="Times New Roman"/>
+          <w:sz w:val="24"/>
+          <w:szCs w:val="24"/>
+          <w:highlight w:val="green"/>
+        </w:rPr>
+        <w:sym w:font="Wingdings" w:char="F0E0"/>
+      </w:r>
+      <w:r>
+        <w:rPr>
+          <w:rFonts w:ascii="Times New Roman" w:hAnsi="Times New Roman" w:cs="Times New Roman"/>
+          <w:sz w:val="24"/>
+          <w:szCs w:val="24"/>
+          <w:highlight w:val="green"/>
+        </w:rPr>
+        <w:t xml:space="preserve"> Player Id (purchased by </w:t>
+      </w:r>
+      <w:proofErr w:type="spellStart"/>
+      <w:r>
+        <w:rPr>
+          <w:rFonts w:ascii="Times New Roman" w:hAnsi="Times New Roman" w:cs="Times New Roman"/>
+          <w:sz w:val="24"/>
+          <w:szCs w:val="24"/>
+          <w:highlight w:val="green"/>
+        </w:rPr>
+        <w:t>uid</w:t>
+      </w:r>
+      <w:proofErr w:type="spellEnd"/>
+      <w:r>
+        <w:rPr>
+          <w:rFonts w:ascii="Times New Roman" w:hAnsi="Times New Roman" w:cs="Times New Roman"/>
+          <w:sz w:val="24"/>
+          <w:szCs w:val="24"/>
+          <w:highlight w:val="green"/>
+        </w:rPr>
+        <w:t xml:space="preserve"> during auction)</w:t>
+      </w:r>
+    </w:p>
+    <w:p>
+      <w:pPr>
+        <w:pStyle w:val="ListParagraph"/>
+        <w:numPr>
+          <w:ilvl w:val="0"/>
+          <w:numId w:val="11"/>
+        </w:numPr>
+        <w:ind w:left="142" w:firstLine="0"/>
+        <w:rPr>
+          <w:rFonts w:ascii="Times New Roman" w:hAnsi="Times New Roman" w:cs="Times New Roman"/>
+          <w:sz w:val="24"/>
+          <w:szCs w:val="24"/>
+          <w:highlight w:val="magenta"/>
+        </w:rPr>
+      </w:pPr>
+      <w:r>
+        <w:rPr>
+          <w:rFonts w:ascii="Times New Roman" w:hAnsi="Times New Roman" w:cs="Times New Roman"/>
+          <w:sz w:val="24"/>
+          <w:szCs w:val="24"/>
+          <w:highlight w:val="magenta"/>
+        </w:rPr>
+        <w:t>totalScore</w:t>
+      </w:r>
+      <w:r>
+        <w:rPr>
+          <w:rFonts w:ascii="Times New Roman" w:hAnsi="Times New Roman" w:cs="Times New Roman"/>
+          <w:sz w:val="24"/>
+          <w:szCs w:val="24"/>
+          <w:highlight w:val="magenta"/>
+        </w:rPr>
+        <w:tab/>
+      </w:r>
+      <w:r>
+        <w:rPr>
+          <w:rFonts w:ascii="Times New Roman" w:hAnsi="Times New Roman" w:cs="Times New Roman"/>
+          <w:sz w:val="24"/>
+          <w:szCs w:val="24"/>
+          <w:highlight w:val="magenta"/>
+        </w:rPr>
+        <w:sym w:font="Wingdings" w:char="F0E0"/>
+      </w:r>
+      <w:r>
+        <w:rPr>
+          <w:rFonts w:ascii="Times New Roman" w:hAnsi="Times New Roman" w:cs="Times New Roman"/>
+          <w:sz w:val="24"/>
+          <w:szCs w:val="24"/>
+          <w:highlight w:val="magenta"/>
+        </w:rPr>
+        <w:t xml:space="preserve"> Point scored by player (in all the matches)</w:t>
+      </w:r>
+    </w:p>
+    <w:p>
+      <w:pPr>
+        <w:pStyle w:val="ListParagraph"/>
+        <w:numPr>
+          <w:ilvl w:val="0"/>
+          <w:numId w:val="11"/>
+        </w:numPr>
+        <w:ind w:left="142" w:firstLine="0"/>
+        <w:rPr>
+          <w:rFonts w:ascii="Times New Roman" w:hAnsi="Times New Roman" w:cs="Times New Roman"/>
+          <w:sz w:val="24"/>
+          <w:szCs w:val="24"/>
+          <w:highlight w:val="cyan"/>
+        </w:rPr>
+      </w:pPr>
+      <w:r>
+        <w:rPr>
+          <w:rFonts w:ascii="Times New Roman" w:hAnsi="Times New Roman" w:cs="Times New Roman"/>
+          <w:sz w:val="24"/>
+          <w:szCs w:val="24"/>
+          <w:highlight w:val="cyan"/>
+        </w:rPr>
+        <w:t>stat</w:t>
+      </w:r>
+      <w:r>
+        <w:rPr>
+          <w:rFonts w:ascii="Times New Roman" w:hAnsi="Times New Roman" w:cs="Times New Roman"/>
+          <w:sz w:val="24"/>
+          <w:szCs w:val="24"/>
+          <w:highlight w:val="cyan"/>
+        </w:rPr>
+        <w:tab/>
+      </w:r>
+      <w:r>
+        <w:rPr>
+          <w:rFonts w:ascii="Times New Roman" w:hAnsi="Times New Roman" w:cs="Times New Roman"/>
+          <w:sz w:val="24"/>
+          <w:szCs w:val="24"/>
+          <w:highlight w:val="cyan"/>
+        </w:rPr>
+        <w:tab/>
+      </w:r>
+      <w:r>
+        <w:rPr>
+          <w:rFonts w:ascii="Times New Roman" w:hAnsi="Times New Roman" w:cs="Times New Roman"/>
+          <w:sz w:val="24"/>
+          <w:szCs w:val="24"/>
+          <w:highlight w:val="cyan"/>
+        </w:rPr>
+        <w:sym w:font="Wingdings" w:char="F0E0"/>
+      </w:r>
+      <w:r>
+        <w:rPr>
+          <w:rFonts w:ascii="Times New Roman" w:hAnsi="Times New Roman" w:cs="Times New Roman"/>
+          <w:sz w:val="24"/>
+          <w:szCs w:val="24"/>
+          <w:highlight w:val="cyan"/>
+        </w:rPr>
+        <w:t xml:space="preserve"> Statistics of all the matches played by player</w:t>
+      </w:r>
+    </w:p>
+    <w:p>
+      <w:pPr>
+        <w:pStyle w:val="ListParagraph"/>
+        <w:ind w:left="142"/>
+        <w:rPr>
+          <w:rFonts w:ascii="Times New Roman" w:hAnsi="Times New Roman" w:cs="Times New Roman"/>
+          <w:sz w:val="24"/>
+          <w:szCs w:val="24"/>
+        </w:rPr>
+      </w:pPr>
+    </w:p>
+    <w:p>
+      <w:pPr>
+        <w:ind w:left="142"/>
+        <w:rPr>
+          <w:rFonts w:ascii="Times New Roman" w:hAnsi="Times New Roman" w:cs="Times New Roman"/>
+          <w:sz w:val="24"/>
+          <w:szCs w:val="24"/>
+        </w:rPr>
+      </w:pPr>
+      <w:r>
+        <w:rPr>
+          <w:rFonts w:ascii="Times New Roman" w:hAnsi="Times New Roman" w:cs="Times New Roman"/>
+          <w:sz w:val="24"/>
+          <w:szCs w:val="24"/>
+        </w:rPr>
+        <w:t>User player can by adding totalScore of its record</w:t>
+      </w:r>
+    </w:p>
+    <w:p>
+      <w:pPr>
+        <w:ind w:left="142"/>
+        <w:rPr>
+          <w:rFonts w:ascii="Times New Roman" w:hAnsi="Times New Roman" w:cs="Times New Roman"/>
+          <w:b/>
+          <w:bCs/>
+          <w:sz w:val="24"/>
+          <w:szCs w:val="24"/>
+        </w:rPr>
+      </w:pPr>
+      <w:r>
+        <w:rPr>
+          <w:rFonts w:ascii="Times New Roman" w:hAnsi="Times New Roman" w:cs="Times New Roman"/>
+          <w:b/>
+          <w:bCs/>
+          <w:sz w:val="24"/>
+          <w:szCs w:val="24"/>
+        </w:rPr>
+        <w:t>E.g</w:t>
+      </w:r>
+      <w:r>
+        <w:rPr>
+          <w:rFonts w:ascii="Times New Roman" w:hAnsi="Times New Roman" w:cs="Times New Roman"/>
+          <w:b/>
+          <w:bCs/>
+          <w:sz w:val="24"/>
+          <w:szCs w:val="24"/>
+        </w:rPr>
+        <w:t xml:space="preserve">. </w:t>
+      </w:r>
+      <w:r>
+        <w:rPr>
+          <w:rFonts w:ascii="Times New Roman" w:hAnsi="Times New Roman" w:cs="Times New Roman"/>
+          <w:b/>
+          <w:bCs/>
+          <w:sz w:val="24"/>
+          <w:szCs w:val="24"/>
+        </w:rPr>
+        <w:t>var userScore</w:t>
+      </w:r>
+      <w:r>
+        <w:rPr>
+          <w:rFonts w:ascii="Times New Roman" w:hAnsi="Times New Roman" w:cs="Times New Roman"/>
+          <w:b/>
+          <w:bCs/>
+          <w:sz w:val="24"/>
+          <w:szCs w:val="24"/>
+        </w:rPr>
+        <w:t xml:space="preserve"> = _.</w:t>
+      </w:r>
+      <w:proofErr w:type="gramStart"/>
+      <w:r>
+        <w:rPr>
+          <w:rFonts w:ascii="Times New Roman" w:hAnsi="Times New Roman" w:cs="Times New Roman"/>
+          <w:b/>
+          <w:bCs/>
+          <w:sz w:val="24"/>
+          <w:szCs w:val="24"/>
+        </w:rPr>
+        <w:t>sumBy(</w:t>
+      </w:r>
+      <w:proofErr w:type="gramEnd"/>
+      <w:r>
+        <w:rPr>
+          <w:rFonts w:ascii="Times New Roman" w:hAnsi="Times New Roman" w:cs="Times New Roman"/>
+          <w:b/>
+          <w:bCs/>
+          <w:sz w:val="24"/>
+          <w:szCs w:val="24"/>
+        </w:rPr>
+        <w:t>statArray, x =&gt; x.totalScore);</w:t>
+      </w:r>
+    </w:p>
+    <w:p>
+      <w:pPr>
+        <w:ind w:left="1080"/>
+        <w:rPr>
+          <w:rFonts w:ascii="Times New Roman" w:hAnsi="Times New Roman" w:cs="Times New Roman"/>
+          <w:sz w:val="24"/>
+          <w:szCs w:val="24"/>
+        </w:rPr>
+      </w:pPr>
+    </w:p>
+    <w:p>
+      <w:pPr>
+        <w:ind w:left="1080"/>
+        <w:rPr>
+          <w:rFonts w:ascii="Times New Roman" w:hAnsi="Times New Roman" w:cs="Times New Roman"/>
+          <w:sz w:val="24"/>
+          <w:szCs w:val="24"/>
+        </w:rPr>
+      </w:pPr>
+    </w:p>
+    <w:p>
+      <w:pPr>
+        <w:pStyle w:val="ListParagraph"/>
+        <w:numPr>
+          <w:ilvl w:val="0"/>
+          <w:numId w:val="13"/>
+        </w:numPr>
+        <w:rPr>
+          <w:rFonts w:ascii="Times New Roman" w:hAnsi="Times New Roman" w:cs="Times New Roman"/>
+          <w:sz w:val="24"/>
+          <w:szCs w:val="24"/>
+        </w:rPr>
+      </w:pPr>
+      <w:r>
+        <w:rPr>
+          <w:rFonts w:ascii="Times New Roman" w:hAnsi="Times New Roman" w:cs="Times New Roman"/>
+          <w:sz w:val="24"/>
+          <w:szCs w:val="24"/>
+        </w:rPr>
+        <w:t xml:space="preserve"> </w:t>
+      </w:r>
+      <w:r>
+        <w:rPr>
+          <w:rFonts w:ascii="Times New Roman" w:hAnsi="Times New Roman" w:cs="Times New Roman"/>
+          <w:sz w:val="24"/>
+          <w:szCs w:val="24"/>
+        </w:rPr>
+        <w:t xml:space="preserve">There is a scheduler incorporated which will keep on getting match details and statistics </w:t>
+      </w:r>
+      <w:r>
+        <w:rPr>
+          <w:rFonts w:ascii="Times New Roman" w:hAnsi="Times New Roman" w:cs="Times New Roman"/>
+          <w:sz w:val="24"/>
+          <w:szCs w:val="24"/>
+        </w:rPr>
+        <w:t xml:space="preserve">from </w:t>
+      </w:r>
+      <w:proofErr w:type="spellStart"/>
+      <w:r>
+        <w:rPr>
+          <w:rFonts w:ascii="Times New Roman" w:hAnsi="Times New Roman" w:cs="Times New Roman"/>
+          <w:sz w:val="24"/>
+          <w:szCs w:val="24"/>
+        </w:rPr>
+        <w:t>C</w:t>
+      </w:r>
+      <w:r>
+        <w:rPr>
+          <w:rFonts w:ascii="Times New Roman" w:hAnsi="Times New Roman" w:cs="Times New Roman"/>
+          <w:sz w:val="24"/>
+          <w:szCs w:val="24"/>
+        </w:rPr>
+        <w:t>ricapi</w:t>
+      </w:r>
+      <w:proofErr w:type="spellEnd"/>
+      <w:r>
+        <w:rPr>
+          <w:rFonts w:ascii="Times New Roman" w:hAnsi="Times New Roman" w:cs="Times New Roman"/>
+          <w:sz w:val="24"/>
+          <w:szCs w:val="24"/>
+        </w:rPr>
+        <w:t xml:space="preserve">. This can also be tested manually calling </w:t>
+      </w:r>
+      <w:r>
+        <w:rPr>
+          <w:rFonts w:ascii="Times New Roman" w:hAnsi="Times New Roman" w:cs="Times New Roman"/>
+          <w:b/>
+          <w:bCs/>
+          <w:sz w:val="24"/>
+          <w:szCs w:val="24"/>
+        </w:rPr>
+        <w:t>/stat/test</w:t>
+      </w:r>
+      <w:r>
+        <w:rPr>
+          <w:rFonts w:ascii="Times New Roman" w:hAnsi="Times New Roman" w:cs="Times New Roman"/>
+          <w:sz w:val="24"/>
+          <w:szCs w:val="24"/>
+        </w:rPr>
+        <w:t>.</w:t>
+      </w:r>
+    </w:p>
+    <w:p>
+      <w:pPr>
+        <w:pStyle w:val="ListParagraph"/>
+        <w:numPr>
+          <w:ilvl w:val="0"/>
+          <w:numId w:val="13"/>
+        </w:numPr>
+        <w:rPr>
+          <w:rFonts w:ascii="Times New Roman" w:hAnsi="Times New Roman" w:cs="Times New Roman"/>
+          <w:sz w:val="24"/>
+          <w:szCs w:val="24"/>
+        </w:rPr>
+      </w:pPr>
+      <w:r>
+        <w:rPr>
+          <w:rFonts w:ascii="Times New Roman" w:hAnsi="Times New Roman" w:cs="Times New Roman"/>
+          <w:sz w:val="24"/>
+          <w:szCs w:val="24"/>
+        </w:rPr>
+        <w:t xml:space="preserve">Scheduler is currently set for 15 </w:t>
+      </w:r>
+      <w:proofErr w:type="spellStart"/>
+      <w:r>
+        <w:rPr>
+          <w:rFonts w:ascii="Times New Roman" w:hAnsi="Times New Roman" w:cs="Times New Roman"/>
+          <w:sz w:val="24"/>
+          <w:szCs w:val="24"/>
+        </w:rPr>
+        <w:t>minuted</w:t>
+      </w:r>
+      <w:proofErr w:type="spellEnd"/>
+      <w:r>
+        <w:rPr>
+          <w:rFonts w:ascii="Times New Roman" w:hAnsi="Times New Roman" w:cs="Times New Roman"/>
+          <w:sz w:val="24"/>
+          <w:szCs w:val="24"/>
+        </w:rPr>
+        <w:t xml:space="preserve">. Will be change for 2 or 5 minutes after </w:t>
+      </w:r>
+      <w:proofErr w:type="spellStart"/>
+      <w:r>
+        <w:rPr>
+          <w:rFonts w:ascii="Times New Roman" w:hAnsi="Times New Roman" w:cs="Times New Roman"/>
+          <w:sz w:val="24"/>
+          <w:szCs w:val="24"/>
+        </w:rPr>
+        <w:t>testiing</w:t>
+      </w:r>
+      <w:proofErr w:type="spellEnd"/>
+    </w:p>
+    <w:p>
+      <w:pPr>
+        <w:pStyle w:val="ListParagraph"/>
+        <w:numPr>
+          <w:ilvl w:val="0"/>
+          <w:numId w:val="13"/>
+        </w:numPr>
+        <w:rPr>
+          <w:rFonts w:ascii="Times New Roman" w:hAnsi="Times New Roman" w:cs="Times New Roman"/>
+          <w:sz w:val="24"/>
+          <w:szCs w:val="24"/>
+        </w:rPr>
+      </w:pPr>
+      <w:r>
+        <w:rPr>
+          <w:rFonts w:ascii="Times New Roman" w:hAnsi="Times New Roman" w:cs="Times New Roman"/>
+          <w:sz w:val="24"/>
+          <w:szCs w:val="24"/>
+        </w:rPr>
+        <w:t xml:space="preserve">Match statistics will be read once every </w:t>
+      </w:r>
+      <w:r>
+        <w:rPr>
+          <w:rFonts w:ascii="Times New Roman" w:hAnsi="Times New Roman" w:cs="Times New Roman"/>
+          <w:b/>
+          <w:bCs/>
+          <w:sz w:val="24"/>
+          <w:szCs w:val="24"/>
+          <w:u w:val="single"/>
+        </w:rPr>
+        <w:t>3 hours</w:t>
+      </w:r>
+      <w:r>
+        <w:rPr>
+          <w:rFonts w:ascii="Times New Roman" w:hAnsi="Times New Roman" w:cs="Times New Roman"/>
+          <w:b/>
+          <w:bCs/>
+          <w:sz w:val="24"/>
+          <w:szCs w:val="24"/>
+          <w:u w:val="single"/>
+        </w:rPr>
+        <w:t xml:space="preserve"> </w:t>
+      </w:r>
+      <w:r>
+        <w:rPr>
+          <w:rFonts w:ascii="Times New Roman" w:hAnsi="Times New Roman" w:cs="Times New Roman"/>
+          <w:sz w:val="24"/>
+          <w:szCs w:val="24"/>
+        </w:rPr>
+        <w:t xml:space="preserve">( configured in </w:t>
+      </w:r>
+      <w:r>
+        <w:rPr>
+          <w:rFonts w:ascii="Times New Roman" w:hAnsi="Times New Roman" w:cs="Times New Roman"/>
+          <w:sz w:val="24"/>
+          <w:szCs w:val="24"/>
+        </w:rPr>
+        <w:t>MATCHREADINTERVAL )</w:t>
+      </w:r>
+    </w:p>
+    <w:p>
+      <w:pPr>
+        <w:pStyle w:val="ListParagraph"/>
+        <w:numPr>
+          <w:ilvl w:val="0"/>
+          <w:numId w:val="13"/>
+        </w:numPr>
+        <w:rPr>
+          <w:rFonts w:ascii="Times New Roman" w:hAnsi="Times New Roman" w:cs="Times New Roman"/>
+          <w:sz w:val="24"/>
+          <w:szCs w:val="24"/>
+        </w:rPr>
+      </w:pPr>
+      <w:r>
+        <w:rPr>
+          <w:rFonts w:ascii="Times New Roman" w:hAnsi="Times New Roman" w:cs="Times New Roman"/>
+          <w:sz w:val="24"/>
+          <w:szCs w:val="24"/>
+        </w:rPr>
+        <w:t>In match records it sets the end time as “Start Time + 9 hours” for ODI and “Start time + 4 hours” for match which is neither Test nor ODI (assuming it is T20).</w:t>
+      </w:r>
+    </w:p>
+    <w:p>
+      <w:pPr>
+        <w:pStyle w:val="ListParagraph"/>
+        <w:numPr>
+          <w:ilvl w:val="0"/>
+          <w:numId w:val="13"/>
+        </w:numPr>
+        <w:rPr>
+          <w:rFonts w:ascii="Times New Roman" w:hAnsi="Times New Roman" w:cs="Times New Roman"/>
+          <w:sz w:val="24"/>
+          <w:szCs w:val="24"/>
+        </w:rPr>
+      </w:pPr>
+      <w:r>
+        <w:rPr>
+          <w:rFonts w:ascii="Times New Roman" w:hAnsi="Times New Roman" w:cs="Times New Roman"/>
+          <w:sz w:val="24"/>
+          <w:szCs w:val="24"/>
+        </w:rPr>
+        <w:t>Match record has start time and end time</w:t>
+      </w:r>
+    </w:p>
+    <w:p>
+      <w:pPr>
+        <w:pStyle w:val="ListParagraph"/>
+        <w:numPr>
+          <w:ilvl w:val="0"/>
+          <w:numId w:val="13"/>
+        </w:numPr>
+        <w:rPr>
+          <w:rFonts w:ascii="Times New Roman" w:hAnsi="Times New Roman" w:cs="Times New Roman"/>
+          <w:sz w:val="24"/>
+          <w:szCs w:val="24"/>
+        </w:rPr>
+      </w:pPr>
+      <w:r>
+        <w:rPr>
+          <w:rFonts w:ascii="Times New Roman" w:hAnsi="Times New Roman" w:cs="Times New Roman"/>
+          <w:sz w:val="24"/>
+          <w:szCs w:val="24"/>
+        </w:rPr>
+        <w:t>It will fetch details of match only if</w:t>
+      </w:r>
+    </w:p>
+    <w:p>
+      <w:pPr>
+        <w:pStyle w:val="ListParagraph"/>
+        <w:numPr>
+          <w:ilvl w:val="1"/>
+          <w:numId w:val="13"/>
+        </w:numPr>
+        <w:rPr>
+          <w:rFonts w:ascii="Times New Roman" w:hAnsi="Times New Roman" w:cs="Times New Roman"/>
+          <w:sz w:val="24"/>
+          <w:szCs w:val="24"/>
+        </w:rPr>
+      </w:pPr>
+      <w:r>
+        <w:rPr>
+          <w:rFonts w:ascii="Times New Roman" w:hAnsi="Times New Roman" w:cs="Times New Roman"/>
+          <w:sz w:val="24"/>
+          <w:szCs w:val="24"/>
+        </w:rPr>
+        <w:t>Curr</w:t>
+      </w:r>
+      <w:r>
+        <w:rPr>
+          <w:rFonts w:ascii="Times New Roman" w:hAnsi="Times New Roman" w:cs="Times New Roman"/>
+          <w:sz w:val="24"/>
+          <w:szCs w:val="24"/>
+        </w:rPr>
+        <w:t>ent</w:t>
+      </w:r>
+      <w:r>
+        <w:rPr>
+          <w:rFonts w:ascii="Times New Roman" w:hAnsi="Times New Roman" w:cs="Times New Roman"/>
+          <w:sz w:val="24"/>
+          <w:szCs w:val="24"/>
+        </w:rPr>
+        <w:t xml:space="preserve"> time greater than start time</w:t>
+      </w:r>
+    </w:p>
+    <w:p>
+      <w:pPr>
+        <w:pStyle w:val="ListParagraph"/>
+        <w:numPr>
+          <w:ilvl w:val="1"/>
+          <w:numId w:val="13"/>
+        </w:numPr>
+        <w:rPr>
+          <w:rFonts w:ascii="Times New Roman" w:hAnsi="Times New Roman" w:cs="Times New Roman"/>
+          <w:sz w:val="24"/>
+          <w:szCs w:val="24"/>
+        </w:rPr>
+      </w:pPr>
+      <w:r>
+        <w:rPr>
+          <w:rFonts w:ascii="Times New Roman" w:hAnsi="Times New Roman" w:cs="Times New Roman"/>
+          <w:sz w:val="24"/>
+          <w:szCs w:val="24"/>
+        </w:rPr>
+        <w:t>Curr</w:t>
+      </w:r>
+      <w:r>
+        <w:rPr>
+          <w:rFonts w:ascii="Times New Roman" w:hAnsi="Times New Roman" w:cs="Times New Roman"/>
+          <w:sz w:val="24"/>
+          <w:szCs w:val="24"/>
+        </w:rPr>
+        <w:t>ent</w:t>
+      </w:r>
+      <w:r>
+        <w:rPr>
+          <w:rFonts w:ascii="Times New Roman" w:hAnsi="Times New Roman" w:cs="Times New Roman"/>
+          <w:sz w:val="24"/>
+          <w:szCs w:val="24"/>
+        </w:rPr>
+        <w:t xml:space="preserve"> time less than end time </w:t>
+      </w:r>
+    </w:p>
+    <w:p>
+      <w:pPr>
+        <w:ind w:left="720"/>
+        <w:rPr>
+          <w:rFonts w:ascii="Times New Roman" w:hAnsi="Times New Roman" w:cs="Times New Roman"/>
+          <w:sz w:val="24"/>
+          <w:szCs w:val="24"/>
+        </w:rPr>
+      </w:pPr>
+      <w:r>
+        <w:rPr>
+          <w:rFonts w:ascii="Times New Roman" w:hAnsi="Times New Roman" w:cs="Times New Roman"/>
+          <w:sz w:val="24"/>
+          <w:szCs w:val="24"/>
+        </w:rPr>
+        <w:t xml:space="preserve">     </w:t>
+      </w:r>
+      <w:r>
+        <w:rPr>
+          <w:rFonts w:ascii="Times New Roman" w:hAnsi="Times New Roman" w:cs="Times New Roman"/>
+          <w:sz w:val="24"/>
+          <w:szCs w:val="24"/>
+        </w:rPr>
+        <w:t xml:space="preserve">  Assuming that man of the match will get declared within the given time</w:t>
+      </w:r>
+    </w:p>
+    <w:p>
+      <w:pPr>
+        <w:ind w:left="720"/>
+        <w:rPr>
+          <w:rFonts w:ascii="Times New Roman" w:hAnsi="Times New Roman" w:cs="Times New Roman"/>
+          <w:sz w:val="24"/>
+          <w:szCs w:val="24"/>
+        </w:rPr>
+      </w:pPr>
+    </w:p>
+    <w:p>
+      <w:pPr>
+        <w:ind w:left="142"/>
+        <w:rPr>
+          <w:rFonts w:ascii="Times New Roman" w:hAnsi="Times New Roman" w:cs="Times New Roman"/>
+          <w:sz w:val="24"/>
+          <w:szCs w:val="24"/>
+        </w:rPr>
+      </w:pPr>
+      <w:r>
+        <w:rPr>
+          <w:rFonts w:ascii="Times New Roman" w:hAnsi="Times New Roman" w:cs="Times New Roman"/>
+          <w:b/>
+          <w:bCs/>
+          <w:sz w:val="28"/>
+          <w:szCs w:val="28"/>
+          <w:u w:val="single"/>
+        </w:rPr>
+        <w:t xml:space="preserve">Details for </w:t>
+      </w:r>
+      <w:proofErr w:type="spellStart"/>
+      <w:r>
+        <w:rPr>
+          <w:rFonts w:ascii="Times New Roman" w:hAnsi="Times New Roman" w:cs="Times New Roman"/>
+          <w:b/>
+          <w:bCs/>
+          <w:sz w:val="28"/>
+          <w:szCs w:val="28"/>
+          <w:u w:val="single"/>
+        </w:rPr>
+        <w:t>CricApi</w:t>
+      </w:r>
+      <w:proofErr w:type="spellEnd"/>
+      <w:r>
+        <w:rPr>
+          <w:rFonts w:ascii="Times New Roman" w:hAnsi="Times New Roman" w:cs="Times New Roman"/>
+          <w:sz w:val="24"/>
+          <w:szCs w:val="24"/>
+        </w:rPr>
+        <w:t>: (in playerstat.js)</w:t>
+      </w:r>
+    </w:p>
+    <w:p>
+      <w:pPr>
+        <w:pStyle w:val="ListParagraph"/>
+        <w:numPr>
+          <w:ilvl w:val="0"/>
+          <w:numId w:val="14"/>
+        </w:numPr>
+        <w:rPr>
+          <w:rFonts w:ascii="Times New Roman" w:hAnsi="Times New Roman" w:cs="Times New Roman"/>
+          <w:sz w:val="24"/>
+          <w:szCs w:val="24"/>
+        </w:rPr>
+      </w:pPr>
+      <w:r>
+        <w:rPr>
+          <w:rFonts w:ascii="Times New Roman" w:hAnsi="Times New Roman" w:cs="Times New Roman"/>
+          <w:sz w:val="24"/>
+          <w:szCs w:val="24"/>
+        </w:rPr>
+        <w:t xml:space="preserve">Have generated 15 set of API Keys to fetch data from </w:t>
+      </w:r>
+      <w:proofErr w:type="spellStart"/>
+      <w:r>
+        <w:rPr>
+          <w:rFonts w:ascii="Times New Roman" w:hAnsi="Times New Roman" w:cs="Times New Roman"/>
+          <w:sz w:val="24"/>
+          <w:szCs w:val="24"/>
+        </w:rPr>
+        <w:t>CricApi</w:t>
+      </w:r>
+      <w:proofErr w:type="spellEnd"/>
+    </w:p>
+    <w:p>
+      <w:pPr>
+        <w:pStyle w:val="ListParagraph"/>
+        <w:numPr>
+          <w:ilvl w:val="0"/>
+          <w:numId w:val="14"/>
+        </w:numPr>
+        <w:rPr>
+          <w:rFonts w:ascii="Times New Roman" w:hAnsi="Times New Roman" w:cs="Times New Roman"/>
+          <w:sz w:val="24"/>
+          <w:szCs w:val="24"/>
+        </w:rPr>
+      </w:pPr>
+      <w:r>
+        <w:rPr>
+          <w:rFonts w:ascii="Times New Roman" w:hAnsi="Times New Roman" w:cs="Times New Roman"/>
+          <w:sz w:val="24"/>
+          <w:szCs w:val="24"/>
+        </w:rPr>
+        <w:t xml:space="preserve">These will be used in rotation whenever the next data is to be fetched from </w:t>
+      </w:r>
+      <w:proofErr w:type="spellStart"/>
+      <w:r>
+        <w:rPr>
+          <w:rFonts w:ascii="Times New Roman" w:hAnsi="Times New Roman" w:cs="Times New Roman"/>
+          <w:sz w:val="24"/>
+          <w:szCs w:val="24"/>
+        </w:rPr>
+        <w:t>CricAPI</w:t>
+      </w:r>
+      <w:proofErr w:type="spellEnd"/>
+    </w:p>
+    <w:p>
+      <w:pPr>
+        <w:ind w:left="720"/>
+        <w:rPr>
+          <w:rFonts w:ascii="Times New Roman" w:hAnsi="Times New Roman" w:cs="Times New Roman"/>
+          <w:sz w:val="24"/>
+          <w:szCs w:val="24"/>
+        </w:rPr>
+      </w:pPr>
+    </w:p>
+    <w:p>
+      <w:pPr>
+        <w:ind w:left="720"/>
+        <w:rPr>
+          <w:rFonts w:ascii="Times New Roman" w:hAnsi="Times New Roman" w:cs="Times New Roman"/>
+          <w:sz w:val="24"/>
+          <w:szCs w:val="24"/>
+        </w:rPr>
+      </w:pPr>
+    </w:p>
+    <w:p>
+      <w:pPr>
+        <w:ind w:left="720"/>
+        <w:rPr>
+          <w:rFonts w:ascii="Times New Roman" w:hAnsi="Times New Roman" w:cs="Times New Roman"/>
+          <w:sz w:val="24"/>
+          <w:szCs w:val="24"/>
+        </w:rPr>
+      </w:pPr>
     </w:p>
     <w:sectPr>
       <w:pgSz w:w="11906" w:h="16838"/>
@@ -1766,6 +5009,588 @@
 <file path=word/numbering.xml><?xml version="1.0" encoding="utf-8"?>
 <w:numbering xmlns:wpc="http://schemas.microsoft.com/office/word/2010/wordprocessingCanvas" xmlns:mc="http://schemas.openxmlformats.org/markup-compatibility/2006" xmlns:o="urn:schemas-microsoft-com:office:office" xmlns:r="http://schemas.openxmlformats.org/officeDocument/2006/relationships" xmlns:m="http://schemas.openxmlformats.org/officeDocument/2006/math" xmlns:v="urn:schemas-microsoft-com:vml" xmlns:wp14="http://schemas.microsoft.com/office/word/2010/wordprocessingDrawing" xmlns:wp="http://schemas.openxmlformats.org/drawingml/2006/wordprocessingDrawing" xmlns:w10="urn:schemas-microsoft-com:office:word" xmlns:w="http://schemas.openxmlformats.org/wordprocessingml/2006/main" xmlns:w14="http://schemas.microsoft.com/office/word/2010/wordml" xmlns:w15="http://schemas.microsoft.com/office/word/2012/wordml" xmlns:wpg="http://schemas.microsoft.com/office/word/2010/wordprocessingGroup" xmlns:wpi="http://schemas.microsoft.com/office/word/2010/wordprocessingInk" xmlns:wne="http://schemas.microsoft.com/office/word/2006/wordml" xmlns:wps="http://schemas.microsoft.com/office/word/2010/wordprocessingShape" mc:Ignorable="w14 w15 wp14">
   <w:abstractNum w:abstractNumId="0" w15:restartNumberingAfterBreak="0">
+    <w:nsid w:val="27E53711"/>
+    <w:multiLevelType w:val="hybridMultilevel"/>
+    <w:tmpl w:val="72E88DD0"/>
+    <w:lvl w:ilvl="0" w:tplc="4009001B">
+      <w:start w:val="1"/>
+      <w:numFmt w:val="lowerRoman"/>
+      <w:lvlText w:val="%1."/>
+      <w:lvlJc w:val="right"/>
+      <w:pPr>
+        <w:ind w:left="1080" w:hanging="360"/>
+      </w:pPr>
+      <w:rPr>
+        <w:rFonts w:hint="default"/>
+      </w:rPr>
+    </w:lvl>
+    <w:lvl w:ilvl="1" w:tplc="4009001B">
+      <w:start w:val="1"/>
+      <w:numFmt w:val="lowerRoman"/>
+      <w:lvlText w:val="%2."/>
+      <w:lvlJc w:val="right"/>
+      <w:pPr>
+        <w:ind w:left="1800" w:hanging="360"/>
+      </w:pPr>
+    </w:lvl>
+    <w:lvl w:ilvl="2" w:tplc="4009001B" w:tentative="1">
+      <w:start w:val="1"/>
+      <w:numFmt w:val="lowerRoman"/>
+      <w:lvlText w:val="%3."/>
+      <w:lvlJc w:val="right"/>
+      <w:pPr>
+        <w:ind w:left="2520" w:hanging="180"/>
+      </w:pPr>
+    </w:lvl>
+    <w:lvl w:ilvl="3" w:tplc="4009000F" w:tentative="1">
+      <w:start w:val="1"/>
+      <w:numFmt w:val="decimal"/>
+      <w:lvlText w:val="%4."/>
+      <w:lvlJc w:val="left"/>
+      <w:pPr>
+        <w:ind w:left="3240" w:hanging="360"/>
+      </w:pPr>
+    </w:lvl>
+    <w:lvl w:ilvl="4" w:tplc="40090019" w:tentative="1">
+      <w:start w:val="1"/>
+      <w:numFmt w:val="lowerLetter"/>
+      <w:lvlText w:val="%5."/>
+      <w:lvlJc w:val="left"/>
+      <w:pPr>
+        <w:ind w:left="3960" w:hanging="360"/>
+      </w:pPr>
+    </w:lvl>
+    <w:lvl w:ilvl="5" w:tplc="4009001B" w:tentative="1">
+      <w:start w:val="1"/>
+      <w:numFmt w:val="lowerRoman"/>
+      <w:lvlText w:val="%6."/>
+      <w:lvlJc w:val="right"/>
+      <w:pPr>
+        <w:ind w:left="4680" w:hanging="180"/>
+      </w:pPr>
+    </w:lvl>
+    <w:lvl w:ilvl="6" w:tplc="4009000F" w:tentative="1">
+      <w:start w:val="1"/>
+      <w:numFmt w:val="decimal"/>
+      <w:lvlText w:val="%7."/>
+      <w:lvlJc w:val="left"/>
+      <w:pPr>
+        <w:ind w:left="5400" w:hanging="360"/>
+      </w:pPr>
+    </w:lvl>
+    <w:lvl w:ilvl="7" w:tplc="40090019" w:tentative="1">
+      <w:start w:val="1"/>
+      <w:numFmt w:val="lowerLetter"/>
+      <w:lvlText w:val="%8."/>
+      <w:lvlJc w:val="left"/>
+      <w:pPr>
+        <w:ind w:left="6120" w:hanging="360"/>
+      </w:pPr>
+    </w:lvl>
+    <w:lvl w:ilvl="8" w:tplc="4009001B" w:tentative="1">
+      <w:start w:val="1"/>
+      <w:numFmt w:val="lowerRoman"/>
+      <w:lvlText w:val="%9."/>
+      <w:lvlJc w:val="right"/>
+      <w:pPr>
+        <w:ind w:left="6840" w:hanging="180"/>
+      </w:pPr>
+    </w:lvl>
+  </w:abstractNum>
+  <w:abstractNum w:abstractNumId="1" w15:restartNumberingAfterBreak="0">
+    <w:nsid w:val="2B964AA7"/>
+    <w:multiLevelType w:val="hybridMultilevel"/>
+    <w:tmpl w:val="CE925170"/>
+    <w:lvl w:ilvl="0" w:tplc="77A22258">
+      <w:start w:val="1"/>
+      <w:numFmt w:val="lowerLetter"/>
+      <w:lvlText w:val="%1)"/>
+      <w:lvlJc w:val="left"/>
+      <w:pPr>
+        <w:ind w:left="1440" w:hanging="360"/>
+      </w:pPr>
+      <w:rPr>
+        <w:rFonts w:hint="default"/>
+      </w:rPr>
+    </w:lvl>
+    <w:lvl w:ilvl="1" w:tplc="40090019" w:tentative="1">
+      <w:start w:val="1"/>
+      <w:numFmt w:val="lowerLetter"/>
+      <w:lvlText w:val="%2."/>
+      <w:lvlJc w:val="left"/>
+      <w:pPr>
+        <w:ind w:left="2160" w:hanging="360"/>
+      </w:pPr>
+    </w:lvl>
+    <w:lvl w:ilvl="2" w:tplc="4009001B" w:tentative="1">
+      <w:start w:val="1"/>
+      <w:numFmt w:val="lowerRoman"/>
+      <w:lvlText w:val="%3."/>
+      <w:lvlJc w:val="right"/>
+      <w:pPr>
+        <w:ind w:left="2880" w:hanging="180"/>
+      </w:pPr>
+    </w:lvl>
+    <w:lvl w:ilvl="3" w:tplc="4009000F" w:tentative="1">
+      <w:start w:val="1"/>
+      <w:numFmt w:val="decimal"/>
+      <w:lvlText w:val="%4."/>
+      <w:lvlJc w:val="left"/>
+      <w:pPr>
+        <w:ind w:left="3600" w:hanging="360"/>
+      </w:pPr>
+    </w:lvl>
+    <w:lvl w:ilvl="4" w:tplc="40090019" w:tentative="1">
+      <w:start w:val="1"/>
+      <w:numFmt w:val="lowerLetter"/>
+      <w:lvlText w:val="%5."/>
+      <w:lvlJc w:val="left"/>
+      <w:pPr>
+        <w:ind w:left="4320" w:hanging="360"/>
+      </w:pPr>
+    </w:lvl>
+    <w:lvl w:ilvl="5" w:tplc="4009001B" w:tentative="1">
+      <w:start w:val="1"/>
+      <w:numFmt w:val="lowerRoman"/>
+      <w:lvlText w:val="%6."/>
+      <w:lvlJc w:val="right"/>
+      <w:pPr>
+        <w:ind w:left="5040" w:hanging="180"/>
+      </w:pPr>
+    </w:lvl>
+    <w:lvl w:ilvl="6" w:tplc="4009000F" w:tentative="1">
+      <w:start w:val="1"/>
+      <w:numFmt w:val="decimal"/>
+      <w:lvlText w:val="%7."/>
+      <w:lvlJc w:val="left"/>
+      <w:pPr>
+        <w:ind w:left="5760" w:hanging="360"/>
+      </w:pPr>
+    </w:lvl>
+    <w:lvl w:ilvl="7" w:tplc="40090019" w:tentative="1">
+      <w:start w:val="1"/>
+      <w:numFmt w:val="lowerLetter"/>
+      <w:lvlText w:val="%8."/>
+      <w:lvlJc w:val="left"/>
+      <w:pPr>
+        <w:ind w:left="6480" w:hanging="360"/>
+      </w:pPr>
+    </w:lvl>
+    <w:lvl w:ilvl="8" w:tplc="4009001B" w:tentative="1">
+      <w:start w:val="1"/>
+      <w:numFmt w:val="lowerRoman"/>
+      <w:lvlText w:val="%9."/>
+      <w:lvlJc w:val="right"/>
+      <w:pPr>
+        <w:ind w:left="7200" w:hanging="180"/>
+      </w:pPr>
+    </w:lvl>
+  </w:abstractNum>
+  <w:abstractNum w:abstractNumId="2" w15:restartNumberingAfterBreak="0">
+    <w:nsid w:val="36FD4349"/>
+    <w:multiLevelType w:val="hybridMultilevel"/>
+    <w:tmpl w:val="FB94FFEC"/>
+    <w:lvl w:ilvl="0" w:tplc="1C00AE22">
+      <w:start w:val="1"/>
+      <w:numFmt w:val="lowerLetter"/>
+      <w:lvlText w:val="%1)"/>
+      <w:lvlJc w:val="left"/>
+      <w:pPr>
+        <w:ind w:left="1800" w:hanging="360"/>
+      </w:pPr>
+      <w:rPr>
+        <w:rFonts w:hint="default"/>
+      </w:rPr>
+    </w:lvl>
+    <w:lvl w:ilvl="1" w:tplc="40090019" w:tentative="1">
+      <w:start w:val="1"/>
+      <w:numFmt w:val="lowerLetter"/>
+      <w:lvlText w:val="%2."/>
+      <w:lvlJc w:val="left"/>
+      <w:pPr>
+        <w:ind w:left="2520" w:hanging="360"/>
+      </w:pPr>
+    </w:lvl>
+    <w:lvl w:ilvl="2" w:tplc="4009001B" w:tentative="1">
+      <w:start w:val="1"/>
+      <w:numFmt w:val="lowerRoman"/>
+      <w:lvlText w:val="%3."/>
+      <w:lvlJc w:val="right"/>
+      <w:pPr>
+        <w:ind w:left="3240" w:hanging="180"/>
+      </w:pPr>
+    </w:lvl>
+    <w:lvl w:ilvl="3" w:tplc="4009000F" w:tentative="1">
+      <w:start w:val="1"/>
+      <w:numFmt w:val="decimal"/>
+      <w:lvlText w:val="%4."/>
+      <w:lvlJc w:val="left"/>
+      <w:pPr>
+        <w:ind w:left="3960" w:hanging="360"/>
+      </w:pPr>
+    </w:lvl>
+    <w:lvl w:ilvl="4" w:tplc="40090019" w:tentative="1">
+      <w:start w:val="1"/>
+      <w:numFmt w:val="lowerLetter"/>
+      <w:lvlText w:val="%5."/>
+      <w:lvlJc w:val="left"/>
+      <w:pPr>
+        <w:ind w:left="4680" w:hanging="360"/>
+      </w:pPr>
+    </w:lvl>
+    <w:lvl w:ilvl="5" w:tplc="4009001B" w:tentative="1">
+      <w:start w:val="1"/>
+      <w:numFmt w:val="lowerRoman"/>
+      <w:lvlText w:val="%6."/>
+      <w:lvlJc w:val="right"/>
+      <w:pPr>
+        <w:ind w:left="5400" w:hanging="180"/>
+      </w:pPr>
+    </w:lvl>
+    <w:lvl w:ilvl="6" w:tplc="4009000F" w:tentative="1">
+      <w:start w:val="1"/>
+      <w:numFmt w:val="decimal"/>
+      <w:lvlText w:val="%7."/>
+      <w:lvlJc w:val="left"/>
+      <w:pPr>
+        <w:ind w:left="6120" w:hanging="360"/>
+      </w:pPr>
+    </w:lvl>
+    <w:lvl w:ilvl="7" w:tplc="40090019" w:tentative="1">
+      <w:start w:val="1"/>
+      <w:numFmt w:val="lowerLetter"/>
+      <w:lvlText w:val="%8."/>
+      <w:lvlJc w:val="left"/>
+      <w:pPr>
+        <w:ind w:left="6840" w:hanging="360"/>
+      </w:pPr>
+    </w:lvl>
+    <w:lvl w:ilvl="8" w:tplc="4009001B" w:tentative="1">
+      <w:start w:val="1"/>
+      <w:numFmt w:val="lowerRoman"/>
+      <w:lvlText w:val="%9."/>
+      <w:lvlJc w:val="right"/>
+      <w:pPr>
+        <w:ind w:left="7560" w:hanging="180"/>
+      </w:pPr>
+    </w:lvl>
+  </w:abstractNum>
+  <w:abstractNum w:abstractNumId="3" w15:restartNumberingAfterBreak="0">
+    <w:nsid w:val="39BE6DE7"/>
+    <w:multiLevelType w:val="hybridMultilevel"/>
+    <w:tmpl w:val="2CE477A2"/>
+    <w:lvl w:ilvl="0" w:tplc="40090001">
+      <w:start w:val="1"/>
+      <w:numFmt w:val="bullet"/>
+      <w:lvlText w:val=""/>
+      <w:lvlJc w:val="left"/>
+      <w:pPr>
+        <w:ind w:left="1440" w:hanging="360"/>
+      </w:pPr>
+      <w:rPr>
+        <w:rFonts w:ascii="Symbol" w:hAnsi="Symbol" w:hint="default"/>
+      </w:rPr>
+    </w:lvl>
+    <w:lvl w:ilvl="1" w:tplc="40090003" w:tentative="1">
+      <w:start w:val="1"/>
+      <w:numFmt w:val="bullet"/>
+      <w:lvlText w:val="o"/>
+      <w:lvlJc w:val="left"/>
+      <w:pPr>
+        <w:ind w:left="2160" w:hanging="360"/>
+      </w:pPr>
+      <w:rPr>
+        <w:rFonts w:ascii="Courier New" w:hAnsi="Courier New" w:cs="Courier New" w:hint="default"/>
+      </w:rPr>
+    </w:lvl>
+    <w:lvl w:ilvl="2" w:tplc="40090005" w:tentative="1">
+      <w:start w:val="1"/>
+      <w:numFmt w:val="bullet"/>
+      <w:lvlText w:val=""/>
+      <w:lvlJc w:val="left"/>
+      <w:pPr>
+        <w:ind w:left="2880" w:hanging="360"/>
+      </w:pPr>
+      <w:rPr>
+        <w:rFonts w:ascii="Wingdings" w:hAnsi="Wingdings" w:hint="default"/>
+      </w:rPr>
+    </w:lvl>
+    <w:lvl w:ilvl="3" w:tplc="40090001" w:tentative="1">
+      <w:start w:val="1"/>
+      <w:numFmt w:val="bullet"/>
+      <w:lvlText w:val=""/>
+      <w:lvlJc w:val="left"/>
+      <w:pPr>
+        <w:ind w:left="3600" w:hanging="360"/>
+      </w:pPr>
+      <w:rPr>
+        <w:rFonts w:ascii="Symbol" w:hAnsi="Symbol" w:hint="default"/>
+      </w:rPr>
+    </w:lvl>
+    <w:lvl w:ilvl="4" w:tplc="40090003" w:tentative="1">
+      <w:start w:val="1"/>
+      <w:numFmt w:val="bullet"/>
+      <w:lvlText w:val="o"/>
+      <w:lvlJc w:val="left"/>
+      <w:pPr>
+        <w:ind w:left="4320" w:hanging="360"/>
+      </w:pPr>
+      <w:rPr>
+        <w:rFonts w:ascii="Courier New" w:hAnsi="Courier New" w:cs="Courier New" w:hint="default"/>
+      </w:rPr>
+    </w:lvl>
+    <w:lvl w:ilvl="5" w:tplc="40090005" w:tentative="1">
+      <w:start w:val="1"/>
+      <w:numFmt w:val="bullet"/>
+      <w:lvlText w:val=""/>
+      <w:lvlJc w:val="left"/>
+      <w:pPr>
+        <w:ind w:left="5040" w:hanging="360"/>
+      </w:pPr>
+      <w:rPr>
+        <w:rFonts w:ascii="Wingdings" w:hAnsi="Wingdings" w:hint="default"/>
+      </w:rPr>
+    </w:lvl>
+    <w:lvl w:ilvl="6" w:tplc="40090001" w:tentative="1">
+      <w:start w:val="1"/>
+      <w:numFmt w:val="bullet"/>
+      <w:lvlText w:val=""/>
+      <w:lvlJc w:val="left"/>
+      <w:pPr>
+        <w:ind w:left="5760" w:hanging="360"/>
+      </w:pPr>
+      <w:rPr>
+        <w:rFonts w:ascii="Symbol" w:hAnsi="Symbol" w:hint="default"/>
+      </w:rPr>
+    </w:lvl>
+    <w:lvl w:ilvl="7" w:tplc="40090003" w:tentative="1">
+      <w:start w:val="1"/>
+      <w:numFmt w:val="bullet"/>
+      <w:lvlText w:val="o"/>
+      <w:lvlJc w:val="left"/>
+      <w:pPr>
+        <w:ind w:left="6480" w:hanging="360"/>
+      </w:pPr>
+      <w:rPr>
+        <w:rFonts w:ascii="Courier New" w:hAnsi="Courier New" w:cs="Courier New" w:hint="default"/>
+      </w:rPr>
+    </w:lvl>
+    <w:lvl w:ilvl="8" w:tplc="40090005" w:tentative="1">
+      <w:start w:val="1"/>
+      <w:numFmt w:val="bullet"/>
+      <w:lvlText w:val=""/>
+      <w:lvlJc w:val="left"/>
+      <w:pPr>
+        <w:ind w:left="7200" w:hanging="360"/>
+      </w:pPr>
+      <w:rPr>
+        <w:rFonts w:ascii="Wingdings" w:hAnsi="Wingdings" w:hint="default"/>
+      </w:rPr>
+    </w:lvl>
+  </w:abstractNum>
+  <w:abstractNum w:abstractNumId="4" w15:restartNumberingAfterBreak="0">
+    <w:nsid w:val="41AB0FF8"/>
+    <w:multiLevelType w:val="hybridMultilevel"/>
+    <w:tmpl w:val="72E88DD0"/>
+    <w:lvl w:ilvl="0" w:tplc="4009001B">
+      <w:start w:val="1"/>
+      <w:numFmt w:val="lowerRoman"/>
+      <w:lvlText w:val="%1."/>
+      <w:lvlJc w:val="right"/>
+      <w:pPr>
+        <w:ind w:left="1080" w:hanging="360"/>
+      </w:pPr>
+      <w:rPr>
+        <w:rFonts w:hint="default"/>
+      </w:rPr>
+    </w:lvl>
+    <w:lvl w:ilvl="1" w:tplc="4009001B">
+      <w:start w:val="1"/>
+      <w:numFmt w:val="lowerRoman"/>
+      <w:lvlText w:val="%2."/>
+      <w:lvlJc w:val="right"/>
+      <w:pPr>
+        <w:ind w:left="1800" w:hanging="360"/>
+      </w:pPr>
+    </w:lvl>
+    <w:lvl w:ilvl="2" w:tplc="4009001B" w:tentative="1">
+      <w:start w:val="1"/>
+      <w:numFmt w:val="lowerRoman"/>
+      <w:lvlText w:val="%3."/>
+      <w:lvlJc w:val="right"/>
+      <w:pPr>
+        <w:ind w:left="2520" w:hanging="180"/>
+      </w:pPr>
+    </w:lvl>
+    <w:lvl w:ilvl="3" w:tplc="4009000F" w:tentative="1">
+      <w:start w:val="1"/>
+      <w:numFmt w:val="decimal"/>
+      <w:lvlText w:val="%4."/>
+      <w:lvlJc w:val="left"/>
+      <w:pPr>
+        <w:ind w:left="3240" w:hanging="360"/>
+      </w:pPr>
+    </w:lvl>
+    <w:lvl w:ilvl="4" w:tplc="40090019" w:tentative="1">
+      <w:start w:val="1"/>
+      <w:numFmt w:val="lowerLetter"/>
+      <w:lvlText w:val="%5."/>
+      <w:lvlJc w:val="left"/>
+      <w:pPr>
+        <w:ind w:left="3960" w:hanging="360"/>
+      </w:pPr>
+    </w:lvl>
+    <w:lvl w:ilvl="5" w:tplc="4009001B" w:tentative="1">
+      <w:start w:val="1"/>
+      <w:numFmt w:val="lowerRoman"/>
+      <w:lvlText w:val="%6."/>
+      <w:lvlJc w:val="right"/>
+      <w:pPr>
+        <w:ind w:left="4680" w:hanging="180"/>
+      </w:pPr>
+    </w:lvl>
+    <w:lvl w:ilvl="6" w:tplc="4009000F" w:tentative="1">
+      <w:start w:val="1"/>
+      <w:numFmt w:val="decimal"/>
+      <w:lvlText w:val="%7."/>
+      <w:lvlJc w:val="left"/>
+      <w:pPr>
+        <w:ind w:left="5400" w:hanging="360"/>
+      </w:pPr>
+    </w:lvl>
+    <w:lvl w:ilvl="7" w:tplc="40090019" w:tentative="1">
+      <w:start w:val="1"/>
+      <w:numFmt w:val="lowerLetter"/>
+      <w:lvlText w:val="%8."/>
+      <w:lvlJc w:val="left"/>
+      <w:pPr>
+        <w:ind w:left="6120" w:hanging="360"/>
+      </w:pPr>
+    </w:lvl>
+    <w:lvl w:ilvl="8" w:tplc="4009001B" w:tentative="1">
+      <w:start w:val="1"/>
+      <w:numFmt w:val="lowerRoman"/>
+      <w:lvlText w:val="%9."/>
+      <w:lvlJc w:val="right"/>
+      <w:pPr>
+        <w:ind w:left="6840" w:hanging="180"/>
+      </w:pPr>
+    </w:lvl>
+  </w:abstractNum>
+  <w:abstractNum w:abstractNumId="5" w15:restartNumberingAfterBreak="0">
+    <w:nsid w:val="470606AA"/>
+    <w:multiLevelType w:val="hybridMultilevel"/>
+    <w:tmpl w:val="D1044304"/>
+    <w:lvl w:ilvl="0" w:tplc="40090001">
+      <w:start w:val="1"/>
+      <w:numFmt w:val="bullet"/>
+      <w:lvlText w:val=""/>
+      <w:lvlJc w:val="left"/>
+      <w:pPr>
+        <w:ind w:left="502" w:hanging="360"/>
+      </w:pPr>
+      <w:rPr>
+        <w:rFonts w:ascii="Symbol" w:hAnsi="Symbol" w:hint="default"/>
+      </w:rPr>
+    </w:lvl>
+    <w:lvl w:ilvl="1" w:tplc="40090003" w:tentative="1">
+      <w:start w:val="1"/>
+      <w:numFmt w:val="bullet"/>
+      <w:lvlText w:val="o"/>
+      <w:lvlJc w:val="left"/>
+      <w:pPr>
+        <w:ind w:left="1222" w:hanging="360"/>
+      </w:pPr>
+      <w:rPr>
+        <w:rFonts w:ascii="Courier New" w:hAnsi="Courier New" w:cs="Courier New" w:hint="default"/>
+      </w:rPr>
+    </w:lvl>
+    <w:lvl w:ilvl="2" w:tplc="40090005" w:tentative="1">
+      <w:start w:val="1"/>
+      <w:numFmt w:val="bullet"/>
+      <w:lvlText w:val=""/>
+      <w:lvlJc w:val="left"/>
+      <w:pPr>
+        <w:ind w:left="1942" w:hanging="360"/>
+      </w:pPr>
+      <w:rPr>
+        <w:rFonts w:ascii="Wingdings" w:hAnsi="Wingdings" w:hint="default"/>
+      </w:rPr>
+    </w:lvl>
+    <w:lvl w:ilvl="3" w:tplc="40090001" w:tentative="1">
+      <w:start w:val="1"/>
+      <w:numFmt w:val="bullet"/>
+      <w:lvlText w:val=""/>
+      <w:lvlJc w:val="left"/>
+      <w:pPr>
+        <w:ind w:left="2662" w:hanging="360"/>
+      </w:pPr>
+      <w:rPr>
+        <w:rFonts w:ascii="Symbol" w:hAnsi="Symbol" w:hint="default"/>
+      </w:rPr>
+    </w:lvl>
+    <w:lvl w:ilvl="4" w:tplc="40090003" w:tentative="1">
+      <w:start w:val="1"/>
+      <w:numFmt w:val="bullet"/>
+      <w:lvlText w:val="o"/>
+      <w:lvlJc w:val="left"/>
+      <w:pPr>
+        <w:ind w:left="3382" w:hanging="360"/>
+      </w:pPr>
+      <w:rPr>
+        <w:rFonts w:ascii="Courier New" w:hAnsi="Courier New" w:cs="Courier New" w:hint="default"/>
+      </w:rPr>
+    </w:lvl>
+    <w:lvl w:ilvl="5" w:tplc="40090005" w:tentative="1">
+      <w:start w:val="1"/>
+      <w:numFmt w:val="bullet"/>
+      <w:lvlText w:val=""/>
+      <w:lvlJc w:val="left"/>
+      <w:pPr>
+        <w:ind w:left="4102" w:hanging="360"/>
+      </w:pPr>
+      <w:rPr>
+        <w:rFonts w:ascii="Wingdings" w:hAnsi="Wingdings" w:hint="default"/>
+      </w:rPr>
+    </w:lvl>
+    <w:lvl w:ilvl="6" w:tplc="40090001" w:tentative="1">
+      <w:start w:val="1"/>
+      <w:numFmt w:val="bullet"/>
+      <w:lvlText w:val=""/>
+      <w:lvlJc w:val="left"/>
+      <w:pPr>
+        <w:ind w:left="4822" w:hanging="360"/>
+      </w:pPr>
+      <w:rPr>
+        <w:rFonts w:ascii="Symbol" w:hAnsi="Symbol" w:hint="default"/>
+      </w:rPr>
+    </w:lvl>
+    <w:lvl w:ilvl="7" w:tplc="40090003" w:tentative="1">
+      <w:start w:val="1"/>
+      <w:numFmt w:val="bullet"/>
+      <w:lvlText w:val="o"/>
+      <w:lvlJc w:val="left"/>
+      <w:pPr>
+        <w:ind w:left="5542" w:hanging="360"/>
+      </w:pPr>
+      <w:rPr>
+        <w:rFonts w:ascii="Courier New" w:hAnsi="Courier New" w:cs="Courier New" w:hint="default"/>
+      </w:rPr>
+    </w:lvl>
+    <w:lvl w:ilvl="8" w:tplc="40090005" w:tentative="1">
+      <w:start w:val="1"/>
+      <w:numFmt w:val="bullet"/>
+      <w:lvlText w:val=""/>
+      <w:lvlJc w:val="left"/>
+      <w:pPr>
+        <w:ind w:left="6262" w:hanging="360"/>
+      </w:pPr>
+      <w:rPr>
+        <w:rFonts w:ascii="Wingdings" w:hAnsi="Wingdings" w:hint="default"/>
+      </w:rPr>
+    </w:lvl>
+  </w:abstractNum>
+  <w:abstractNum w:abstractNumId="6" w15:restartNumberingAfterBreak="0">
     <w:nsid w:val="480B2290"/>
     <w:multiLevelType w:val="hybridMultilevel"/>
     <w:tmpl w:val="8C147EF0"/>
@@ -1854,7 +5679,185 @@
       </w:pPr>
     </w:lvl>
   </w:abstractNum>
-  <w:abstractNum w:abstractNumId="1" w15:restartNumberingAfterBreak="0">
+  <w:abstractNum w:abstractNumId="7" w15:restartNumberingAfterBreak="0">
+    <w:nsid w:val="51190043"/>
+    <w:multiLevelType w:val="hybridMultilevel"/>
+    <w:tmpl w:val="E196FC90"/>
+    <w:lvl w:ilvl="0" w:tplc="5FFEFB86">
+      <w:start w:val="1"/>
+      <w:numFmt w:val="lowerLetter"/>
+      <w:lvlText w:val="%1)"/>
+      <w:lvlJc w:val="left"/>
+      <w:pPr>
+        <w:ind w:left="1080" w:hanging="360"/>
+      </w:pPr>
+      <w:rPr>
+        <w:rFonts w:hint="default"/>
+      </w:rPr>
+    </w:lvl>
+    <w:lvl w:ilvl="1" w:tplc="40090019" w:tentative="1">
+      <w:start w:val="1"/>
+      <w:numFmt w:val="lowerLetter"/>
+      <w:lvlText w:val="%2."/>
+      <w:lvlJc w:val="left"/>
+      <w:pPr>
+        <w:ind w:left="1800" w:hanging="360"/>
+      </w:pPr>
+    </w:lvl>
+    <w:lvl w:ilvl="2" w:tplc="4009001B" w:tentative="1">
+      <w:start w:val="1"/>
+      <w:numFmt w:val="lowerRoman"/>
+      <w:lvlText w:val="%3."/>
+      <w:lvlJc w:val="right"/>
+      <w:pPr>
+        <w:ind w:left="2520" w:hanging="180"/>
+      </w:pPr>
+    </w:lvl>
+    <w:lvl w:ilvl="3" w:tplc="4009000F" w:tentative="1">
+      <w:start w:val="1"/>
+      <w:numFmt w:val="decimal"/>
+      <w:lvlText w:val="%4."/>
+      <w:lvlJc w:val="left"/>
+      <w:pPr>
+        <w:ind w:left="3240" w:hanging="360"/>
+      </w:pPr>
+    </w:lvl>
+    <w:lvl w:ilvl="4" w:tplc="40090019" w:tentative="1">
+      <w:start w:val="1"/>
+      <w:numFmt w:val="lowerLetter"/>
+      <w:lvlText w:val="%5."/>
+      <w:lvlJc w:val="left"/>
+      <w:pPr>
+        <w:ind w:left="3960" w:hanging="360"/>
+      </w:pPr>
+    </w:lvl>
+    <w:lvl w:ilvl="5" w:tplc="4009001B" w:tentative="1">
+      <w:start w:val="1"/>
+      <w:numFmt w:val="lowerRoman"/>
+      <w:lvlText w:val="%6."/>
+      <w:lvlJc w:val="right"/>
+      <w:pPr>
+        <w:ind w:left="4680" w:hanging="180"/>
+      </w:pPr>
+    </w:lvl>
+    <w:lvl w:ilvl="6" w:tplc="4009000F" w:tentative="1">
+      <w:start w:val="1"/>
+      <w:numFmt w:val="decimal"/>
+      <w:lvlText w:val="%7."/>
+      <w:lvlJc w:val="left"/>
+      <w:pPr>
+        <w:ind w:left="5400" w:hanging="360"/>
+      </w:pPr>
+    </w:lvl>
+    <w:lvl w:ilvl="7" w:tplc="40090019" w:tentative="1">
+      <w:start w:val="1"/>
+      <w:numFmt w:val="lowerLetter"/>
+      <w:lvlText w:val="%8."/>
+      <w:lvlJc w:val="left"/>
+      <w:pPr>
+        <w:ind w:left="6120" w:hanging="360"/>
+      </w:pPr>
+    </w:lvl>
+    <w:lvl w:ilvl="8" w:tplc="4009001B" w:tentative="1">
+      <w:start w:val="1"/>
+      <w:numFmt w:val="lowerRoman"/>
+      <w:lvlText w:val="%9."/>
+      <w:lvlJc w:val="right"/>
+      <w:pPr>
+        <w:ind w:left="6840" w:hanging="180"/>
+      </w:pPr>
+    </w:lvl>
+  </w:abstractNum>
+  <w:abstractNum w:abstractNumId="8" w15:restartNumberingAfterBreak="0">
+    <w:nsid w:val="55893DB1"/>
+    <w:multiLevelType w:val="hybridMultilevel"/>
+    <w:tmpl w:val="00ECCA8C"/>
+    <w:lvl w:ilvl="0" w:tplc="7A325826">
+      <w:start w:val="1"/>
+      <w:numFmt w:val="lowerLetter"/>
+      <w:lvlText w:val="%1)"/>
+      <w:lvlJc w:val="left"/>
+      <w:pPr>
+        <w:ind w:left="1440" w:hanging="360"/>
+      </w:pPr>
+      <w:rPr>
+        <w:rFonts w:hint="default"/>
+      </w:rPr>
+    </w:lvl>
+    <w:lvl w:ilvl="1" w:tplc="40090019" w:tentative="1">
+      <w:start w:val="1"/>
+      <w:numFmt w:val="lowerLetter"/>
+      <w:lvlText w:val="%2."/>
+      <w:lvlJc w:val="left"/>
+      <w:pPr>
+        <w:ind w:left="2160" w:hanging="360"/>
+      </w:pPr>
+    </w:lvl>
+    <w:lvl w:ilvl="2" w:tplc="4009001B" w:tentative="1">
+      <w:start w:val="1"/>
+      <w:numFmt w:val="lowerRoman"/>
+      <w:lvlText w:val="%3."/>
+      <w:lvlJc w:val="right"/>
+      <w:pPr>
+        <w:ind w:left="2880" w:hanging="180"/>
+      </w:pPr>
+    </w:lvl>
+    <w:lvl w:ilvl="3" w:tplc="4009000F" w:tentative="1">
+      <w:start w:val="1"/>
+      <w:numFmt w:val="decimal"/>
+      <w:lvlText w:val="%4."/>
+      <w:lvlJc w:val="left"/>
+      <w:pPr>
+        <w:ind w:left="3600" w:hanging="360"/>
+      </w:pPr>
+    </w:lvl>
+    <w:lvl w:ilvl="4" w:tplc="40090019" w:tentative="1">
+      <w:start w:val="1"/>
+      <w:numFmt w:val="lowerLetter"/>
+      <w:lvlText w:val="%5."/>
+      <w:lvlJc w:val="left"/>
+      <w:pPr>
+        <w:ind w:left="4320" w:hanging="360"/>
+      </w:pPr>
+    </w:lvl>
+    <w:lvl w:ilvl="5" w:tplc="4009001B" w:tentative="1">
+      <w:start w:val="1"/>
+      <w:numFmt w:val="lowerRoman"/>
+      <w:lvlText w:val="%6."/>
+      <w:lvlJc w:val="right"/>
+      <w:pPr>
+        <w:ind w:left="5040" w:hanging="180"/>
+      </w:pPr>
+    </w:lvl>
+    <w:lvl w:ilvl="6" w:tplc="4009000F" w:tentative="1">
+      <w:start w:val="1"/>
+      <w:numFmt w:val="decimal"/>
+      <w:lvlText w:val="%7."/>
+      <w:lvlJc w:val="left"/>
+      <w:pPr>
+        <w:ind w:left="5760" w:hanging="360"/>
+      </w:pPr>
+    </w:lvl>
+    <w:lvl w:ilvl="7" w:tplc="40090019" w:tentative="1">
+      <w:start w:val="1"/>
+      <w:numFmt w:val="lowerLetter"/>
+      <w:lvlText w:val="%8."/>
+      <w:lvlJc w:val="left"/>
+      <w:pPr>
+        <w:ind w:left="6480" w:hanging="360"/>
+      </w:pPr>
+    </w:lvl>
+    <w:lvl w:ilvl="8" w:tplc="4009001B" w:tentative="1">
+      <w:start w:val="1"/>
+      <w:numFmt w:val="lowerRoman"/>
+      <w:lvlText w:val="%9."/>
+      <w:lvlJc w:val="right"/>
+      <w:pPr>
+        <w:ind w:left="7200" w:hanging="180"/>
+      </w:pPr>
+    </w:lvl>
+  </w:abstractNum>
+  <w:abstractNum w:abstractNumId="9" w15:restartNumberingAfterBreak="0">
     <w:nsid w:val="612D4277"/>
     <w:multiLevelType w:val="hybridMultilevel"/>
     <w:tmpl w:val="0F9C15E8"/>
@@ -1943,7 +5946,7 @@
       </w:pPr>
     </w:lvl>
   </w:abstractNum>
-  <w:abstractNum w:abstractNumId="2" w15:restartNumberingAfterBreak="0">
+  <w:abstractNum w:abstractNumId="10" w15:restartNumberingAfterBreak="0">
     <w:nsid w:val="6BBC5AE7"/>
     <w:multiLevelType w:val="hybridMultilevel"/>
     <w:tmpl w:val="BC826A0E"/>
@@ -2032,7 +6035,7 @@
       </w:pPr>
     </w:lvl>
   </w:abstractNum>
-  <w:abstractNum w:abstractNumId="3" w15:restartNumberingAfterBreak="0">
+  <w:abstractNum w:abstractNumId="11" w15:restartNumberingAfterBreak="0">
     <w:nsid w:val="6C5849E5"/>
     <w:multiLevelType w:val="hybridMultilevel"/>
     <w:tmpl w:val="E196FC90"/>
@@ -2121,17 +6124,365 @@
       </w:pPr>
     </w:lvl>
   </w:abstractNum>
+  <w:abstractNum w:abstractNumId="12" w15:restartNumberingAfterBreak="0">
+    <w:nsid w:val="6F9736B9"/>
+    <w:multiLevelType w:val="hybridMultilevel"/>
+    <w:tmpl w:val="1728D4F4"/>
+    <w:lvl w:ilvl="0" w:tplc="40090001">
+      <w:start w:val="1"/>
+      <w:numFmt w:val="bullet"/>
+      <w:lvlText w:val=""/>
+      <w:lvlJc w:val="left"/>
+      <w:pPr>
+        <w:ind w:left="1440" w:hanging="360"/>
+      </w:pPr>
+      <w:rPr>
+        <w:rFonts w:ascii="Symbol" w:hAnsi="Symbol" w:hint="default"/>
+      </w:rPr>
+    </w:lvl>
+    <w:lvl w:ilvl="1" w:tplc="40090003" w:tentative="1">
+      <w:start w:val="1"/>
+      <w:numFmt w:val="bullet"/>
+      <w:lvlText w:val="o"/>
+      <w:lvlJc w:val="left"/>
+      <w:pPr>
+        <w:ind w:left="2160" w:hanging="360"/>
+      </w:pPr>
+      <w:rPr>
+        <w:rFonts w:ascii="Courier New" w:hAnsi="Courier New" w:cs="Courier New" w:hint="default"/>
+      </w:rPr>
+    </w:lvl>
+    <w:lvl w:ilvl="2" w:tplc="40090005" w:tentative="1">
+      <w:start w:val="1"/>
+      <w:numFmt w:val="bullet"/>
+      <w:lvlText w:val=""/>
+      <w:lvlJc w:val="left"/>
+      <w:pPr>
+        <w:ind w:left="2880" w:hanging="360"/>
+      </w:pPr>
+      <w:rPr>
+        <w:rFonts w:ascii="Wingdings" w:hAnsi="Wingdings" w:hint="default"/>
+      </w:rPr>
+    </w:lvl>
+    <w:lvl w:ilvl="3" w:tplc="40090001" w:tentative="1">
+      <w:start w:val="1"/>
+      <w:numFmt w:val="bullet"/>
+      <w:lvlText w:val=""/>
+      <w:lvlJc w:val="left"/>
+      <w:pPr>
+        <w:ind w:left="3600" w:hanging="360"/>
+      </w:pPr>
+      <w:rPr>
+        <w:rFonts w:ascii="Symbol" w:hAnsi="Symbol" w:hint="default"/>
+      </w:rPr>
+    </w:lvl>
+    <w:lvl w:ilvl="4" w:tplc="40090003" w:tentative="1">
+      <w:start w:val="1"/>
+      <w:numFmt w:val="bullet"/>
+      <w:lvlText w:val="o"/>
+      <w:lvlJc w:val="left"/>
+      <w:pPr>
+        <w:ind w:left="4320" w:hanging="360"/>
+      </w:pPr>
+      <w:rPr>
+        <w:rFonts w:ascii="Courier New" w:hAnsi="Courier New" w:cs="Courier New" w:hint="default"/>
+      </w:rPr>
+    </w:lvl>
+    <w:lvl w:ilvl="5" w:tplc="40090005" w:tentative="1">
+      <w:start w:val="1"/>
+      <w:numFmt w:val="bullet"/>
+      <w:lvlText w:val=""/>
+      <w:lvlJc w:val="left"/>
+      <w:pPr>
+        <w:ind w:left="5040" w:hanging="360"/>
+      </w:pPr>
+      <w:rPr>
+        <w:rFonts w:ascii="Wingdings" w:hAnsi="Wingdings" w:hint="default"/>
+      </w:rPr>
+    </w:lvl>
+    <w:lvl w:ilvl="6" w:tplc="40090001" w:tentative="1">
+      <w:start w:val="1"/>
+      <w:numFmt w:val="bullet"/>
+      <w:lvlText w:val=""/>
+      <w:lvlJc w:val="left"/>
+      <w:pPr>
+        <w:ind w:left="5760" w:hanging="360"/>
+      </w:pPr>
+      <w:rPr>
+        <w:rFonts w:ascii="Symbol" w:hAnsi="Symbol" w:hint="default"/>
+      </w:rPr>
+    </w:lvl>
+    <w:lvl w:ilvl="7" w:tplc="40090003" w:tentative="1">
+      <w:start w:val="1"/>
+      <w:numFmt w:val="bullet"/>
+      <w:lvlText w:val="o"/>
+      <w:lvlJc w:val="left"/>
+      <w:pPr>
+        <w:ind w:left="6480" w:hanging="360"/>
+      </w:pPr>
+      <w:rPr>
+        <w:rFonts w:ascii="Courier New" w:hAnsi="Courier New" w:cs="Courier New" w:hint="default"/>
+      </w:rPr>
+    </w:lvl>
+    <w:lvl w:ilvl="8" w:tplc="40090005" w:tentative="1">
+      <w:start w:val="1"/>
+      <w:numFmt w:val="bullet"/>
+      <w:lvlText w:val=""/>
+      <w:lvlJc w:val="left"/>
+      <w:pPr>
+        <w:ind w:left="7200" w:hanging="360"/>
+      </w:pPr>
+      <w:rPr>
+        <w:rFonts w:ascii="Wingdings" w:hAnsi="Wingdings" w:hint="default"/>
+      </w:rPr>
+    </w:lvl>
+  </w:abstractNum>
+  <w:abstractNum w:abstractNumId="13" w15:restartNumberingAfterBreak="0">
+    <w:nsid w:val="72267000"/>
+    <w:multiLevelType w:val="hybridMultilevel"/>
+    <w:tmpl w:val="E196FC90"/>
+    <w:lvl w:ilvl="0" w:tplc="5FFEFB86">
+      <w:start w:val="1"/>
+      <w:numFmt w:val="lowerLetter"/>
+      <w:lvlText w:val="%1)"/>
+      <w:lvlJc w:val="left"/>
+      <w:pPr>
+        <w:ind w:left="1080" w:hanging="360"/>
+      </w:pPr>
+      <w:rPr>
+        <w:rFonts w:hint="default"/>
+      </w:rPr>
+    </w:lvl>
+    <w:lvl w:ilvl="1" w:tplc="40090019" w:tentative="1">
+      <w:start w:val="1"/>
+      <w:numFmt w:val="lowerLetter"/>
+      <w:lvlText w:val="%2."/>
+      <w:lvlJc w:val="left"/>
+      <w:pPr>
+        <w:ind w:left="1800" w:hanging="360"/>
+      </w:pPr>
+    </w:lvl>
+    <w:lvl w:ilvl="2" w:tplc="4009001B" w:tentative="1">
+      <w:start w:val="1"/>
+      <w:numFmt w:val="lowerRoman"/>
+      <w:lvlText w:val="%3."/>
+      <w:lvlJc w:val="right"/>
+      <w:pPr>
+        <w:ind w:left="2520" w:hanging="180"/>
+      </w:pPr>
+    </w:lvl>
+    <w:lvl w:ilvl="3" w:tplc="4009000F" w:tentative="1">
+      <w:start w:val="1"/>
+      <w:numFmt w:val="decimal"/>
+      <w:lvlText w:val="%4."/>
+      <w:lvlJc w:val="left"/>
+      <w:pPr>
+        <w:ind w:left="3240" w:hanging="360"/>
+      </w:pPr>
+    </w:lvl>
+    <w:lvl w:ilvl="4" w:tplc="40090019" w:tentative="1">
+      <w:start w:val="1"/>
+      <w:numFmt w:val="lowerLetter"/>
+      <w:lvlText w:val="%5."/>
+      <w:lvlJc w:val="left"/>
+      <w:pPr>
+        <w:ind w:left="3960" w:hanging="360"/>
+      </w:pPr>
+    </w:lvl>
+    <w:lvl w:ilvl="5" w:tplc="4009001B" w:tentative="1">
+      <w:start w:val="1"/>
+      <w:numFmt w:val="lowerRoman"/>
+      <w:lvlText w:val="%6."/>
+      <w:lvlJc w:val="right"/>
+      <w:pPr>
+        <w:ind w:left="4680" w:hanging="180"/>
+      </w:pPr>
+    </w:lvl>
+    <w:lvl w:ilvl="6" w:tplc="4009000F" w:tentative="1">
+      <w:start w:val="1"/>
+      <w:numFmt w:val="decimal"/>
+      <w:lvlText w:val="%7."/>
+      <w:lvlJc w:val="left"/>
+      <w:pPr>
+        <w:ind w:left="5400" w:hanging="360"/>
+      </w:pPr>
+    </w:lvl>
+    <w:lvl w:ilvl="7" w:tplc="40090019" w:tentative="1">
+      <w:start w:val="1"/>
+      <w:numFmt w:val="lowerLetter"/>
+      <w:lvlText w:val="%8."/>
+      <w:lvlJc w:val="left"/>
+      <w:pPr>
+        <w:ind w:left="6120" w:hanging="360"/>
+      </w:pPr>
+    </w:lvl>
+    <w:lvl w:ilvl="8" w:tplc="4009001B" w:tentative="1">
+      <w:start w:val="1"/>
+      <w:numFmt w:val="lowerRoman"/>
+      <w:lvlText w:val="%9."/>
+      <w:lvlJc w:val="right"/>
+      <w:pPr>
+        <w:ind w:left="6840" w:hanging="180"/>
+      </w:pPr>
+    </w:lvl>
+  </w:abstractNum>
+  <w:abstractNum w:abstractNumId="14" w15:restartNumberingAfterBreak="0">
+    <w:nsid w:val="79546B58"/>
+    <w:multiLevelType w:val="hybridMultilevel"/>
+    <w:tmpl w:val="D4566A3A"/>
+    <w:lvl w:ilvl="0" w:tplc="40090001">
+      <w:start w:val="1"/>
+      <w:numFmt w:val="bullet"/>
+      <w:lvlText w:val=""/>
+      <w:lvlJc w:val="left"/>
+      <w:pPr>
+        <w:ind w:left="1080" w:hanging="360"/>
+      </w:pPr>
+      <w:rPr>
+        <w:rFonts w:ascii="Symbol" w:hAnsi="Symbol" w:hint="default"/>
+      </w:rPr>
+    </w:lvl>
+    <w:lvl w:ilvl="1" w:tplc="40090003" w:tentative="1">
+      <w:start w:val="1"/>
+      <w:numFmt w:val="bullet"/>
+      <w:lvlText w:val="o"/>
+      <w:lvlJc w:val="left"/>
+      <w:pPr>
+        <w:ind w:left="1800" w:hanging="360"/>
+      </w:pPr>
+      <w:rPr>
+        <w:rFonts w:ascii="Courier New" w:hAnsi="Courier New" w:cs="Courier New" w:hint="default"/>
+      </w:rPr>
+    </w:lvl>
+    <w:lvl w:ilvl="2" w:tplc="40090005" w:tentative="1">
+      <w:start w:val="1"/>
+      <w:numFmt w:val="bullet"/>
+      <w:lvlText w:val=""/>
+      <w:lvlJc w:val="left"/>
+      <w:pPr>
+        <w:ind w:left="2520" w:hanging="360"/>
+      </w:pPr>
+      <w:rPr>
+        <w:rFonts w:ascii="Wingdings" w:hAnsi="Wingdings" w:hint="default"/>
+      </w:rPr>
+    </w:lvl>
+    <w:lvl w:ilvl="3" w:tplc="40090001" w:tentative="1">
+      <w:start w:val="1"/>
+      <w:numFmt w:val="bullet"/>
+      <w:lvlText w:val=""/>
+      <w:lvlJc w:val="left"/>
+      <w:pPr>
+        <w:ind w:left="3240" w:hanging="360"/>
+      </w:pPr>
+      <w:rPr>
+        <w:rFonts w:ascii="Symbol" w:hAnsi="Symbol" w:hint="default"/>
+      </w:rPr>
+    </w:lvl>
+    <w:lvl w:ilvl="4" w:tplc="40090003" w:tentative="1">
+      <w:start w:val="1"/>
+      <w:numFmt w:val="bullet"/>
+      <w:lvlText w:val="o"/>
+      <w:lvlJc w:val="left"/>
+      <w:pPr>
+        <w:ind w:left="3960" w:hanging="360"/>
+      </w:pPr>
+      <w:rPr>
+        <w:rFonts w:ascii="Courier New" w:hAnsi="Courier New" w:cs="Courier New" w:hint="default"/>
+      </w:rPr>
+    </w:lvl>
+    <w:lvl w:ilvl="5" w:tplc="40090005" w:tentative="1">
+      <w:start w:val="1"/>
+      <w:numFmt w:val="bullet"/>
+      <w:lvlText w:val=""/>
+      <w:lvlJc w:val="left"/>
+      <w:pPr>
+        <w:ind w:left="4680" w:hanging="360"/>
+      </w:pPr>
+      <w:rPr>
+        <w:rFonts w:ascii="Wingdings" w:hAnsi="Wingdings" w:hint="default"/>
+      </w:rPr>
+    </w:lvl>
+    <w:lvl w:ilvl="6" w:tplc="40090001" w:tentative="1">
+      <w:start w:val="1"/>
+      <w:numFmt w:val="bullet"/>
+      <w:lvlText w:val=""/>
+      <w:lvlJc w:val="left"/>
+      <w:pPr>
+        <w:ind w:left="5400" w:hanging="360"/>
+      </w:pPr>
+      <w:rPr>
+        <w:rFonts w:ascii="Symbol" w:hAnsi="Symbol" w:hint="default"/>
+      </w:rPr>
+    </w:lvl>
+    <w:lvl w:ilvl="7" w:tplc="40090003" w:tentative="1">
+      <w:start w:val="1"/>
+      <w:numFmt w:val="bullet"/>
+      <w:lvlText w:val="o"/>
+      <w:lvlJc w:val="left"/>
+      <w:pPr>
+        <w:ind w:left="6120" w:hanging="360"/>
+      </w:pPr>
+      <w:rPr>
+        <w:rFonts w:ascii="Courier New" w:hAnsi="Courier New" w:cs="Courier New" w:hint="default"/>
+      </w:rPr>
+    </w:lvl>
+    <w:lvl w:ilvl="8" w:tplc="40090005" w:tentative="1">
+      <w:start w:val="1"/>
+      <w:numFmt w:val="bullet"/>
+      <w:lvlText w:val=""/>
+      <w:lvlJc w:val="left"/>
+      <w:pPr>
+        <w:ind w:left="6840" w:hanging="360"/>
+      </w:pPr>
+      <w:rPr>
+        <w:rFonts w:ascii="Wingdings" w:hAnsi="Wingdings" w:hint="default"/>
+      </w:rPr>
+    </w:lvl>
+  </w:abstractNum>
   <w:num w:numId="1">
-    <w:abstractNumId w:val="2"/>
+    <w:abstractNumId w:val="10"/>
   </w:num>
   <w:num w:numId="2">
+    <w:abstractNumId w:val="6"/>
+  </w:num>
+  <w:num w:numId="3">
+    <w:abstractNumId w:val="9"/>
+  </w:num>
+  <w:num w:numId="4">
+    <w:abstractNumId w:val="11"/>
+  </w:num>
+  <w:num w:numId="5">
+    <w:abstractNumId w:val="12"/>
+  </w:num>
+  <w:num w:numId="6">
+    <w:abstractNumId w:val="13"/>
+  </w:num>
+  <w:num w:numId="7">
+    <w:abstractNumId w:val="1"/>
+  </w:num>
+  <w:num w:numId="8">
+    <w:abstractNumId w:val="7"/>
+  </w:num>
+  <w:num w:numId="9">
+    <w:abstractNumId w:val="8"/>
+  </w:num>
+  <w:num w:numId="10">
+    <w:abstractNumId w:val="4"/>
+  </w:num>
+  <w:num w:numId="11">
+    <w:abstractNumId w:val="3"/>
+  </w:num>
+  <w:num w:numId="12">
+    <w:abstractNumId w:val="14"/>
+  </w:num>
+  <w:num w:numId="13">
     <w:abstractNumId w:val="0"/>
   </w:num>
-  <w:num w:numId="3">
-    <w:abstractNumId w:val="1"/>
+  <w:num w:numId="14">
+    <w:abstractNumId w:val="5"/>
   </w:num>
-  <w:num w:numId="4">
-    <w:abstractNumId w:val="3"/>
+  <w:num w:numId="15">
+    <w:abstractNumId w:val="2"/>
   </w:num>
 </w:numbering>
 </file>
@@ -2877,4 +7228,16 @@
     </a:ext>
   </a:extLst>
 </a:theme>
+</file>
+
+<file path=customXml/item1.xml><?xml version="1.0" encoding="utf-8"?>
+<b:Sources xmlns:b="http://schemas.openxmlformats.org/officeDocument/2006/bibliography" xmlns="http://schemas.openxmlformats.org/officeDocument/2006/bibliography" SelectedStyle="\APASixthEditionOfficeOnline.xsl" StyleName="APA" Version="6"/>
+</file>
+
+<file path=customXml/itemProps1.xml><?xml version="1.0" encoding="utf-8"?>
+<ds:datastoreItem xmlns:ds="http://schemas.openxmlformats.org/officeDocument/2006/customXml" ds:itemID="{2E655A47-EC02-4124-8074-F0C3303735D6}">
+  <ds:schemaRefs>
+    <ds:schemaRef ds:uri="http://schemas.openxmlformats.org/officeDocument/2006/bibliography"/>
+  </ds:schemaRefs>
+</ds:datastoreItem>
 </file>
</xml_diff>

<commit_message>
1) Tournment. 2) score, rank, brief in STAT
</commit_message>
<xml_diff>
--- a/development history.docx
+++ b/development history.docx
@@ -1149,8 +1149,6 @@
         </w:rPr>
         <w:t xml:space="preserve"> </w:t>
       </w:r>
-      <w:bookmarkStart w:id="0" w:name="_GoBack"/>
-      <w:bookmarkEnd w:id="0"/>
     </w:p>
     <w:p>
       <w:pPr>
@@ -2589,6 +2587,8 @@
           <w:szCs w:val="24"/>
         </w:rPr>
       </w:pPr>
+      <w:bookmarkStart w:id="0" w:name="_GoBack"/>
+      <w:bookmarkEnd w:id="0"/>
     </w:p>
     <w:p>
       <w:pPr>
@@ -2800,6 +2800,191 @@
         <w:pStyle w:val="ListParagraph"/>
         <w:numPr>
           <w:ilvl w:val="0"/>
+          <w:numId w:val="4"/>
+        </w:numPr>
+        <w:rPr>
+          <w:rFonts w:ascii="Times New Roman" w:hAnsi="Times New Roman" w:cs="Times New Roman"/>
+          <w:sz w:val="24"/>
+          <w:szCs w:val="24"/>
+        </w:rPr>
+      </w:pPr>
+      <w:r>
+        <w:rPr>
+          <w:rFonts w:ascii="Times New Roman" w:hAnsi="Times New Roman" w:cs="Times New Roman"/>
+          <w:sz w:val="24"/>
+          <w:szCs w:val="24"/>
+        </w:rPr>
+        <w:t>Group close (called by owner once tournament is closed)</w:t>
+      </w:r>
+    </w:p>
+    <w:p>
+      <w:pPr>
+        <w:pStyle w:val="ListParagraph"/>
+        <w:ind w:left="1080"/>
+        <w:rPr>
+          <w:rFonts w:ascii="Times New Roman" w:hAnsi="Times New Roman" w:cs="Times New Roman"/>
+          <w:sz w:val="24"/>
+          <w:szCs w:val="24"/>
+        </w:rPr>
+      </w:pPr>
+    </w:p>
+    <w:p>
+      <w:pPr>
+        <w:pStyle w:val="ListParagraph"/>
+        <w:ind w:left="1080"/>
+        <w:rPr>
+          <w:rFonts w:ascii="Times New Roman" w:hAnsi="Times New Roman" w:cs="Times New Roman"/>
+          <w:sz w:val="24"/>
+          <w:szCs w:val="24"/>
+        </w:rPr>
+      </w:pPr>
+      <w:r>
+        <w:rPr>
+          <w:rFonts w:ascii="Times New Roman" w:hAnsi="Times New Roman" w:cs="Times New Roman"/>
+          <w:sz w:val="24"/>
+          <w:szCs w:val="24"/>
+        </w:rPr>
+        <w:t>/group/&lt;</w:t>
+      </w:r>
+      <w:proofErr w:type="spellStart"/>
+      <w:r>
+        <w:rPr>
+          <w:rFonts w:ascii="Times New Roman" w:hAnsi="Times New Roman" w:cs="Times New Roman"/>
+          <w:sz w:val="24"/>
+          <w:szCs w:val="24"/>
+        </w:rPr>
+        <w:t>groupNo</w:t>
+      </w:r>
+      <w:proofErr w:type="spellEnd"/>
+      <w:r>
+        <w:rPr>
+          <w:rFonts w:ascii="Times New Roman" w:hAnsi="Times New Roman" w:cs="Times New Roman"/>
+          <w:sz w:val="24"/>
+          <w:szCs w:val="24"/>
+        </w:rPr>
+        <w:t>&gt;/&lt;</w:t>
+      </w:r>
+      <w:proofErr w:type="spellStart"/>
+      <w:r>
+        <w:rPr>
+          <w:rFonts w:ascii="Times New Roman" w:hAnsi="Times New Roman" w:cs="Times New Roman"/>
+          <w:sz w:val="24"/>
+          <w:szCs w:val="24"/>
+        </w:rPr>
+        <w:t>OwnerId</w:t>
+      </w:r>
+      <w:proofErr w:type="spellEnd"/>
+      <w:r>
+        <w:rPr>
+          <w:rFonts w:ascii="Times New Roman" w:hAnsi="Times New Roman" w:cs="Times New Roman"/>
+          <w:sz w:val="24"/>
+          <w:szCs w:val="24"/>
+        </w:rPr>
+        <w:t>&gt;</w:t>
+      </w:r>
+    </w:p>
+    <w:p>
+      <w:pPr>
+        <w:pStyle w:val="ListParagraph"/>
+        <w:ind w:left="1080"/>
+        <w:rPr>
+          <w:rFonts w:ascii="Times New Roman" w:hAnsi="Times New Roman" w:cs="Times New Roman"/>
+          <w:sz w:val="24"/>
+          <w:szCs w:val="24"/>
+        </w:rPr>
+      </w:pPr>
+    </w:p>
+    <w:p>
+      <w:pPr>
+        <w:pStyle w:val="ListParagraph"/>
+        <w:ind w:left="1080"/>
+        <w:rPr>
+          <w:rFonts w:ascii="Times New Roman" w:hAnsi="Times New Roman" w:cs="Times New Roman"/>
+          <w:sz w:val="24"/>
+          <w:szCs w:val="24"/>
+        </w:rPr>
+      </w:pPr>
+      <w:r>
+        <w:rPr>
+          <w:rFonts w:ascii="Times New Roman" w:hAnsi="Times New Roman" w:cs="Times New Roman"/>
+          <w:sz w:val="24"/>
+          <w:szCs w:val="24"/>
+        </w:rPr>
+        <w:t>e.g. /group/1/9</w:t>
+      </w:r>
+      <w:r>
+        <w:rPr>
+          <w:rFonts w:ascii="Times New Roman" w:hAnsi="Times New Roman" w:cs="Times New Roman"/>
+          <w:sz w:val="24"/>
+          <w:szCs w:val="24"/>
+        </w:rPr>
+        <w:tab/>
+      </w:r>
+      <w:r>
+        <w:rPr>
+          <w:rFonts w:ascii="Times New Roman" w:hAnsi="Times New Roman" w:cs="Times New Roman"/>
+          <w:sz w:val="24"/>
+          <w:szCs w:val="24"/>
+        </w:rPr>
+        <w:tab/>
+        <w:t>(close of group 1 by Apurva)</w:t>
+      </w:r>
+    </w:p>
+    <w:p>
+      <w:pPr>
+        <w:pStyle w:val="ListParagraph"/>
+        <w:ind w:left="1080"/>
+        <w:rPr>
+          <w:rFonts w:ascii="Times New Roman" w:hAnsi="Times New Roman" w:cs="Times New Roman"/>
+          <w:sz w:val="24"/>
+          <w:szCs w:val="24"/>
+        </w:rPr>
+      </w:pPr>
+    </w:p>
+    <w:p>
+      <w:pPr>
+        <w:pStyle w:val="ListParagraph"/>
+        <w:ind w:left="1080"/>
+        <w:rPr>
+          <w:rFonts w:ascii="Times New Roman" w:hAnsi="Times New Roman" w:cs="Times New Roman"/>
+          <w:sz w:val="24"/>
+          <w:szCs w:val="24"/>
+        </w:rPr>
+      </w:pPr>
+      <w:r>
+        <w:rPr>
+          <w:rFonts w:ascii="Times New Roman" w:hAnsi="Times New Roman" w:cs="Times New Roman"/>
+          <w:b/>
+          <w:bCs/>
+          <w:sz w:val="24"/>
+          <w:szCs w:val="24"/>
+        </w:rPr>
+        <w:t>Note:</w:t>
+      </w:r>
+      <w:r>
+        <w:rPr>
+          <w:rFonts w:ascii="Times New Roman" w:hAnsi="Times New Roman" w:cs="Times New Roman"/>
+          <w:b/>
+          <w:bCs/>
+          <w:sz w:val="24"/>
+          <w:szCs w:val="24"/>
+        </w:rPr>
+        <w:t xml:space="preserve"> </w:t>
+      </w:r>
+      <w:r>
+        <w:rPr>
+          <w:rFonts w:ascii="Times New Roman" w:hAnsi="Times New Roman" w:cs="Times New Roman"/>
+          <w:sz w:val="24"/>
+          <w:szCs w:val="24"/>
+        </w:rPr>
+        <w:t xml:space="preserve">This will be called after tournament is over.  Only after tournament is over maximum runs and maximum wickets are </w:t>
+      </w:r>
+    </w:p>
+    <w:p>
+      <w:pPr>
+        <w:pStyle w:val="ListParagraph"/>
+        <w:numPr>
+          <w:ilvl w:val="0"/>
           <w:numId w:val="1"/>
         </w:numPr>
         <w:rPr>
@@ -3259,7 +3444,6 @@
           <w:sz w:val="24"/>
           <w:szCs w:val="24"/>
         </w:rPr>
-        <w:lastRenderedPageBreak/>
         <w:t>/player/sold</w:t>
       </w:r>
     </w:p>
@@ -4012,7 +4196,18 @@
           <w:highlight w:val="cyan"/>
           <w:lang w:eastAsia="en-IN"/>
         </w:rPr>
-        <w:t>,"stat":[{"_id":"5f428926f9917f1bc0d5fc23","mid":1227872,"pid":823509,"score":0,"inning":0,"playerName":"GD Phillips  ","run":0,"four":0,"six":0,"fifty":0,"hundred":0,"ballsPlayed":7,"wicket":0,"wicket3":0,"wicket5":0,"hattrick":0,"maiden":0,"oversBowled":0,"manOfTheMatch":false,"__v":0}</w:t>
+        <w:t>,"stat":[{"_id":"5f428926f9917f1bc0d5fc23","mid":1227872,"pid":823509,"score":0,"inning":0,"playerName":"GD Phillips  ","run":0,"four":0,"six":0,"fifty":0,"hundred":0,"ballsPlayed":7,</w:t>
+      </w:r>
+      <w:r>
+        <w:rPr>
+          <w:rFonts w:ascii="Courier New" w:eastAsia="Times New Roman" w:hAnsi="Courier New" w:cs="Courier New"/>
+          <w:color w:val="000000"/>
+          <w:sz w:val="20"/>
+          <w:highlight w:val="cyan"/>
+          <w:lang w:eastAsia="en-IN"/>
+        </w:rPr>
+        <w:lastRenderedPageBreak/>
+        <w:t>"wicket":0,"wicket3":0,"wicket5":0,"hattrick":0,"maiden":0,"oversBowled":0,"manOfTheMatch":false,"__v":0}</w:t>
       </w:r>
       <w:r>
         <w:rPr>
@@ -4124,7 +4319,6 @@
           <w:szCs w:val="24"/>
           <w:highlight w:val="yellow"/>
         </w:rPr>
-        <w:lastRenderedPageBreak/>
         <w:t>uid</w:t>
       </w:r>
       <w:proofErr w:type="spellEnd"/>
@@ -7235,7 +7429,7 @@
 </file>
 
 <file path=customXml/itemProps1.xml><?xml version="1.0" encoding="utf-8"?>
-<ds:datastoreItem xmlns:ds="http://schemas.openxmlformats.org/officeDocument/2006/customXml" ds:itemID="{2E655A47-EC02-4124-8074-F0C3303735D6}">
+<ds:datastoreItem xmlns:ds="http://schemas.openxmlformats.org/officeDocument/2006/customXml" ds:itemID="{4DD66C6A-7772-4F5B-B646-8793EA6D03A9}">
   <ds:schemaRefs>
     <ds:schemaRef ds:uri="http://schemas.openxmlformats.org/officeDocument/2006/bibliography"/>
   </ds:schemaRefs>

</xml_diff>

<commit_message>
added user name, player name in stat output
</commit_message>
<xml_diff>
--- a/development history.docx
+++ b/development history.docx
@@ -7,6 +7,1178 @@
         <w:ind w:left="360"/>
         <w:rPr>
           <w:rFonts w:ascii="Times New Roman" w:hAnsi="Times New Roman" w:cs="Times New Roman"/>
+          <w:sz w:val="24"/>
+          <w:szCs w:val="24"/>
+        </w:rPr>
+      </w:pPr>
+      <w:r>
+        <w:rPr>
+          <w:rFonts w:ascii="Times New Roman" w:hAnsi="Times New Roman" w:cs="Times New Roman"/>
+          <w:b/>
+          <w:bCs/>
+          <w:sz w:val="24"/>
+          <w:szCs w:val="24"/>
+        </w:rPr>
+        <w:t xml:space="preserve">Changes on: </w:t>
+      </w:r>
+      <w:r>
+        <w:rPr>
+          <w:rFonts w:ascii="Times New Roman" w:hAnsi="Times New Roman" w:cs="Times New Roman"/>
+          <w:sz w:val="24"/>
+          <w:szCs w:val="24"/>
+        </w:rPr>
+        <w:t>31</w:t>
+      </w:r>
+      <w:r>
+        <w:rPr>
+          <w:rFonts w:ascii="Times New Roman" w:hAnsi="Times New Roman" w:cs="Times New Roman"/>
+          <w:sz w:val="24"/>
+          <w:szCs w:val="24"/>
+          <w:vertAlign w:val="superscript"/>
+        </w:rPr>
+        <w:t>st</w:t>
+      </w:r>
+      <w:r>
+        <w:rPr>
+          <w:rFonts w:ascii="Times New Roman" w:hAnsi="Times New Roman" w:cs="Times New Roman"/>
+          <w:sz w:val="24"/>
+          <w:szCs w:val="24"/>
+        </w:rPr>
+        <w:t xml:space="preserve"> Aug 2020</w:t>
+      </w:r>
+    </w:p>
+    <w:p>
+      <w:pPr>
+        <w:pStyle w:val="ListParagraph"/>
+        <w:numPr>
+          <w:ilvl w:val="0"/>
+          <w:numId w:val="17"/>
+        </w:numPr>
+        <w:rPr>
+          <w:rFonts w:ascii="Times New Roman" w:hAnsi="Times New Roman" w:cs="Times New Roman"/>
+          <w:sz w:val="24"/>
+          <w:szCs w:val="24"/>
+        </w:rPr>
+      </w:pPr>
+      <w:r>
+        <w:rPr>
+          <w:rFonts w:ascii="Times New Roman" w:hAnsi="Times New Roman" w:cs="Times New Roman"/>
+          <w:sz w:val="24"/>
+          <w:szCs w:val="24"/>
+        </w:rPr>
+        <w:t>Made available user name, display name and player name in SCORE, RANK and BRIEF</w:t>
+      </w:r>
+      <w:r>
+        <w:rPr>
+          <w:rFonts w:ascii="Times New Roman" w:hAnsi="Times New Roman" w:cs="Times New Roman"/>
+          <w:sz w:val="24"/>
+          <w:szCs w:val="24"/>
+        </w:rPr>
+        <w:t xml:space="preserve"> (</w:t>
+      </w:r>
+      <w:r>
+        <w:rPr>
+          <w:rFonts w:ascii="Times New Roman" w:hAnsi="Times New Roman" w:cs="Times New Roman"/>
+          <w:sz w:val="24"/>
+          <w:szCs w:val="24"/>
+        </w:rPr>
+        <w:t>of default tournament)</w:t>
+      </w:r>
+    </w:p>
+    <w:p>
+      <w:pPr>
+        <w:pStyle w:val="ListParagraph"/>
+        <w:ind w:left="1080"/>
+        <w:rPr>
+          <w:rFonts w:ascii="Times New Roman" w:hAnsi="Times New Roman" w:cs="Times New Roman"/>
+          <w:sz w:val="24"/>
+          <w:szCs w:val="24"/>
+        </w:rPr>
+      </w:pPr>
+    </w:p>
+    <w:p>
+      <w:pPr>
+        <w:pStyle w:val="ListParagraph"/>
+        <w:ind w:left="1080"/>
+        <w:rPr>
+          <w:rFonts w:ascii="Times New Roman" w:hAnsi="Times New Roman" w:cs="Times New Roman"/>
+          <w:sz w:val="24"/>
+          <w:szCs w:val="24"/>
+        </w:rPr>
+      </w:pPr>
+      <w:r>
+        <w:rPr>
+          <w:rFonts w:ascii="Times New Roman" w:hAnsi="Times New Roman" w:cs="Times New Roman"/>
+          <w:sz w:val="24"/>
+          <w:szCs w:val="24"/>
+        </w:rPr>
+        <w:t>/stat/rank/all,</w:t>
+      </w:r>
+      <w:r>
+        <w:rPr>
+          <w:rFonts w:ascii="Times New Roman" w:hAnsi="Times New Roman" w:cs="Times New Roman"/>
+          <w:sz w:val="24"/>
+          <w:szCs w:val="24"/>
+        </w:rPr>
+        <w:tab/>
+        <w:t>/stat/rank/9</w:t>
+      </w:r>
+    </w:p>
+    <w:p>
+      <w:pPr>
+        <w:pStyle w:val="ListParagraph"/>
+        <w:ind w:left="1080"/>
+        <w:rPr>
+          <w:rFonts w:ascii="Times New Roman" w:hAnsi="Times New Roman" w:cs="Times New Roman"/>
+          <w:sz w:val="24"/>
+          <w:szCs w:val="24"/>
+        </w:rPr>
+      </w:pPr>
+      <w:r>
+        <w:rPr>
+          <w:rFonts w:ascii="Times New Roman" w:hAnsi="Times New Roman" w:cs="Times New Roman"/>
+          <w:sz w:val="24"/>
+          <w:szCs w:val="24"/>
+        </w:rPr>
+        <w:t>/stat/brief/all,</w:t>
+      </w:r>
+      <w:r>
+        <w:rPr>
+          <w:rFonts w:ascii="Times New Roman" w:hAnsi="Times New Roman" w:cs="Times New Roman"/>
+          <w:sz w:val="24"/>
+          <w:szCs w:val="24"/>
+        </w:rPr>
+        <w:tab/>
+        <w:t>/stat/brief/9</w:t>
+      </w:r>
+    </w:p>
+    <w:p>
+      <w:pPr>
+        <w:pStyle w:val="ListParagraph"/>
+        <w:ind w:left="1080"/>
+        <w:rPr>
+          <w:rFonts w:ascii="Times New Roman" w:hAnsi="Times New Roman" w:cs="Times New Roman"/>
+          <w:sz w:val="24"/>
+          <w:szCs w:val="24"/>
+        </w:rPr>
+      </w:pPr>
+      <w:r>
+        <w:rPr>
+          <w:rFonts w:ascii="Times New Roman" w:hAnsi="Times New Roman" w:cs="Times New Roman"/>
+          <w:sz w:val="24"/>
+          <w:szCs w:val="24"/>
+        </w:rPr>
+        <w:t>/stat/score/all,</w:t>
+      </w:r>
+      <w:r>
+        <w:rPr>
+          <w:rFonts w:ascii="Times New Roman" w:hAnsi="Times New Roman" w:cs="Times New Roman"/>
+          <w:sz w:val="24"/>
+          <w:szCs w:val="24"/>
+        </w:rPr>
+        <w:tab/>
+        <w:t>/stat/score/9</w:t>
+      </w:r>
+    </w:p>
+    <w:p>
+      <w:pPr>
+        <w:pStyle w:val="ListParagraph"/>
+        <w:ind w:left="1080"/>
+        <w:rPr>
+          <w:rFonts w:ascii="Times New Roman" w:hAnsi="Times New Roman" w:cs="Times New Roman"/>
+          <w:sz w:val="24"/>
+          <w:szCs w:val="24"/>
+        </w:rPr>
+      </w:pPr>
+    </w:p>
+    <w:p>
+      <w:pPr>
+        <w:pStyle w:val="ListParagraph"/>
+        <w:ind w:left="1080"/>
+        <w:rPr>
+          <w:rFonts w:ascii="Times New Roman" w:hAnsi="Times New Roman" w:cs="Times New Roman"/>
+          <w:sz w:val="24"/>
+          <w:szCs w:val="24"/>
+        </w:rPr>
+      </w:pPr>
+      <w:r>
+        <w:rPr>
+          <w:rFonts w:ascii="Times New Roman" w:hAnsi="Times New Roman" w:cs="Times New Roman"/>
+          <w:sz w:val="24"/>
+          <w:szCs w:val="24"/>
+        </w:rPr>
+        <w:t>Note: Output will be in the form of array in all above cases</w:t>
+      </w:r>
+    </w:p>
+    <w:p>
+      <w:pPr>
+        <w:pStyle w:val="ListParagraph"/>
+        <w:ind w:left="1080"/>
+        <w:rPr>
+          <w:rFonts w:ascii="Times New Roman" w:hAnsi="Times New Roman" w:cs="Times New Roman"/>
+          <w:sz w:val="24"/>
+          <w:szCs w:val="24"/>
+        </w:rPr>
+      </w:pPr>
+    </w:p>
+    <w:p>
+      <w:pPr>
+        <w:pStyle w:val="ListParagraph"/>
+        <w:numPr>
+          <w:ilvl w:val="0"/>
+          <w:numId w:val="17"/>
+        </w:numPr>
+        <w:rPr>
+          <w:rFonts w:ascii="Times New Roman" w:hAnsi="Times New Roman" w:cs="Times New Roman"/>
+          <w:b/>
+          <w:bCs/>
+          <w:sz w:val="24"/>
+          <w:szCs w:val="24"/>
+        </w:rPr>
+      </w:pPr>
+      <w:r>
+        <w:rPr>
+          <w:rFonts w:ascii="Times New Roman" w:hAnsi="Times New Roman" w:cs="Times New Roman"/>
+          <w:b/>
+          <w:bCs/>
+          <w:sz w:val="24"/>
+          <w:szCs w:val="24"/>
+        </w:rPr>
+        <w:t>Get Max Run and Max wicket taken by my player (for franchisee)</w:t>
+      </w:r>
+      <w:r>
+        <w:rPr>
+          <w:rFonts w:ascii="Times New Roman" w:hAnsi="Times New Roman" w:cs="Times New Roman"/>
+          <w:b/>
+          <w:bCs/>
+          <w:sz w:val="24"/>
+          <w:szCs w:val="24"/>
+        </w:rPr>
+        <w:t xml:space="preserve"> </w:t>
+      </w:r>
+      <w:r>
+        <w:rPr>
+          <w:rFonts w:ascii="Times New Roman" w:hAnsi="Times New Roman" w:cs="Times New Roman"/>
+          <w:sz w:val="24"/>
+          <w:szCs w:val="24"/>
+        </w:rPr>
+        <w:t>(of default tournament)</w:t>
+      </w:r>
+    </w:p>
+    <w:p>
+      <w:pPr>
+        <w:pStyle w:val="ListParagraph"/>
+        <w:ind w:left="1080"/>
+        <w:rPr>
+          <w:rFonts w:ascii="Times New Roman" w:hAnsi="Times New Roman" w:cs="Times New Roman"/>
+          <w:b/>
+          <w:bCs/>
+          <w:sz w:val="24"/>
+          <w:szCs w:val="24"/>
+        </w:rPr>
+      </w:pPr>
+    </w:p>
+    <w:p>
+      <w:pPr>
+        <w:pStyle w:val="ListParagraph"/>
+        <w:ind w:left="1080"/>
+        <w:rPr>
+          <w:rFonts w:ascii="Times New Roman" w:hAnsi="Times New Roman" w:cs="Times New Roman"/>
+          <w:sz w:val="24"/>
+          <w:szCs w:val="24"/>
+        </w:rPr>
+      </w:pPr>
+      <w:r>
+        <w:rPr>
+          <w:rFonts w:ascii="Times New Roman" w:hAnsi="Times New Roman" w:cs="Times New Roman"/>
+          <w:sz w:val="24"/>
+          <w:szCs w:val="24"/>
+        </w:rPr>
+        <w:t>/stat</w:t>
+      </w:r>
+      <w:r>
+        <w:rPr>
+          <w:rFonts w:ascii="Times New Roman" w:hAnsi="Times New Roman" w:cs="Times New Roman"/>
+          <w:sz w:val="24"/>
+          <w:szCs w:val="24"/>
+        </w:rPr>
+        <w:t>/</w:t>
+      </w:r>
+      <w:proofErr w:type="spellStart"/>
+      <w:r>
+        <w:rPr>
+          <w:rFonts w:ascii="Times New Roman" w:hAnsi="Times New Roman" w:cs="Times New Roman"/>
+          <w:sz w:val="24"/>
+          <w:szCs w:val="24"/>
+        </w:rPr>
+        <w:t>maxrun</w:t>
+      </w:r>
+      <w:proofErr w:type="spellEnd"/>
+      <w:r>
+        <w:rPr>
+          <w:rFonts w:ascii="Times New Roman" w:hAnsi="Times New Roman" w:cs="Times New Roman"/>
+          <w:sz w:val="24"/>
+          <w:szCs w:val="24"/>
+        </w:rPr>
+        <w:t>/all</w:t>
+      </w:r>
+      <w:r>
+        <w:rPr>
+          <w:rFonts w:ascii="Times New Roman" w:hAnsi="Times New Roman" w:cs="Times New Roman"/>
+          <w:sz w:val="24"/>
+          <w:szCs w:val="24"/>
+        </w:rPr>
+        <w:tab/>
+      </w:r>
+      <w:r>
+        <w:rPr>
+          <w:rFonts w:ascii="Times New Roman" w:hAnsi="Times New Roman" w:cs="Times New Roman"/>
+          <w:sz w:val="24"/>
+          <w:szCs w:val="24"/>
+        </w:rPr>
+        <w:tab/>
+        <w:t>/stat/</w:t>
+      </w:r>
+      <w:proofErr w:type="spellStart"/>
+      <w:r>
+        <w:rPr>
+          <w:rFonts w:ascii="Times New Roman" w:hAnsi="Times New Roman" w:cs="Times New Roman"/>
+          <w:sz w:val="24"/>
+          <w:szCs w:val="24"/>
+        </w:rPr>
+        <w:t>maxrun</w:t>
+      </w:r>
+      <w:proofErr w:type="spellEnd"/>
+      <w:r>
+        <w:rPr>
+          <w:rFonts w:ascii="Times New Roman" w:hAnsi="Times New Roman" w:cs="Times New Roman"/>
+          <w:sz w:val="24"/>
+          <w:szCs w:val="24"/>
+        </w:rPr>
+        <w:t>/9</w:t>
+      </w:r>
+    </w:p>
+    <w:p>
+      <w:pPr>
+        <w:pStyle w:val="ListParagraph"/>
+        <w:ind w:left="1080"/>
+        <w:rPr>
+          <w:rFonts w:ascii="Times New Roman" w:hAnsi="Times New Roman" w:cs="Times New Roman"/>
+          <w:sz w:val="24"/>
+          <w:szCs w:val="24"/>
+        </w:rPr>
+      </w:pPr>
+      <w:r>
+        <w:rPr>
+          <w:rFonts w:ascii="Times New Roman" w:hAnsi="Times New Roman" w:cs="Times New Roman"/>
+          <w:sz w:val="24"/>
+          <w:szCs w:val="24"/>
+        </w:rPr>
+        <w:t>/stat/</w:t>
+      </w:r>
+      <w:proofErr w:type="spellStart"/>
+      <w:r>
+        <w:rPr>
+          <w:rFonts w:ascii="Times New Roman" w:hAnsi="Times New Roman" w:cs="Times New Roman"/>
+          <w:sz w:val="24"/>
+          <w:szCs w:val="24"/>
+        </w:rPr>
+        <w:t>maxwicket</w:t>
+      </w:r>
+      <w:proofErr w:type="spellEnd"/>
+      <w:r>
+        <w:rPr>
+          <w:rFonts w:ascii="Times New Roman" w:hAnsi="Times New Roman" w:cs="Times New Roman"/>
+          <w:sz w:val="24"/>
+          <w:szCs w:val="24"/>
+        </w:rPr>
+        <w:t>/all</w:t>
+      </w:r>
+      <w:r>
+        <w:rPr>
+          <w:rFonts w:ascii="Times New Roman" w:hAnsi="Times New Roman" w:cs="Times New Roman"/>
+          <w:sz w:val="24"/>
+          <w:szCs w:val="24"/>
+        </w:rPr>
+        <w:tab/>
+        <w:t>/stat/</w:t>
+      </w:r>
+      <w:proofErr w:type="spellStart"/>
+      <w:r>
+        <w:rPr>
+          <w:rFonts w:ascii="Times New Roman" w:hAnsi="Times New Roman" w:cs="Times New Roman"/>
+          <w:sz w:val="24"/>
+          <w:szCs w:val="24"/>
+        </w:rPr>
+        <w:t>maxwicket</w:t>
+      </w:r>
+      <w:proofErr w:type="spellEnd"/>
+      <w:r>
+        <w:rPr>
+          <w:rFonts w:ascii="Times New Roman" w:hAnsi="Times New Roman" w:cs="Times New Roman"/>
+          <w:sz w:val="24"/>
+          <w:szCs w:val="24"/>
+        </w:rPr>
+        <w:t>/9</w:t>
+      </w:r>
+    </w:p>
+    <w:p>
+      <w:pPr>
+        <w:pStyle w:val="ListParagraph"/>
+        <w:ind w:left="1080"/>
+        <w:rPr>
+          <w:rFonts w:ascii="Times New Roman" w:hAnsi="Times New Roman" w:cs="Times New Roman"/>
+          <w:sz w:val="24"/>
+          <w:szCs w:val="24"/>
+        </w:rPr>
+      </w:pPr>
+    </w:p>
+    <w:p>
+      <w:pPr>
+        <w:pStyle w:val="ListParagraph"/>
+        <w:ind w:left="1080"/>
+        <w:rPr>
+          <w:rFonts w:ascii="Times New Roman" w:hAnsi="Times New Roman" w:cs="Times New Roman"/>
+          <w:sz w:val="24"/>
+          <w:szCs w:val="24"/>
+        </w:rPr>
+      </w:pPr>
+      <w:r>
+        <w:rPr>
+          <w:rFonts w:ascii="Times New Roman" w:hAnsi="Times New Roman" w:cs="Times New Roman"/>
+          <w:sz w:val="24"/>
+          <w:szCs w:val="24"/>
+        </w:rPr>
+        <w:t>Note: Output will be in the form of array in all above cases</w:t>
+      </w:r>
+      <w:r>
+        <w:rPr>
+          <w:rFonts w:ascii="Times New Roman" w:hAnsi="Times New Roman" w:cs="Times New Roman"/>
+          <w:sz w:val="24"/>
+          <w:szCs w:val="24"/>
+        </w:rPr>
+        <w:t>. Also not that if max run is 0 or max wicket is 0 then entry will not be provided</w:t>
+      </w:r>
+      <w:r>
+        <w:rPr>
+          <w:rFonts w:ascii="Times New Roman" w:hAnsi="Times New Roman" w:cs="Times New Roman"/>
+          <w:sz w:val="24"/>
+          <w:szCs w:val="24"/>
+        </w:rPr>
+        <w:t>.</w:t>
+      </w:r>
+    </w:p>
+    <w:p>
+      <w:pPr>
+        <w:pStyle w:val="ListParagraph"/>
+        <w:ind w:left="1080"/>
+        <w:rPr>
+          <w:rFonts w:ascii="Times New Roman" w:hAnsi="Times New Roman" w:cs="Times New Roman"/>
+          <w:sz w:val="24"/>
+          <w:szCs w:val="24"/>
+        </w:rPr>
+      </w:pPr>
+    </w:p>
+    <w:p>
+      <w:pPr>
+        <w:pStyle w:val="ListParagraph"/>
+        <w:numPr>
+          <w:ilvl w:val="0"/>
+          <w:numId w:val="17"/>
+        </w:numPr>
+        <w:rPr>
+          <w:rFonts w:ascii="Times New Roman" w:hAnsi="Times New Roman" w:cs="Times New Roman"/>
+          <w:sz w:val="24"/>
+          <w:szCs w:val="24"/>
+        </w:rPr>
+      </w:pPr>
+      <w:r>
+        <w:rPr>
+          <w:rFonts w:ascii="Times New Roman" w:hAnsi="Times New Roman" w:cs="Times New Roman"/>
+          <w:sz w:val="24"/>
+          <w:szCs w:val="24"/>
+        </w:rPr>
+        <w:t>Get Match info</w:t>
+      </w:r>
+      <w:r>
+        <w:rPr>
+          <w:rFonts w:ascii="Times New Roman" w:hAnsi="Times New Roman" w:cs="Times New Roman"/>
+          <w:sz w:val="24"/>
+          <w:szCs w:val="24"/>
+        </w:rPr>
+        <w:t xml:space="preserve"> (of default tournament)</w:t>
+      </w:r>
+    </w:p>
+    <w:p>
+      <w:pPr>
+        <w:pStyle w:val="ListParagraph"/>
+        <w:ind w:left="1080"/>
+        <w:rPr>
+          <w:rFonts w:ascii="Times New Roman" w:hAnsi="Times New Roman" w:cs="Times New Roman"/>
+          <w:sz w:val="24"/>
+          <w:szCs w:val="24"/>
+        </w:rPr>
+      </w:pPr>
+    </w:p>
+    <w:p>
+      <w:pPr>
+        <w:pStyle w:val="ListParagraph"/>
+        <w:ind w:left="1080"/>
+        <w:rPr>
+          <w:rFonts w:ascii="Times New Roman" w:hAnsi="Times New Roman" w:cs="Times New Roman"/>
+          <w:sz w:val="24"/>
+          <w:szCs w:val="24"/>
+        </w:rPr>
+      </w:pPr>
+      <w:r>
+        <w:rPr>
+          <w:rFonts w:ascii="Times New Roman" w:hAnsi="Times New Roman" w:cs="Times New Roman"/>
+          <w:sz w:val="24"/>
+          <w:szCs w:val="24"/>
+        </w:rPr>
+        <w:t>/match</w:t>
+      </w:r>
+      <w:r>
+        <w:rPr>
+          <w:rFonts w:ascii="Times New Roman" w:hAnsi="Times New Roman" w:cs="Times New Roman"/>
+          <w:sz w:val="24"/>
+          <w:szCs w:val="24"/>
+        </w:rPr>
+        <w:tab/>
+      </w:r>
+      <w:r>
+        <w:rPr>
+          <w:rFonts w:ascii="Times New Roman" w:hAnsi="Times New Roman" w:cs="Times New Roman"/>
+          <w:sz w:val="24"/>
+          <w:szCs w:val="24"/>
+        </w:rPr>
+        <w:tab/>
+      </w:r>
+      <w:r>
+        <w:rPr>
+          <w:rFonts w:ascii="Times New Roman" w:hAnsi="Times New Roman" w:cs="Times New Roman"/>
+          <w:sz w:val="24"/>
+          <w:szCs w:val="24"/>
+        </w:rPr>
+        <w:tab/>
+      </w:r>
+      <w:r>
+        <w:rPr>
+          <w:rFonts w:ascii="Times New Roman" w:hAnsi="Times New Roman" w:cs="Times New Roman"/>
+          <w:sz w:val="24"/>
+          <w:szCs w:val="24"/>
+        </w:rPr>
+        <w:sym w:font="Wingdings" w:char="F0E0"/>
+      </w:r>
+      <w:r>
+        <w:rPr>
+          <w:rFonts w:ascii="Times New Roman" w:hAnsi="Times New Roman" w:cs="Times New Roman"/>
+          <w:sz w:val="24"/>
+          <w:szCs w:val="24"/>
+        </w:rPr>
+        <w:t xml:space="preserve"> Show all matches</w:t>
+      </w:r>
+    </w:p>
+    <w:p>
+      <w:pPr>
+        <w:pStyle w:val="ListParagraph"/>
+        <w:ind w:left="1080"/>
+        <w:rPr>
+          <w:rFonts w:ascii="Times New Roman" w:hAnsi="Times New Roman" w:cs="Times New Roman"/>
+          <w:sz w:val="24"/>
+          <w:szCs w:val="24"/>
+        </w:rPr>
+      </w:pPr>
+      <w:r>
+        <w:rPr>
+          <w:rFonts w:ascii="Times New Roman" w:hAnsi="Times New Roman" w:cs="Times New Roman"/>
+          <w:sz w:val="24"/>
+          <w:szCs w:val="24"/>
+        </w:rPr>
+        <w:t>/match/</w:t>
+      </w:r>
+      <w:proofErr w:type="spellStart"/>
+      <w:r>
+        <w:rPr>
+          <w:rFonts w:ascii="Times New Roman" w:hAnsi="Times New Roman" w:cs="Times New Roman"/>
+          <w:sz w:val="24"/>
+          <w:szCs w:val="24"/>
+        </w:rPr>
+        <w:t>teamx</w:t>
+      </w:r>
+      <w:proofErr w:type="spellEnd"/>
+      <w:r>
+        <w:rPr>
+          <w:rFonts w:ascii="Times New Roman" w:hAnsi="Times New Roman" w:cs="Times New Roman"/>
+          <w:sz w:val="24"/>
+          <w:szCs w:val="24"/>
+        </w:rPr>
+        <w:tab/>
+      </w:r>
+      <w:r>
+        <w:rPr>
+          <w:rFonts w:ascii="Times New Roman" w:hAnsi="Times New Roman" w:cs="Times New Roman"/>
+          <w:sz w:val="24"/>
+          <w:szCs w:val="24"/>
+        </w:rPr>
+        <w:tab/>
+      </w:r>
+      <w:r>
+        <w:rPr>
+          <w:rFonts w:ascii="Times New Roman" w:hAnsi="Times New Roman" w:cs="Times New Roman"/>
+          <w:sz w:val="24"/>
+          <w:szCs w:val="24"/>
+        </w:rPr>
+        <w:sym w:font="Wingdings" w:char="F0E0"/>
+      </w:r>
+      <w:r>
+        <w:rPr>
+          <w:rFonts w:ascii="Times New Roman" w:hAnsi="Times New Roman" w:cs="Times New Roman"/>
+          <w:sz w:val="24"/>
+          <w:szCs w:val="24"/>
+        </w:rPr>
+        <w:t xml:space="preserve"> Sow all match being played by </w:t>
+      </w:r>
+      <w:proofErr w:type="spellStart"/>
+      <w:r>
+        <w:rPr>
+          <w:rFonts w:ascii="Times New Roman" w:hAnsi="Times New Roman" w:cs="Times New Roman"/>
+          <w:sz w:val="24"/>
+          <w:szCs w:val="24"/>
+        </w:rPr>
+        <w:t>teamx</w:t>
+      </w:r>
+      <w:proofErr w:type="spellEnd"/>
+    </w:p>
+    <w:p>
+      <w:pPr>
+        <w:pStyle w:val="ListParagraph"/>
+        <w:ind w:left="1080"/>
+        <w:rPr>
+          <w:rFonts w:ascii="Times New Roman" w:hAnsi="Times New Roman" w:cs="Times New Roman"/>
+          <w:sz w:val="24"/>
+          <w:szCs w:val="24"/>
+        </w:rPr>
+      </w:pPr>
+      <w:r>
+        <w:rPr>
+          <w:rFonts w:ascii="Times New Roman" w:hAnsi="Times New Roman" w:cs="Times New Roman"/>
+          <w:sz w:val="24"/>
+          <w:szCs w:val="24"/>
+        </w:rPr>
+        <w:t>/match/</w:t>
+      </w:r>
+      <w:proofErr w:type="spellStart"/>
+      <w:r>
+        <w:rPr>
+          <w:rFonts w:ascii="Times New Roman" w:hAnsi="Times New Roman" w:cs="Times New Roman"/>
+          <w:sz w:val="24"/>
+          <w:szCs w:val="24"/>
+        </w:rPr>
+        <w:t>teamx</w:t>
+      </w:r>
+      <w:proofErr w:type="spellEnd"/>
+      <w:r>
+        <w:rPr>
+          <w:rFonts w:ascii="Times New Roman" w:hAnsi="Times New Roman" w:cs="Times New Roman"/>
+          <w:sz w:val="24"/>
+          <w:szCs w:val="24"/>
+        </w:rPr>
+        <w:t>/</w:t>
+      </w:r>
+      <w:proofErr w:type="spellStart"/>
+      <w:r>
+        <w:rPr>
+          <w:rFonts w:ascii="Times New Roman" w:hAnsi="Times New Roman" w:cs="Times New Roman"/>
+          <w:sz w:val="24"/>
+          <w:szCs w:val="24"/>
+        </w:rPr>
+        <w:t>teamy</w:t>
+      </w:r>
+      <w:proofErr w:type="spellEnd"/>
+      <w:r>
+        <w:rPr>
+          <w:rFonts w:ascii="Times New Roman" w:hAnsi="Times New Roman" w:cs="Times New Roman"/>
+          <w:sz w:val="24"/>
+          <w:szCs w:val="24"/>
+        </w:rPr>
+        <w:tab/>
+      </w:r>
+      <w:r>
+        <w:rPr>
+          <w:rFonts w:ascii="Times New Roman" w:hAnsi="Times New Roman" w:cs="Times New Roman"/>
+          <w:sz w:val="24"/>
+          <w:szCs w:val="24"/>
+        </w:rPr>
+        <w:sym w:font="Wingdings" w:char="F0E0"/>
+      </w:r>
+      <w:r>
+        <w:rPr>
+          <w:rFonts w:ascii="Times New Roman" w:hAnsi="Times New Roman" w:cs="Times New Roman"/>
+          <w:sz w:val="24"/>
+          <w:szCs w:val="24"/>
+        </w:rPr>
+        <w:t xml:space="preserve"> Show all matches played between </w:t>
+      </w:r>
+      <w:proofErr w:type="spellStart"/>
+      <w:r>
+        <w:rPr>
+          <w:rFonts w:ascii="Times New Roman" w:hAnsi="Times New Roman" w:cs="Times New Roman"/>
+          <w:sz w:val="24"/>
+          <w:szCs w:val="24"/>
+        </w:rPr>
+        <w:t>teamx</w:t>
+      </w:r>
+      <w:proofErr w:type="spellEnd"/>
+      <w:r>
+        <w:rPr>
+          <w:rFonts w:ascii="Times New Roman" w:hAnsi="Times New Roman" w:cs="Times New Roman"/>
+          <w:sz w:val="24"/>
+          <w:szCs w:val="24"/>
+        </w:rPr>
+        <w:t xml:space="preserve"> &amp; </w:t>
+      </w:r>
+      <w:proofErr w:type="spellStart"/>
+      <w:r>
+        <w:rPr>
+          <w:rFonts w:ascii="Times New Roman" w:hAnsi="Times New Roman" w:cs="Times New Roman"/>
+          <w:sz w:val="24"/>
+          <w:szCs w:val="24"/>
+        </w:rPr>
+        <w:t>teamy</w:t>
+      </w:r>
+      <w:proofErr w:type="spellEnd"/>
+    </w:p>
+    <w:p>
+      <w:pPr>
+        <w:pStyle w:val="ListParagraph"/>
+        <w:ind w:left="1080"/>
+        <w:rPr>
+          <w:rFonts w:ascii="Times New Roman" w:hAnsi="Times New Roman" w:cs="Times New Roman"/>
+          <w:sz w:val="24"/>
+          <w:szCs w:val="24"/>
+        </w:rPr>
+      </w:pPr>
+      <w:r>
+        <w:rPr>
+          <w:rFonts w:ascii="Times New Roman" w:hAnsi="Times New Roman" w:cs="Times New Roman"/>
+          <w:sz w:val="24"/>
+          <w:szCs w:val="24"/>
+        </w:rPr>
+        <w:t>/match/date/2020-8-30</w:t>
+      </w:r>
+      <w:r>
+        <w:rPr>
+          <w:rFonts w:ascii="Times New Roman" w:hAnsi="Times New Roman" w:cs="Times New Roman"/>
+          <w:sz w:val="24"/>
+          <w:szCs w:val="24"/>
+        </w:rPr>
+        <w:tab/>
+      </w:r>
+      <w:r>
+        <w:rPr>
+          <w:rFonts w:ascii="Times New Roman" w:hAnsi="Times New Roman" w:cs="Times New Roman"/>
+          <w:sz w:val="24"/>
+          <w:szCs w:val="24"/>
+        </w:rPr>
+        <w:sym w:font="Wingdings" w:char="F0E0"/>
+      </w:r>
+      <w:r>
+        <w:rPr>
+          <w:rFonts w:ascii="Times New Roman" w:hAnsi="Times New Roman" w:cs="Times New Roman"/>
+          <w:sz w:val="24"/>
+          <w:szCs w:val="24"/>
+        </w:rPr>
+        <w:t xml:space="preserve"> Show all matches scheduled for 30</w:t>
+      </w:r>
+      <w:r>
+        <w:rPr>
+          <w:rFonts w:ascii="Times New Roman" w:hAnsi="Times New Roman" w:cs="Times New Roman"/>
+          <w:sz w:val="24"/>
+          <w:szCs w:val="24"/>
+          <w:vertAlign w:val="superscript"/>
+        </w:rPr>
+        <w:t>th</w:t>
+      </w:r>
+      <w:r>
+        <w:rPr>
+          <w:rFonts w:ascii="Times New Roman" w:hAnsi="Times New Roman" w:cs="Times New Roman"/>
+          <w:sz w:val="24"/>
+          <w:szCs w:val="24"/>
+        </w:rPr>
+        <w:t xml:space="preserve"> Aug 2020</w:t>
+      </w:r>
+    </w:p>
+    <w:p>
+      <w:pPr>
+        <w:pStyle w:val="ListParagraph"/>
+        <w:ind w:left="1080"/>
+        <w:rPr>
+          <w:rFonts w:ascii="Times New Roman" w:hAnsi="Times New Roman" w:cs="Times New Roman"/>
+          <w:sz w:val="24"/>
+          <w:szCs w:val="24"/>
+        </w:rPr>
+      </w:pPr>
+      <w:r>
+        <w:rPr>
+          <w:rFonts w:ascii="Times New Roman" w:hAnsi="Times New Roman" w:cs="Times New Roman"/>
+          <w:sz w:val="24"/>
+          <w:szCs w:val="24"/>
+        </w:rPr>
+        <w:t>/match/date/today</w:t>
+      </w:r>
+      <w:r>
+        <w:rPr>
+          <w:rFonts w:ascii="Times New Roman" w:hAnsi="Times New Roman" w:cs="Times New Roman"/>
+          <w:sz w:val="24"/>
+          <w:szCs w:val="24"/>
+        </w:rPr>
+        <w:tab/>
+      </w:r>
+      <w:r>
+        <w:rPr>
+          <w:rFonts w:ascii="Times New Roman" w:hAnsi="Times New Roman" w:cs="Times New Roman"/>
+          <w:sz w:val="24"/>
+          <w:szCs w:val="24"/>
+        </w:rPr>
+        <w:tab/>
+      </w:r>
+      <w:r>
+        <w:rPr>
+          <w:rFonts w:ascii="Times New Roman" w:hAnsi="Times New Roman" w:cs="Times New Roman"/>
+          <w:sz w:val="24"/>
+          <w:szCs w:val="24"/>
+        </w:rPr>
+        <w:sym w:font="Wingdings" w:char="F0E0"/>
+      </w:r>
+      <w:r>
+        <w:rPr>
+          <w:rFonts w:ascii="Times New Roman" w:hAnsi="Times New Roman" w:cs="Times New Roman"/>
+          <w:sz w:val="24"/>
+          <w:szCs w:val="24"/>
+        </w:rPr>
+        <w:t xml:space="preserve"> Show today’s match</w:t>
+      </w:r>
+    </w:p>
+    <w:p>
+      <w:pPr>
+        <w:pStyle w:val="ListParagraph"/>
+        <w:ind w:left="1080"/>
+        <w:rPr>
+          <w:rFonts w:ascii="Times New Roman" w:hAnsi="Times New Roman" w:cs="Times New Roman"/>
+          <w:sz w:val="24"/>
+          <w:szCs w:val="24"/>
+        </w:rPr>
+      </w:pPr>
+      <w:r>
+        <w:rPr>
+          <w:rFonts w:ascii="Times New Roman" w:hAnsi="Times New Roman" w:cs="Times New Roman"/>
+          <w:sz w:val="24"/>
+          <w:szCs w:val="24"/>
+        </w:rPr>
+        <w:t>/match/date/yesterday</w:t>
+      </w:r>
+      <w:r>
+        <w:rPr>
+          <w:rFonts w:ascii="Times New Roman" w:hAnsi="Times New Roman" w:cs="Times New Roman"/>
+          <w:sz w:val="24"/>
+          <w:szCs w:val="24"/>
+        </w:rPr>
+        <w:tab/>
+      </w:r>
+      <w:r>
+        <w:rPr>
+          <w:rFonts w:ascii="Times New Roman" w:hAnsi="Times New Roman" w:cs="Times New Roman"/>
+          <w:sz w:val="24"/>
+          <w:szCs w:val="24"/>
+        </w:rPr>
+        <w:sym w:font="Wingdings" w:char="F0E0"/>
+      </w:r>
+      <w:r>
+        <w:rPr>
+          <w:rFonts w:ascii="Times New Roman" w:hAnsi="Times New Roman" w:cs="Times New Roman"/>
+          <w:sz w:val="24"/>
+          <w:szCs w:val="24"/>
+        </w:rPr>
+        <w:t xml:space="preserve"> Show yesterday’s match</w:t>
+      </w:r>
+    </w:p>
+    <w:p>
+      <w:pPr>
+        <w:pStyle w:val="ListParagraph"/>
+        <w:ind w:left="1080"/>
+        <w:rPr>
+          <w:rFonts w:ascii="Times New Roman" w:hAnsi="Times New Roman" w:cs="Times New Roman"/>
+          <w:sz w:val="24"/>
+          <w:szCs w:val="24"/>
+        </w:rPr>
+      </w:pPr>
+      <w:r>
+        <w:rPr>
+          <w:rFonts w:ascii="Times New Roman" w:hAnsi="Times New Roman" w:cs="Times New Roman"/>
+          <w:sz w:val="24"/>
+          <w:szCs w:val="24"/>
+        </w:rPr>
+        <w:t>/match/date/tomorrow</w:t>
+      </w:r>
+      <w:r>
+        <w:rPr>
+          <w:rFonts w:ascii="Times New Roman" w:hAnsi="Times New Roman" w:cs="Times New Roman"/>
+          <w:sz w:val="24"/>
+          <w:szCs w:val="24"/>
+        </w:rPr>
+        <w:tab/>
+      </w:r>
+      <w:r>
+        <w:rPr>
+          <w:rFonts w:ascii="Times New Roman" w:hAnsi="Times New Roman" w:cs="Times New Roman"/>
+          <w:sz w:val="24"/>
+          <w:szCs w:val="24"/>
+        </w:rPr>
+        <w:sym w:font="Wingdings" w:char="F0E0"/>
+      </w:r>
+      <w:r>
+        <w:rPr>
+          <w:rFonts w:ascii="Times New Roman" w:hAnsi="Times New Roman" w:cs="Times New Roman"/>
+          <w:sz w:val="24"/>
+          <w:szCs w:val="24"/>
+        </w:rPr>
+        <w:t xml:space="preserve"> Show tomorrow’s match</w:t>
+      </w:r>
+    </w:p>
+    <w:p>
+      <w:pPr>
+        <w:pStyle w:val="ListParagraph"/>
+        <w:ind w:left="1080"/>
+        <w:rPr>
+          <w:rFonts w:ascii="Times New Roman" w:hAnsi="Times New Roman" w:cs="Times New Roman"/>
+          <w:sz w:val="24"/>
+          <w:szCs w:val="24"/>
+        </w:rPr>
+      </w:pPr>
+      <w:r>
+        <w:rPr>
+          <w:rFonts w:ascii="Times New Roman" w:hAnsi="Times New Roman" w:cs="Times New Roman"/>
+          <w:sz w:val="24"/>
+          <w:szCs w:val="24"/>
+        </w:rPr>
+        <w:t>/match/date/upcoming</w:t>
+      </w:r>
+      <w:r>
+        <w:rPr>
+          <w:rFonts w:ascii="Times New Roman" w:hAnsi="Times New Roman" w:cs="Times New Roman"/>
+          <w:sz w:val="24"/>
+          <w:szCs w:val="24"/>
+        </w:rPr>
+        <w:tab/>
+      </w:r>
+      <w:r>
+        <w:rPr>
+          <w:rFonts w:ascii="Times New Roman" w:hAnsi="Times New Roman" w:cs="Times New Roman"/>
+          <w:sz w:val="24"/>
+          <w:szCs w:val="24"/>
+        </w:rPr>
+        <w:sym w:font="Wingdings" w:char="F0E0"/>
+      </w:r>
+      <w:r>
+        <w:rPr>
+          <w:rFonts w:ascii="Times New Roman" w:hAnsi="Times New Roman" w:cs="Times New Roman"/>
+          <w:sz w:val="24"/>
+          <w:szCs w:val="24"/>
+        </w:rPr>
+        <w:t xml:space="preserve"> Show upcoming matches</w:t>
+      </w:r>
+    </w:p>
+    <w:p>
+      <w:pPr>
+        <w:pStyle w:val="ListParagraph"/>
+        <w:ind w:left="1080"/>
+        <w:rPr>
+          <w:rFonts w:ascii="Times New Roman" w:hAnsi="Times New Roman" w:cs="Times New Roman"/>
+          <w:sz w:val="24"/>
+          <w:szCs w:val="24"/>
+        </w:rPr>
+      </w:pPr>
+    </w:p>
+    <w:p>
+      <w:pPr>
+        <w:pStyle w:val="ListParagraph"/>
+        <w:numPr>
+          <w:ilvl w:val="0"/>
+          <w:numId w:val="17"/>
+        </w:numPr>
+        <w:jc w:val="both"/>
+        <w:rPr>
+          <w:rFonts w:ascii="Times New Roman" w:hAnsi="Times New Roman" w:cs="Times New Roman"/>
+          <w:sz w:val="24"/>
+          <w:szCs w:val="24"/>
+        </w:rPr>
+      </w:pPr>
+      <w:r>
+        <w:rPr>
+          <w:rFonts w:ascii="Times New Roman" w:hAnsi="Times New Roman" w:cs="Times New Roman"/>
+          <w:sz w:val="24"/>
+          <w:szCs w:val="24"/>
+        </w:rPr>
+        <w:t xml:space="preserve">Default Group and default tournament is set in app.js. Notice that for testing during England Pakistan series, default tournament has been set </w:t>
+      </w:r>
+      <w:r>
+        <w:rPr>
+          <w:rFonts w:ascii="Times New Roman" w:hAnsi="Times New Roman" w:cs="Times New Roman"/>
+          <w:sz w:val="24"/>
+          <w:szCs w:val="24"/>
+        </w:rPr>
+        <w:t>to “</w:t>
+      </w:r>
+      <w:r>
+        <w:rPr>
+          <w:rFonts w:ascii="Times New Roman" w:hAnsi="Times New Roman" w:cs="Times New Roman"/>
+          <w:sz w:val="24"/>
+          <w:szCs w:val="24"/>
+        </w:rPr>
+        <w:t xml:space="preserve">ENGPAKT20”. </w:t>
+      </w:r>
+      <w:r>
+        <w:rPr>
+          <w:rFonts w:ascii="Times New Roman" w:hAnsi="Times New Roman" w:cs="Times New Roman"/>
+          <w:sz w:val="24"/>
+          <w:szCs w:val="24"/>
+        </w:rPr>
+        <w:t xml:space="preserve"> </w:t>
+      </w:r>
+      <w:r>
+        <w:rPr>
+          <w:rFonts w:ascii="Times New Roman" w:hAnsi="Times New Roman" w:cs="Times New Roman"/>
+          <w:sz w:val="24"/>
+          <w:szCs w:val="24"/>
+        </w:rPr>
+        <w:t>For IPL it is “IPL2020”</w:t>
+      </w:r>
+      <w:r>
+        <w:rPr>
+          <w:rFonts w:ascii="Times New Roman" w:hAnsi="Times New Roman" w:cs="Times New Roman"/>
+          <w:sz w:val="24"/>
+          <w:szCs w:val="24"/>
+        </w:rPr>
+        <w:t xml:space="preserve">. </w:t>
+      </w:r>
+      <w:r>
+        <w:rPr>
+          <w:rFonts w:ascii="Times New Roman" w:hAnsi="Times New Roman" w:cs="Times New Roman"/>
+          <w:sz w:val="24"/>
+          <w:szCs w:val="24"/>
+        </w:rPr>
+        <w:t xml:space="preserve">If testing is done during </w:t>
+      </w:r>
+      <w:proofErr w:type="spellStart"/>
+      <w:r>
+        <w:rPr>
+          <w:rFonts w:ascii="Times New Roman" w:hAnsi="Times New Roman" w:cs="Times New Roman"/>
+          <w:sz w:val="24"/>
+          <w:szCs w:val="24"/>
+        </w:rPr>
+        <w:t>Eng-Aus</w:t>
+      </w:r>
+      <w:proofErr w:type="spellEnd"/>
+      <w:r>
+        <w:rPr>
+          <w:rFonts w:ascii="Times New Roman" w:hAnsi="Times New Roman" w:cs="Times New Roman"/>
+          <w:sz w:val="24"/>
+          <w:szCs w:val="24"/>
+        </w:rPr>
+        <w:t xml:space="preserve"> series it will be set to “ENGAUST20”</w:t>
+      </w:r>
+    </w:p>
+    <w:p>
+      <w:pPr>
+        <w:pStyle w:val="ListParagraph"/>
+        <w:ind w:left="1080"/>
+        <w:rPr>
+          <w:rFonts w:ascii="Times New Roman" w:hAnsi="Times New Roman" w:cs="Times New Roman"/>
+          <w:sz w:val="24"/>
+          <w:szCs w:val="24"/>
+        </w:rPr>
+      </w:pPr>
+    </w:p>
+    <w:p>
+      <w:pPr>
+        <w:ind w:left="993"/>
+        <w:rPr>
+          <w:rFonts w:ascii="Times New Roman" w:hAnsi="Times New Roman" w:cs="Times New Roman"/>
+          <w:b/>
+          <w:bCs/>
+          <w:sz w:val="24"/>
+          <w:szCs w:val="24"/>
+        </w:rPr>
+      </w:pPr>
+      <w:r>
+        <w:rPr>
+          <w:noProof/>
+          <w:lang w:eastAsia="en-IN"/>
+        </w:rPr>
+        <w:drawing>
+          <wp:inline distT="0" distB="0" distL="0" distR="0" wp14:anchorId="24142051" wp14:editId="760A0CCF">
+            <wp:extent cx="2472855" cy="1669278"/>
+            <wp:effectExtent l="19050" t="19050" r="22860" b="26670"/>
+            <wp:docPr id="1" name="Picture 1"/>
+            <wp:cNvGraphicFramePr>
+              <a:graphicFrameLocks xmlns:a="http://schemas.openxmlformats.org/drawingml/2006/main" noChangeAspect="1"/>
+            </wp:cNvGraphicFramePr>
+            <a:graphic xmlns:a="http://schemas.openxmlformats.org/drawingml/2006/main">
+              <a:graphicData uri="http://schemas.openxmlformats.org/drawingml/2006/picture">
+                <pic:pic xmlns:pic="http://schemas.openxmlformats.org/drawingml/2006/picture">
+                  <pic:nvPicPr>
+                    <pic:cNvPr id="1" name=""/>
+                    <pic:cNvPicPr/>
+                  </pic:nvPicPr>
+                  <pic:blipFill rotWithShape="1">
+                    <a:blip r:embed="rId6"/>
+                    <a:srcRect r="24602" b="28679"/>
+                    <a:stretch/>
+                  </pic:blipFill>
+                  <pic:spPr bwMode="auto">
+                    <a:xfrm>
+                      <a:off x="0" y="0"/>
+                      <a:ext cx="2495588" cy="1684624"/>
+                    </a:xfrm>
+                    <a:prstGeom prst="rect">
+                      <a:avLst/>
+                    </a:prstGeom>
+                    <a:ln w="22225">
+                      <a:solidFill>
+                        <a:srgbClr val="C00000"/>
+                      </a:solidFill>
+                    </a:ln>
+                    <a:extLst>
+                      <a:ext uri="{53640926-AAD7-44D8-BBD7-CCE9431645EC}">
+                        <a14:shadowObscured xmlns:a14="http://schemas.microsoft.com/office/drawing/2010/main"/>
+                      </a:ext>
+                    </a:extLst>
+                  </pic:spPr>
+                </pic:pic>
+              </a:graphicData>
+            </a:graphic>
+          </wp:inline>
+        </w:drawing>
+      </w:r>
+    </w:p>
+    <w:p>
+      <w:pPr>
+        <w:ind w:left="360"/>
+        <w:rPr>
+          <w:rFonts w:ascii="Times New Roman" w:hAnsi="Times New Roman" w:cs="Times New Roman"/>
+          <w:b/>
+          <w:bCs/>
+          <w:sz w:val="24"/>
+          <w:szCs w:val="24"/>
+        </w:rPr>
+      </w:pPr>
+    </w:p>
+    <w:p>
+      <w:pPr>
+        <w:ind w:left="360"/>
+        <w:rPr>
+          <w:rFonts w:ascii="Times New Roman" w:hAnsi="Times New Roman" w:cs="Times New Roman"/>
           <w:b/>
           <w:bCs/>
           <w:sz w:val="24"/>
@@ -308,7 +1480,18 @@
           <w:szCs w:val="24"/>
           <w:highlight w:val="yellow"/>
         </w:rPr>
-        <w:t>Noticed that Connection to MongoDB t</w:t>
+        <w:t>Noticed</w:t>
+      </w:r>
+      <w:bookmarkStart w:id="0" w:name="_GoBack"/>
+      <w:bookmarkEnd w:id="0"/>
+      <w:r>
+        <w:rPr>
+          <w:rFonts w:ascii="Times New Roman" w:hAnsi="Times New Roman" w:cs="Times New Roman"/>
+          <w:sz w:val="24"/>
+          <w:szCs w:val="24"/>
+          <w:highlight w:val="yellow"/>
+        </w:rPr>
+        <w:t xml:space="preserve"> that Connection to MongoDB t</w:t>
       </w:r>
       <w:r>
         <w:rPr>
@@ -960,6 +2143,7 @@
           <w:sz w:val="24"/>
           <w:szCs w:val="24"/>
         </w:rPr>
+        <w:lastRenderedPageBreak/>
         <w:t>All users</w:t>
       </w:r>
     </w:p>
@@ -990,7 +2174,6 @@
           <w:sz w:val="24"/>
           <w:szCs w:val="24"/>
         </w:rPr>
-        <w:lastRenderedPageBreak/>
         <w:t>/user</w:t>
       </w:r>
     </w:p>
@@ -1862,6 +3045,7 @@
           <w:sz w:val="24"/>
           <w:szCs w:val="24"/>
         </w:rPr>
+        <w:lastRenderedPageBreak/>
         <w:t>/user/</w:t>
       </w:r>
       <w:proofErr w:type="spellStart"/>
@@ -1922,7 +3106,6 @@
           <w:sz w:val="24"/>
           <w:szCs w:val="24"/>
         </w:rPr>
-        <w:lastRenderedPageBreak/>
         <w:tab/>
         <w:t xml:space="preserve">Example: </w:t>
       </w:r>
@@ -2709,6 +3892,7 @@
           <w:sz w:val="24"/>
           <w:szCs w:val="24"/>
         </w:rPr>
+        <w:lastRenderedPageBreak/>
         <w:t>/auction/add/1/</w:t>
       </w:r>
       <w:proofErr w:type="spellStart"/>
@@ -3438,7 +4622,6 @@
           <w:sz w:val="24"/>
           <w:szCs w:val="24"/>
         </w:rPr>
-        <w:lastRenderedPageBreak/>
         <w:t>Player available</w:t>
       </w:r>
     </w:p>
@@ -3703,8 +4886,6 @@
         </w:rPr>
         <w:t xml:space="preserve"> Info provided in detail</w:t>
       </w:r>
-      <w:bookmarkStart w:id="0" w:name="_GoBack"/>
-      <w:bookmarkEnd w:id="0"/>
     </w:p>
     <w:p>
       <w:pPr>
@@ -4530,6 +5711,7 @@
           <w:sz w:val="24"/>
           <w:szCs w:val="24"/>
         </w:rPr>
+        <w:lastRenderedPageBreak/>
         <w:t>E.g</w:t>
       </w:r>
       <w:r>
@@ -5814,6 +6996,7 @@
           <w:sz w:val="20"/>
           <w:lang w:eastAsia="en-IN"/>
         </w:rPr>
+        <w:lastRenderedPageBreak/>
         <w:t>{"uid":9,"pid":253802,"playerScrore":0,"stat":[]},</w:t>
       </w:r>
     </w:p>
@@ -5853,7 +7036,6 @@
           <w:highlight w:val="yellow"/>
           <w:lang w:eastAsia="en-IN"/>
         </w:rPr>
-        <w:lastRenderedPageBreak/>
         <w:t>{"uid":10,"pid":297433,"playerScrore":3,"stat":[{"mid":1198244,"pid":297433,"score":2}]},</w:t>
       </w:r>
     </w:p>
@@ -6129,7 +7311,7 @@
     </w:p>
     <w:sectPr>
       <w:pgSz w:w="11906" w:h="16838"/>
-      <w:pgMar w:top="1440" w:right="1440" w:bottom="1440" w:left="1440" w:header="708" w:footer="708" w:gutter="0"/>
+      <w:pgMar w:top="1440" w:right="1440" w:bottom="1440" w:left="1440" w:header="709" w:footer="709" w:gutter="0"/>
       <w:cols w:space="708"/>
       <w:docGrid w:linePitch="360"/>
     </w:sectPr>
@@ -7369,6 +8551,119 @@
     </w:lvl>
   </w:abstractNum>
   <w:abstractNum w:abstractNumId="13" w15:restartNumberingAfterBreak="0">
+    <w:nsid w:val="6D093629"/>
+    <w:multiLevelType w:val="hybridMultilevel"/>
+    <w:tmpl w:val="0BFE646E"/>
+    <w:lvl w:ilvl="0" w:tplc="40090001">
+      <w:start w:val="1"/>
+      <w:numFmt w:val="bullet"/>
+      <w:lvlText w:val=""/>
+      <w:lvlJc w:val="left"/>
+      <w:pPr>
+        <w:ind w:left="1080" w:hanging="360"/>
+      </w:pPr>
+      <w:rPr>
+        <w:rFonts w:ascii="Symbol" w:hAnsi="Symbol" w:hint="default"/>
+      </w:rPr>
+    </w:lvl>
+    <w:lvl w:ilvl="1" w:tplc="40090003" w:tentative="1">
+      <w:start w:val="1"/>
+      <w:numFmt w:val="bullet"/>
+      <w:lvlText w:val="o"/>
+      <w:lvlJc w:val="left"/>
+      <w:pPr>
+        <w:ind w:left="1800" w:hanging="360"/>
+      </w:pPr>
+      <w:rPr>
+        <w:rFonts w:ascii="Courier New" w:hAnsi="Courier New" w:cs="Courier New" w:hint="default"/>
+      </w:rPr>
+    </w:lvl>
+    <w:lvl w:ilvl="2" w:tplc="40090005" w:tentative="1">
+      <w:start w:val="1"/>
+      <w:numFmt w:val="bullet"/>
+      <w:lvlText w:val=""/>
+      <w:lvlJc w:val="left"/>
+      <w:pPr>
+        <w:ind w:left="2520" w:hanging="360"/>
+      </w:pPr>
+      <w:rPr>
+        <w:rFonts w:ascii="Wingdings" w:hAnsi="Wingdings" w:hint="default"/>
+      </w:rPr>
+    </w:lvl>
+    <w:lvl w:ilvl="3" w:tplc="40090001" w:tentative="1">
+      <w:start w:val="1"/>
+      <w:numFmt w:val="bullet"/>
+      <w:lvlText w:val=""/>
+      <w:lvlJc w:val="left"/>
+      <w:pPr>
+        <w:ind w:left="3240" w:hanging="360"/>
+      </w:pPr>
+      <w:rPr>
+        <w:rFonts w:ascii="Symbol" w:hAnsi="Symbol" w:hint="default"/>
+      </w:rPr>
+    </w:lvl>
+    <w:lvl w:ilvl="4" w:tplc="40090003" w:tentative="1">
+      <w:start w:val="1"/>
+      <w:numFmt w:val="bullet"/>
+      <w:lvlText w:val="o"/>
+      <w:lvlJc w:val="left"/>
+      <w:pPr>
+        <w:ind w:left="3960" w:hanging="360"/>
+      </w:pPr>
+      <w:rPr>
+        <w:rFonts w:ascii="Courier New" w:hAnsi="Courier New" w:cs="Courier New" w:hint="default"/>
+      </w:rPr>
+    </w:lvl>
+    <w:lvl w:ilvl="5" w:tplc="40090005" w:tentative="1">
+      <w:start w:val="1"/>
+      <w:numFmt w:val="bullet"/>
+      <w:lvlText w:val=""/>
+      <w:lvlJc w:val="left"/>
+      <w:pPr>
+        <w:ind w:left="4680" w:hanging="360"/>
+      </w:pPr>
+      <w:rPr>
+        <w:rFonts w:ascii="Wingdings" w:hAnsi="Wingdings" w:hint="default"/>
+      </w:rPr>
+    </w:lvl>
+    <w:lvl w:ilvl="6" w:tplc="40090001" w:tentative="1">
+      <w:start w:val="1"/>
+      <w:numFmt w:val="bullet"/>
+      <w:lvlText w:val=""/>
+      <w:lvlJc w:val="left"/>
+      <w:pPr>
+        <w:ind w:left="5400" w:hanging="360"/>
+      </w:pPr>
+      <w:rPr>
+        <w:rFonts w:ascii="Symbol" w:hAnsi="Symbol" w:hint="default"/>
+      </w:rPr>
+    </w:lvl>
+    <w:lvl w:ilvl="7" w:tplc="40090003" w:tentative="1">
+      <w:start w:val="1"/>
+      <w:numFmt w:val="bullet"/>
+      <w:lvlText w:val="o"/>
+      <w:lvlJc w:val="left"/>
+      <w:pPr>
+        <w:ind w:left="6120" w:hanging="360"/>
+      </w:pPr>
+      <w:rPr>
+        <w:rFonts w:ascii="Courier New" w:hAnsi="Courier New" w:cs="Courier New" w:hint="default"/>
+      </w:rPr>
+    </w:lvl>
+    <w:lvl w:ilvl="8" w:tplc="40090005" w:tentative="1">
+      <w:start w:val="1"/>
+      <w:numFmt w:val="bullet"/>
+      <w:lvlText w:val=""/>
+      <w:lvlJc w:val="left"/>
+      <w:pPr>
+        <w:ind w:left="6840" w:hanging="360"/>
+      </w:pPr>
+      <w:rPr>
+        <w:rFonts w:ascii="Wingdings" w:hAnsi="Wingdings" w:hint="default"/>
+      </w:rPr>
+    </w:lvl>
+  </w:abstractNum>
+  <w:abstractNum w:abstractNumId="14" w15:restartNumberingAfterBreak="0">
     <w:nsid w:val="6F9736B9"/>
     <w:multiLevelType w:val="hybridMultilevel"/>
     <w:tmpl w:val="1728D4F4"/>
@@ -7378,7 +8673,7 @@
       <w:lvlText w:val=""/>
       <w:lvlJc w:val="left"/>
       <w:pPr>
-        <w:ind w:left="1440" w:hanging="360"/>
+        <w:ind w:left="1080" w:hanging="360"/>
       </w:pPr>
       <w:rPr>
         <w:rFonts w:ascii="Symbol" w:hAnsi="Symbol" w:hint="default"/>
@@ -7390,7 +8685,7 @@
       <w:lvlText w:val="o"/>
       <w:lvlJc w:val="left"/>
       <w:pPr>
-        <w:ind w:left="2160" w:hanging="360"/>
+        <w:ind w:left="1800" w:hanging="360"/>
       </w:pPr>
       <w:rPr>
         <w:rFonts w:ascii="Courier New" w:hAnsi="Courier New" w:cs="Courier New" w:hint="default"/>
@@ -7402,7 +8697,7 @@
       <w:lvlText w:val=""/>
       <w:lvlJc w:val="left"/>
       <w:pPr>
-        <w:ind w:left="2880" w:hanging="360"/>
+        <w:ind w:left="2520" w:hanging="360"/>
       </w:pPr>
       <w:rPr>
         <w:rFonts w:ascii="Wingdings" w:hAnsi="Wingdings" w:hint="default"/>
@@ -7414,7 +8709,7 @@
       <w:lvlText w:val=""/>
       <w:lvlJc w:val="left"/>
       <w:pPr>
-        <w:ind w:left="3600" w:hanging="360"/>
+        <w:ind w:left="3240" w:hanging="360"/>
       </w:pPr>
       <w:rPr>
         <w:rFonts w:ascii="Symbol" w:hAnsi="Symbol" w:hint="default"/>
@@ -7426,7 +8721,7 @@
       <w:lvlText w:val="o"/>
       <w:lvlJc w:val="left"/>
       <w:pPr>
-        <w:ind w:left="4320" w:hanging="360"/>
+        <w:ind w:left="3960" w:hanging="360"/>
       </w:pPr>
       <w:rPr>
         <w:rFonts w:ascii="Courier New" w:hAnsi="Courier New" w:cs="Courier New" w:hint="default"/>
@@ -7438,7 +8733,7 @@
       <w:lvlText w:val=""/>
       <w:lvlJc w:val="left"/>
       <w:pPr>
-        <w:ind w:left="5040" w:hanging="360"/>
+        <w:ind w:left="4680" w:hanging="360"/>
       </w:pPr>
       <w:rPr>
         <w:rFonts w:ascii="Wingdings" w:hAnsi="Wingdings" w:hint="default"/>
@@ -7450,7 +8745,7 @@
       <w:lvlText w:val=""/>
       <w:lvlJc w:val="left"/>
       <w:pPr>
-        <w:ind w:left="5760" w:hanging="360"/>
+        <w:ind w:left="5400" w:hanging="360"/>
       </w:pPr>
       <w:rPr>
         <w:rFonts w:ascii="Symbol" w:hAnsi="Symbol" w:hint="default"/>
@@ -7462,7 +8757,7 @@
       <w:lvlText w:val="o"/>
       <w:lvlJc w:val="left"/>
       <w:pPr>
-        <w:ind w:left="6480" w:hanging="360"/>
+        <w:ind w:left="6120" w:hanging="360"/>
       </w:pPr>
       <w:rPr>
         <w:rFonts w:ascii="Courier New" w:hAnsi="Courier New" w:cs="Courier New" w:hint="default"/>
@@ -7474,14 +8769,14 @@
       <w:lvlText w:val=""/>
       <w:lvlJc w:val="left"/>
       <w:pPr>
-        <w:ind w:left="7200" w:hanging="360"/>
+        <w:ind w:left="6840" w:hanging="360"/>
       </w:pPr>
       <w:rPr>
         <w:rFonts w:ascii="Wingdings" w:hAnsi="Wingdings" w:hint="default"/>
       </w:rPr>
     </w:lvl>
   </w:abstractNum>
-  <w:abstractNum w:abstractNumId="14" w15:restartNumberingAfterBreak="0">
+  <w:abstractNum w:abstractNumId="15" w15:restartNumberingAfterBreak="0">
     <w:nsid w:val="72267000"/>
     <w:multiLevelType w:val="hybridMultilevel"/>
     <w:tmpl w:val="E196FC90"/>
@@ -7570,7 +8865,7 @@
       </w:pPr>
     </w:lvl>
   </w:abstractNum>
-  <w:abstractNum w:abstractNumId="15" w15:restartNumberingAfterBreak="0">
+  <w:abstractNum w:abstractNumId="16" w15:restartNumberingAfterBreak="0">
     <w:nsid w:val="79546B58"/>
     <w:multiLevelType w:val="hybridMultilevel"/>
     <w:tmpl w:val="D4566A3A"/>
@@ -7696,10 +8991,10 @@
     <w:abstractNumId w:val="12"/>
   </w:num>
   <w:num w:numId="5">
-    <w:abstractNumId w:val="13"/>
+    <w:abstractNumId w:val="14"/>
   </w:num>
   <w:num w:numId="6">
-    <w:abstractNumId w:val="14"/>
+    <w:abstractNumId w:val="15"/>
   </w:num>
   <w:num w:numId="7">
     <w:abstractNumId w:val="1"/>
@@ -7717,7 +9012,7 @@
     <w:abstractNumId w:val="3"/>
   </w:num>
   <w:num w:numId="12">
-    <w:abstractNumId w:val="15"/>
+    <w:abstractNumId w:val="16"/>
   </w:num>
   <w:num w:numId="13">
     <w:abstractNumId w:val="0"/>
@@ -7730,6 +9025,9 @@
   </w:num>
   <w:num w:numId="16">
     <w:abstractNumId w:val="9"/>
+  </w:num>
+  <w:num w:numId="17">
+    <w:abstractNumId w:val="13"/>
   </w:num>
 </w:numbering>
 </file>
@@ -8482,7 +9780,7 @@
 </file>
 
 <file path=customXml/itemProps1.xml><?xml version="1.0" encoding="utf-8"?>
-<ds:datastoreItem xmlns:ds="http://schemas.openxmlformats.org/officeDocument/2006/customXml" ds:itemID="{7141ED7F-A380-48F2-B4DE-174A4B349E65}">
+<ds:datastoreItem xmlns:ds="http://schemas.openxmlformats.org/officeDocument/2006/customXml" ds:itemID="{0AC01332-DCB3-41D5-8B20-D5456F311231}">
   <ds:schemaRefs>
     <ds:schemaRef ds:uri="http://schemas.openxmlformats.org/officeDocument/2006/bibliography"/>
   </ds:schemaRefs>

</xml_diff>